<commit_message>
termina codigo e informe
</commit_message>
<xml_diff>
--- a/Informe de Proyecto Individual - Parte I - Francisco Piria.docx
+++ b/Informe de Proyecto Individual - Parte I - Francisco Piria.docx
@@ -308,8 +308,17 @@
           <w:sz w:val="40"/>
           <w:lang w:val="en-US"/>
         </w:rPr>
-        <w:t>Francisco Piria</w:t>
-      </w:r>
+        <w:t xml:space="preserve">Francisco </w:t>
+      </w:r>
+      <w:proofErr w:type="spellStart"/>
+      <w:r>
+        <w:rPr>
+          <w:sz w:val="40"/>
+          <w:lang w:val="en-US"/>
+        </w:rPr>
+        <w:t>Piria</w:t>
+      </w:r>
+      <w:proofErr w:type="spellEnd"/>
     </w:p>
     <w:p>
       <w:pPr>
@@ -327,7 +336,7 @@
         <w:br w:type="page"/>
       </w:r>
     </w:p>
-    <w:bookmarkStart w:id="0" w:name="_Toc512786711" w:displacedByCustomXml="next"/>
+    <w:bookmarkStart w:id="0" w:name="_Toc514632772" w:displacedByCustomXml="next"/>
     <w:sdt>
       <w:sdtPr>
         <w:rPr>
@@ -380,7 +389,7 @@
           <w:r>
             <w:fldChar w:fldCharType="separate"/>
           </w:r>
-          <w:hyperlink w:anchor="_Toc512786711" w:history="1">
+          <w:hyperlink w:anchor="_Toc514632772" w:history="1">
             <w:r>
               <w:rPr>
                 <w:rStyle w:val="Hipervnculo"/>
@@ -407,7 +416,7 @@
                 <w:noProof/>
                 <w:webHidden/>
               </w:rPr>
-              <w:instrText xml:space="preserve"> PAGEREF _Toc512786711 \h </w:instrText>
+              <w:instrText xml:space="preserve"> PAGEREF _Toc514632772 \h </w:instrText>
             </w:r>
             <w:r>
               <w:rPr>
@@ -450,7 +459,7 @@
               <w:lang w:val="en-US"/>
             </w:rPr>
           </w:pPr>
-          <w:hyperlink w:anchor="_Toc512786712" w:history="1">
+          <w:hyperlink w:anchor="_Toc514632773" w:history="1">
             <w:r>
               <w:rPr>
                 <w:rStyle w:val="Hipervnculo"/>
@@ -477,7 +486,7 @@
                 <w:noProof/>
                 <w:webHidden/>
               </w:rPr>
-              <w:instrText xml:space="preserve"> PAGEREF _Toc512786712 \h </w:instrText>
+              <w:instrText xml:space="preserve"> PAGEREF _Toc514632773 \h </w:instrText>
             </w:r>
             <w:r>
               <w:rPr>
@@ -520,7 +529,7 @@
               <w:lang w:val="en-US"/>
             </w:rPr>
           </w:pPr>
-          <w:hyperlink w:anchor="_Toc512786713" w:history="1">
+          <w:hyperlink w:anchor="_Toc514632774" w:history="1">
             <w:r>
               <w:rPr>
                 <w:rStyle w:val="Hipervnculo"/>
@@ -547,7 +556,7 @@
                 <w:noProof/>
                 <w:webHidden/>
               </w:rPr>
-              <w:instrText xml:space="preserve"> PAGEREF _Toc512786713 \h </w:instrText>
+              <w:instrText xml:space="preserve"> PAGEREF _Toc514632774 \h </w:instrText>
             </w:r>
             <w:r>
               <w:rPr>
@@ -590,7 +599,7 @@
               <w:lang w:val="en-US"/>
             </w:rPr>
           </w:pPr>
-          <w:hyperlink w:anchor="_Toc512786714" w:history="1">
+          <w:hyperlink w:anchor="_Toc514632775" w:history="1">
             <w:r>
               <w:rPr>
                 <w:rStyle w:val="Hipervnculo"/>
@@ -617,7 +626,7 @@
                 <w:noProof/>
                 <w:webHidden/>
               </w:rPr>
-              <w:instrText xml:space="preserve"> PAGEREF _Toc512786714 \h </w:instrText>
+              <w:instrText xml:space="preserve"> PAGEREF _Toc514632775 \h </w:instrText>
             </w:r>
             <w:r>
               <w:rPr>
@@ -660,7 +669,7 @@
               <w:lang w:val="en-US"/>
             </w:rPr>
           </w:pPr>
-          <w:hyperlink w:anchor="_Toc512786715" w:history="1">
+          <w:hyperlink w:anchor="_Toc514632776" w:history="1">
             <w:r>
               <w:rPr>
                 <w:rStyle w:val="Hipervnculo"/>
@@ -687,7 +696,7 @@
                 <w:noProof/>
                 <w:webHidden/>
               </w:rPr>
-              <w:instrText xml:space="preserve"> PAGEREF _Toc512786715 \h </w:instrText>
+              <w:instrText xml:space="preserve"> PAGEREF _Toc514632776 \h </w:instrText>
             </w:r>
             <w:r>
               <w:rPr>
@@ -730,7 +739,7 @@
               <w:lang w:val="en-US"/>
             </w:rPr>
           </w:pPr>
-          <w:hyperlink w:anchor="_Toc512786716" w:history="1">
+          <w:hyperlink w:anchor="_Toc514632777" w:history="1">
             <w:r>
               <w:rPr>
                 <w:rStyle w:val="Hipervnculo"/>
@@ -757,7 +766,7 @@
                 <w:noProof/>
                 <w:webHidden/>
               </w:rPr>
-              <w:instrText xml:space="preserve"> PAGEREF _Toc512786716 \h </w:instrText>
+              <w:instrText xml:space="preserve"> PAGEREF _Toc514632777 \h </w:instrText>
             </w:r>
             <w:r>
               <w:rPr>
@@ -800,7 +809,7 @@
               <w:lang w:val="en-US"/>
             </w:rPr>
           </w:pPr>
-          <w:hyperlink w:anchor="_Toc512786717" w:history="1">
+          <w:hyperlink w:anchor="_Toc514632778" w:history="1">
             <w:r>
               <w:rPr>
                 <w:rStyle w:val="Hipervnculo"/>
@@ -827,7 +836,7 @@
                 <w:noProof/>
                 <w:webHidden/>
               </w:rPr>
-              <w:instrText xml:space="preserve"> PAGEREF _Toc512786717 \h </w:instrText>
+              <w:instrText xml:space="preserve"> PAGEREF _Toc514632778 \h </w:instrText>
             </w:r>
             <w:r>
               <w:rPr>
@@ -870,7 +879,7 @@
               <w:lang w:val="en-US"/>
             </w:rPr>
           </w:pPr>
-          <w:hyperlink w:anchor="_Toc512786718" w:history="1">
+          <w:hyperlink w:anchor="_Toc514632779" w:history="1">
             <w:r>
               <w:rPr>
                 <w:rStyle w:val="Hipervnculo"/>
@@ -897,7 +906,7 @@
                 <w:noProof/>
                 <w:webHidden/>
               </w:rPr>
-              <w:instrText xml:space="preserve"> PAGEREF _Toc512786718 \h </w:instrText>
+              <w:instrText xml:space="preserve"> PAGEREF _Toc514632779 \h </w:instrText>
             </w:r>
             <w:r>
               <w:rPr>
@@ -940,7 +949,7 @@
               <w:lang w:val="en-US"/>
             </w:rPr>
           </w:pPr>
-          <w:hyperlink w:anchor="_Toc512786719" w:history="1">
+          <w:hyperlink w:anchor="_Toc514632780" w:history="1">
             <w:r>
               <w:rPr>
                 <w:rStyle w:val="Hipervnculo"/>
@@ -967,7 +976,7 @@
                 <w:noProof/>
                 <w:webHidden/>
               </w:rPr>
-              <w:instrText xml:space="preserve"> PAGEREF _Toc512786719 \h </w:instrText>
+              <w:instrText xml:space="preserve"> PAGEREF _Toc514632780 \h </w:instrText>
             </w:r>
             <w:r>
               <w:rPr>
@@ -1010,7 +1019,7 @@
               <w:lang w:val="en-US"/>
             </w:rPr>
           </w:pPr>
-          <w:hyperlink w:anchor="_Toc512786720" w:history="1">
+          <w:hyperlink w:anchor="_Toc514632781" w:history="1">
             <w:r>
               <w:rPr>
                 <w:rStyle w:val="Hipervnculo"/>
@@ -1037,7 +1046,7 @@
                 <w:noProof/>
                 <w:webHidden/>
               </w:rPr>
-              <w:instrText xml:space="preserve"> PAGEREF _Toc512786720 \h </w:instrText>
+              <w:instrText xml:space="preserve"> PAGEREF _Toc514632781 \h </w:instrText>
             </w:r>
             <w:r>
               <w:rPr>
@@ -1057,7 +1066,7 @@
                 <w:noProof/>
                 <w:webHidden/>
               </w:rPr>
-              <w:t>20</w:t>
+              <w:t>21</w:t>
             </w:r>
             <w:r>
               <w:rPr>
@@ -1080,7 +1089,7 @@
               <w:lang w:val="en-US"/>
             </w:rPr>
           </w:pPr>
-          <w:hyperlink w:anchor="_Toc512786721" w:history="1">
+          <w:hyperlink w:anchor="_Toc514632782" w:history="1">
             <w:r>
               <w:rPr>
                 <w:rStyle w:val="Hipervnculo"/>
@@ -1107,7 +1116,7 @@
                 <w:noProof/>
                 <w:webHidden/>
               </w:rPr>
-              <w:instrText xml:space="preserve"> PAGEREF _Toc512786721 \h </w:instrText>
+              <w:instrText xml:space="preserve"> PAGEREF _Toc514632782 \h </w:instrText>
             </w:r>
             <w:r>
               <w:rPr>
@@ -1127,7 +1136,7 @@
                 <w:noProof/>
                 <w:webHidden/>
               </w:rPr>
-              <w:t>21</w:t>
+              <w:t>22</w:t>
             </w:r>
             <w:r>
               <w:rPr>
@@ -1150,7 +1159,7 @@
               <w:lang w:val="en-US"/>
             </w:rPr>
           </w:pPr>
-          <w:hyperlink w:anchor="_Toc512786722" w:history="1">
+          <w:hyperlink w:anchor="_Toc514632783" w:history="1">
             <w:r>
               <w:rPr>
                 <w:rStyle w:val="Hipervnculo"/>
@@ -1177,7 +1186,7 @@
                 <w:noProof/>
                 <w:webHidden/>
               </w:rPr>
-              <w:instrText xml:space="preserve"> PAGEREF _Toc512786722 \h </w:instrText>
+              <w:instrText xml:space="preserve"> PAGEREF _Toc514632783 \h </w:instrText>
             </w:r>
             <w:r>
               <w:rPr>
@@ -1197,7 +1206,77 @@
                 <w:noProof/>
                 <w:webHidden/>
               </w:rPr>
-              <w:t>21</w:t>
+              <w:t>23</w:t>
+            </w:r>
+            <w:r>
+              <w:rPr>
+                <w:noProof/>
+                <w:webHidden/>
+              </w:rPr>
+              <w:fldChar w:fldCharType="end"/>
+            </w:r>
+          </w:hyperlink>
+        </w:p>
+        <w:p>
+          <w:pPr>
+            <w:pStyle w:val="TDC1"/>
+            <w:tabs>
+              <w:tab w:val="right" w:leader="dot" w:pos="9016"/>
+            </w:tabs>
+            <w:rPr>
+              <w:rFonts w:eastAsiaTheme="minorEastAsia"/>
+              <w:noProof/>
+              <w:lang w:val="en-US"/>
+            </w:rPr>
+          </w:pPr>
+          <w:hyperlink w:anchor="_Toc514632784" w:history="1">
+            <w:r>
+              <w:rPr>
+                <w:rStyle w:val="Hipervnculo"/>
+                <w:noProof/>
+              </w:rPr>
+              <w:t>Guía de usuario</w:t>
+            </w:r>
+            <w:r>
+              <w:rPr>
+                <w:noProof/>
+                <w:webHidden/>
+              </w:rPr>
+              <w:tab/>
+            </w:r>
+            <w:r>
+              <w:rPr>
+                <w:noProof/>
+                <w:webHidden/>
+              </w:rPr>
+              <w:fldChar w:fldCharType="begin"/>
+            </w:r>
+            <w:r>
+              <w:rPr>
+                <w:noProof/>
+                <w:webHidden/>
+              </w:rPr>
+              <w:instrText xml:space="preserve"> PAGEREF _Toc514632784 \h </w:instrText>
+            </w:r>
+            <w:r>
+              <w:rPr>
+                <w:noProof/>
+                <w:webHidden/>
+              </w:rPr>
+            </w:r>
+            <w:r>
+              <w:rPr>
+                <w:noProof/>
+                <w:webHidden/>
+              </w:rPr>
+              <w:fldChar w:fldCharType="separate"/>
+            </w:r>
+            <w:r>
+              <w:rPr>
+                <w:noProof/>
+                <w:webHidden/>
+              </w:rPr>
+              <w:t>23</w:t>
             </w:r>
             <w:r>
               <w:rPr>
@@ -1227,6 +1306,8 @@
           <w:color w:val="auto"/>
         </w:rPr>
       </w:pPr>
+      <w:bookmarkStart w:id="1" w:name="_GoBack"/>
+      <w:bookmarkEnd w:id="1"/>
     </w:p>
     <w:p>
       <w:pPr>
@@ -1248,27 +1329,35 @@
       <w:pPr>
         <w:pStyle w:val="Ttulo1"/>
       </w:pPr>
-      <w:bookmarkStart w:id="1" w:name="_Toc512786712"/>
+      <w:bookmarkStart w:id="2" w:name="_Toc514632773"/>
       <w:r>
         <w:lastRenderedPageBreak/>
         <w:t>Introducción</w:t>
       </w:r>
-      <w:bookmarkEnd w:id="1"/>
-    </w:p>
-    <w:p>
-      <w:r>
-        <w:t>El trabajo realizado consiste de una aplicación Java de consola para la empresa UcuBooks, que permite gestionar una biblioteca virtual de libros. El principal uso de esta aplicación es permitirle a los clientes realizar búsquedas de libros por diferentes criterios, entre otros.</w:t>
+      <w:bookmarkEnd w:id="2"/>
+    </w:p>
+    <w:p>
+      <w:r>
+        <w:t xml:space="preserve">El trabajo realizado consiste de una aplicación Java de consola para la empresa </w:t>
+      </w:r>
+      <w:proofErr w:type="spellStart"/>
+      <w:r>
+        <w:t>UcuBooks</w:t>
+      </w:r>
+      <w:proofErr w:type="spellEnd"/>
+      <w:r>
+        <w:t>, que permite gestionar una biblioteca virtual de libros. El principal uso de esta aplicación es permitirle a los clientes realizar búsquedas de libros por diferentes criterios, entre otros.</w:t>
       </w:r>
     </w:p>
     <w:p>
       <w:pPr>
         <w:pStyle w:val="Ttulo2"/>
       </w:pPr>
-      <w:bookmarkStart w:id="2" w:name="_Toc512786713"/>
+      <w:bookmarkStart w:id="3" w:name="_Toc514632774"/>
       <w:r>
         <w:t>Problema planteado</w:t>
       </w:r>
-      <w:bookmarkEnd w:id="2"/>
+      <w:bookmarkEnd w:id="3"/>
     </w:p>
     <w:p>
       <w:r>
@@ -1353,11 +1442,11 @@
       <w:pPr>
         <w:pStyle w:val="Ttulo1"/>
       </w:pPr>
-      <w:bookmarkStart w:id="3" w:name="_Toc512786714"/>
+      <w:bookmarkStart w:id="4" w:name="_Toc514632775"/>
       <w:r>
         <w:t>Análisis de alternativas</w:t>
       </w:r>
-      <w:bookmarkEnd w:id="3"/>
+      <w:bookmarkEnd w:id="4"/>
     </w:p>
     <w:p>
       <w:r>
@@ -1367,18 +1456,26 @@
         <w:t>continuación,</w:t>
       </w:r>
       <w:r>
-        <w:t xml:space="preserve"> se describirán dos alternativas para solucionar las tareas que exige UcuBooks, las cuales implementan el tipo de datos abstracto Lista.</w:t>
+        <w:t xml:space="preserve"> se describirán dos alternativas para solucionar las tareas que exige </w:t>
+      </w:r>
+      <w:proofErr w:type="spellStart"/>
+      <w:r>
+        <w:t>UcuBooks</w:t>
+      </w:r>
+      <w:proofErr w:type="spellEnd"/>
+      <w:r>
+        <w:t>, las cuales implementan el tipo de datos abstracto Lista.</w:t>
       </w:r>
     </w:p>
     <w:p>
       <w:pPr>
         <w:pStyle w:val="Ttulo3"/>
       </w:pPr>
-      <w:bookmarkStart w:id="4" w:name="_Toc512786715"/>
+      <w:bookmarkStart w:id="5" w:name="_Toc514632776"/>
       <w:r>
         <w:t>Primera alternativa</w:t>
       </w:r>
-      <w:bookmarkEnd w:id="4"/>
+      <w:bookmarkEnd w:id="5"/>
     </w:p>
     <w:p>
       <w:r>
@@ -1454,21 +1551,69 @@
         <w:t>será</w:t>
       </w:r>
       <w:r>
-        <w:t xml:space="preserve"> la encargada de realizar las tareas de UcuBooks, </w:t>
-      </w:r>
-      <w:r>
-        <w:t xml:space="preserve">contiene 5 listas. Cada una de esas listas se corresponde con uno de los archivos de la base de datos de UcuBooks. Una de las listas contiene objetos Libro y las etiquetas de sus nodos son los ID de los libros. Otra lista contiene strings que representan a los autores (con etiqueta ID para cada autor). Otra hace lo mismo para los tags que puede tener un libro, y las </w:t>
+        <w:t xml:space="preserve"> la encargada de realizar las tareas de </w:t>
+      </w:r>
+      <w:proofErr w:type="spellStart"/>
+      <w:r>
+        <w:t>UcuBooks</w:t>
+      </w:r>
+      <w:proofErr w:type="spellEnd"/>
+      <w:r>
+        <w:t xml:space="preserve">, </w:t>
+      </w:r>
+      <w:r>
+        <w:t xml:space="preserve">contiene 5 listas. Cada una de esas listas se corresponde con uno de los archivos de la base de datos de </w:t>
+      </w:r>
+      <w:proofErr w:type="spellStart"/>
+      <w:r>
+        <w:t>UcuBooks</w:t>
+      </w:r>
+      <w:proofErr w:type="spellEnd"/>
+      <w:r>
+        <w:t xml:space="preserve">. Una de las listas contiene objetos Libro y las etiquetas de sus nodos son los ID de los libros. Otra lista contiene </w:t>
+      </w:r>
+      <w:proofErr w:type="spellStart"/>
+      <w:r>
+        <w:t>strings</w:t>
+      </w:r>
+      <w:proofErr w:type="spellEnd"/>
+      <w:r>
+        <w:t xml:space="preserve"> que representan a los autores (con etiqueta ID para cada autor). Otra hace lo mismo para los tags que puede tener un libro, y las </w:t>
       </w:r>
       <w:r>
         <w:t>últimas</w:t>
       </w:r>
       <w:r>
-        <w:t xml:space="preserve"> dos establecen una conexione entre IDs de libros y ID de autores y tags respectivamente.</w:t>
-      </w:r>
-    </w:p>
-    <w:p>
-      <w:r>
-        <w:t>En cuanto a los costos de memoria de esta alternativa, a continuación se ve el costo de un objeto Libro</w:t>
+        <w:t xml:space="preserve"> dos establecen una conexione entre </w:t>
+      </w:r>
+      <w:proofErr w:type="spellStart"/>
+      <w:r>
+        <w:t>IDs</w:t>
+      </w:r>
+      <w:proofErr w:type="spellEnd"/>
+      <w:r>
+        <w:t xml:space="preserve"> de libros </w:t>
+      </w:r>
+      <w:proofErr w:type="spellStart"/>
+      <w:r>
+        <w:t>y</w:t>
+      </w:r>
+      <w:proofErr w:type="spellEnd"/>
+      <w:r>
+        <w:t xml:space="preserve"> ID de autores y tags respectivamente.</w:t>
+      </w:r>
+    </w:p>
+    <w:p>
+      <w:r>
+        <w:t xml:space="preserve">En cuanto a los costos de memoria de esta alternativa, a </w:t>
+      </w:r>
+      <w:proofErr w:type="gramStart"/>
+      <w:r>
+        <w:t>continuación</w:t>
+      </w:r>
+      <w:proofErr w:type="gramEnd"/>
+      <w:r>
+        <w:t xml:space="preserve"> se ve el costo de un objeto Libro</w:t>
       </w:r>
       <w:r>
         <w:t>:</w:t>
@@ -1540,14 +1685,13 @@
           </w:tcPr>
           <w:p>
             <w:r>
-              <w:t>Titulo - String</w:t>
-            </w:r>
-            <w:r>
-              <w:rPr>
-                <w:rStyle w:val="Refdenotaalpie"/>
-              </w:rPr>
-              <w:footnoteReference w:id="1"/>
-            </w:r>
+              <w:t xml:space="preserve">Titulo - </w:t>
+            </w:r>
+            <w:proofErr w:type="spellStart"/>
+            <w:r>
+              <w:t>String</w:t>
+            </w:r>
+            <w:proofErr w:type="spellEnd"/>
           </w:p>
         </w:tc>
         <w:tc>
@@ -1556,7 +1700,10 @@
           </w:tcPr>
           <w:p>
             <w:r>
-              <w:t>100 B</w:t>
+              <w:t>4</w:t>
+            </w:r>
+            <w:r>
+              <w:t xml:space="preserve"> B</w:t>
             </w:r>
           </w:p>
         </w:tc>
@@ -1572,8 +1719,13 @@
           </w:tcPr>
           <w:p>
             <w:r>
-              <w:t>ISBN - long</w:t>
-            </w:r>
+              <w:t xml:space="preserve">ISBN - </w:t>
+            </w:r>
+            <w:proofErr w:type="spellStart"/>
+            <w:r>
+              <w:t>long</w:t>
+            </w:r>
+            <w:proofErr w:type="spellEnd"/>
           </w:p>
         </w:tc>
         <w:tc>
@@ -1624,8 +1776,13 @@
           </w:tcPr>
           <w:p>
             <w:r>
-              <w:t>Puntaje - float</w:t>
-            </w:r>
+              <w:t xml:space="preserve">Puntaje - </w:t>
+            </w:r>
+            <w:proofErr w:type="spellStart"/>
+            <w:r>
+              <w:t>float</w:t>
+            </w:r>
+            <w:proofErr w:type="spellEnd"/>
           </w:p>
         </w:tc>
         <w:tc>
@@ -1650,8 +1807,13 @@
           </w:tcPr>
           <w:p>
             <w:r>
-              <w:t>Cantidad de puntajes - int</w:t>
-            </w:r>
+              <w:t xml:space="preserve">Cantidad de puntajes - </w:t>
+            </w:r>
+            <w:proofErr w:type="spellStart"/>
+            <w:r>
+              <w:t>int</w:t>
+            </w:r>
+            <w:proofErr w:type="spellEnd"/>
           </w:p>
         </w:tc>
         <w:tc>
@@ -1676,8 +1838,13 @@
           </w:tcPr>
           <w:p>
             <w:r>
-              <w:t>ID - int</w:t>
-            </w:r>
+              <w:t xml:space="preserve">ID - </w:t>
+            </w:r>
+            <w:proofErr w:type="spellStart"/>
+            <w:r>
+              <w:t>int</w:t>
+            </w:r>
+            <w:proofErr w:type="spellEnd"/>
           </w:p>
         </w:tc>
         <w:tc>
@@ -1755,7 +1922,13 @@
               <w:rPr>
                 <w:b/>
               </w:rPr>
-              <w:t>126 B</w:t>
+              <w:t>30</w:t>
+            </w:r>
+            <w:r>
+              <w:rPr>
+                <w:b/>
+              </w:rPr>
+              <w:t xml:space="preserve"> B</w:t>
             </w:r>
           </w:p>
         </w:tc>
@@ -1835,14 +2008,13 @@
           </w:tcPr>
           <w:p>
             <w:r>
-              <w:t>Nombre - String</w:t>
-            </w:r>
-            <w:r>
-              <w:rPr>
-                <w:rStyle w:val="Refdenotaalpie"/>
-              </w:rPr>
-              <w:footnoteReference w:id="2"/>
-            </w:r>
+              <w:t xml:space="preserve">Nombre - </w:t>
+            </w:r>
+            <w:proofErr w:type="spellStart"/>
+            <w:r>
+              <w:t>String</w:t>
+            </w:r>
+            <w:proofErr w:type="spellEnd"/>
           </w:p>
         </w:tc>
         <w:tc>
@@ -1851,7 +2023,10 @@
           </w:tcPr>
           <w:p>
             <w:r>
-              <w:t>60 B</w:t>
+              <w:t>4</w:t>
+            </w:r>
+            <w:r>
+              <w:t xml:space="preserve"> B</w:t>
             </w:r>
           </w:p>
         </w:tc>
@@ -1864,8 +2039,13 @@
           </w:tcPr>
           <w:p>
             <w:r>
-              <w:t>ID - int</w:t>
-            </w:r>
+              <w:t xml:space="preserve">ID - </w:t>
+            </w:r>
+            <w:proofErr w:type="spellStart"/>
+            <w:r>
+              <w:t>int</w:t>
+            </w:r>
+            <w:proofErr w:type="spellEnd"/>
           </w:p>
         </w:tc>
         <w:tc>
@@ -1937,7 +2117,13 @@
               <w:rPr>
                 <w:b/>
               </w:rPr>
-              <w:t>68 B</w:t>
+              <w:t>12</w:t>
+            </w:r>
+            <w:r>
+              <w:rPr>
+                <w:b/>
+              </w:rPr>
+              <w:t xml:space="preserve"> B</w:t>
             </w:r>
           </w:p>
         </w:tc>
@@ -2002,14 +2188,13 @@
           </w:tcPr>
           <w:p>
             <w:r>
-              <w:t>tag - String</w:t>
-            </w:r>
-            <w:r>
-              <w:rPr>
-                <w:rStyle w:val="Refdenotaalpie"/>
-              </w:rPr>
-              <w:footnoteReference w:id="3"/>
-            </w:r>
+              <w:t xml:space="preserve">tag - </w:t>
+            </w:r>
+            <w:proofErr w:type="spellStart"/>
+            <w:r>
+              <w:t>String</w:t>
+            </w:r>
+            <w:proofErr w:type="spellEnd"/>
           </w:p>
         </w:tc>
         <w:tc>
@@ -2018,7 +2203,10 @@
           </w:tcPr>
           <w:p>
             <w:r>
-              <w:t>60 B</w:t>
+              <w:t>4</w:t>
+            </w:r>
+            <w:r>
+              <w:t xml:space="preserve"> B</w:t>
             </w:r>
           </w:p>
         </w:tc>
@@ -2031,8 +2219,13 @@
           </w:tcPr>
           <w:p>
             <w:r>
-              <w:t>ID - int</w:t>
-            </w:r>
+              <w:t xml:space="preserve">ID - </w:t>
+            </w:r>
+            <w:proofErr w:type="spellStart"/>
+            <w:r>
+              <w:t>int</w:t>
+            </w:r>
+            <w:proofErr w:type="spellEnd"/>
           </w:p>
         </w:tc>
         <w:tc>
@@ -2104,7 +2297,13 @@
               <w:rPr>
                 <w:b/>
               </w:rPr>
-              <w:t>68 B</w:t>
+              <w:t>4</w:t>
+            </w:r>
+            <w:r>
+              <w:rPr>
+                <w:b/>
+              </w:rPr>
+              <w:t xml:space="preserve"> B</w:t>
             </w:r>
           </w:p>
         </w:tc>
@@ -2191,8 +2390,13 @@
           </w:tcPr>
           <w:p>
             <w:r>
-              <w:t>ID libro - int</w:t>
-            </w:r>
+              <w:t xml:space="preserve">ID libro - </w:t>
+            </w:r>
+            <w:proofErr w:type="spellStart"/>
+            <w:r>
+              <w:t>int</w:t>
+            </w:r>
+            <w:proofErr w:type="spellEnd"/>
           </w:p>
         </w:tc>
         <w:tc>
@@ -2214,8 +2418,13 @@
           </w:tcPr>
           <w:p>
             <w:r>
-              <w:t>ID autor - int</w:t>
-            </w:r>
+              <w:t xml:space="preserve">ID autor - </w:t>
+            </w:r>
+            <w:proofErr w:type="spellStart"/>
+            <w:r>
+              <w:t>int</w:t>
+            </w:r>
+            <w:proofErr w:type="spellEnd"/>
           </w:p>
         </w:tc>
         <w:tc>
@@ -2352,8 +2561,13 @@
           </w:tcPr>
           <w:p>
             <w:r>
-              <w:t>ID libro - int</w:t>
-            </w:r>
+              <w:t xml:space="preserve">ID libro - </w:t>
+            </w:r>
+            <w:proofErr w:type="spellStart"/>
+            <w:r>
+              <w:t>int</w:t>
+            </w:r>
+            <w:proofErr w:type="spellEnd"/>
           </w:p>
         </w:tc>
         <w:tc>
@@ -2375,8 +2589,13 @@
           </w:tcPr>
           <w:p>
             <w:r>
-              <w:t>ID tag - int</w:t>
-            </w:r>
+              <w:t xml:space="preserve">ID tag - </w:t>
+            </w:r>
+            <w:proofErr w:type="spellStart"/>
+            <w:r>
+              <w:t>int</w:t>
+            </w:r>
+            <w:proofErr w:type="spellEnd"/>
           </w:p>
         </w:tc>
         <w:tc>
@@ -2466,7 +2685,15 @@
         <w:t>Para conocer un estimado del espacio total requerido por el programa para esta alternativa</w:t>
       </w:r>
       <w:r>
-        <w:t>, utilizamos los tamaños de los archivos que forman la base de datos de UcuBooks.</w:t>
+        <w:t xml:space="preserve">, utilizamos los tamaños de los archivos que forman la base de datos de </w:t>
+      </w:r>
+      <w:proofErr w:type="spellStart"/>
+      <w:r>
+        <w:t>UcuBooks</w:t>
+      </w:r>
+      <w:proofErr w:type="spellEnd"/>
+      <w:r>
+        <w:t>.</w:t>
       </w:r>
     </w:p>
     <w:tbl>
@@ -2525,7 +2752,10 @@
           </w:tcPr>
           <w:p>
             <w:r>
-              <w:t>730800 B</w:t>
+              <w:t>174000</w:t>
+            </w:r>
+            <w:r>
+              <w:t xml:space="preserve"> B</w:t>
             </w:r>
           </w:p>
         </w:tc>
@@ -2548,7 +2778,10 @@
           </w:tcPr>
           <w:p>
             <w:r>
-              <w:t>326400 B</w:t>
+              <w:t>57600</w:t>
+            </w:r>
+            <w:r>
+              <w:t xml:space="preserve"> B</w:t>
             </w:r>
           </w:p>
         </w:tc>
@@ -2571,7 +2804,10 @@
           </w:tcPr>
           <w:p>
             <w:r>
-              <w:t>2312000 B</w:t>
+              <w:t>408000</w:t>
+            </w:r>
+            <w:r>
+              <w:t xml:space="preserve"> B</w:t>
             </w:r>
           </w:p>
         </w:tc>
@@ -2663,7 +2899,25 @@
               <w:rPr>
                 <w:b/>
               </w:rPr>
-              <w:t>10502000 B = 10,5 MB</w:t>
+              <w:t>7772400</w:t>
+            </w:r>
+            <w:r>
+              <w:rPr>
+                <w:b/>
+              </w:rPr>
+              <w:t xml:space="preserve"> B = </w:t>
+            </w:r>
+            <w:r>
+              <w:rPr>
+                <w:b/>
+              </w:rPr>
+              <w:t>7,8</w:t>
+            </w:r>
+            <w:r>
+              <w:rPr>
+                <w:b/>
+              </w:rPr>
+              <w:t xml:space="preserve"> MB</w:t>
             </w:r>
           </w:p>
         </w:tc>
@@ -2707,12 +2961,12 @@
       <w:pPr>
         <w:pStyle w:val="Ttulo3"/>
       </w:pPr>
-      <w:bookmarkStart w:id="5" w:name="_Toc512786716"/>
+      <w:bookmarkStart w:id="6" w:name="_Toc514632777"/>
       <w:r>
         <w:lastRenderedPageBreak/>
         <w:t>Segunda alternativa</w:t>
       </w:r>
-      <w:bookmarkEnd w:id="5"/>
+      <w:bookmarkEnd w:id="6"/>
     </w:p>
     <w:p>
       <w:r>
@@ -2881,7 +3135,15 @@
         <w:t>Para esta alternativa</w:t>
       </w:r>
       <w:r>
-        <w:t>, se agregaron dos clases que representan las entidades Autor y Tag. Cada autor contiene una lista con los libros que escribió, y cada tag contiene una lista de los libros que llevan ese tag (solo referencias a los libros). A su vez, cada libro contiene una lista de los autores que lo escribieron y una lista de sus tags. La biblioteca entonces, solo contiene tres listas: una para libros, otra para autores y otra para tags.</w:t>
+        <w:t xml:space="preserve">, se agregaron dos clases que representan las entidades Autor y Tag. Cada autor contiene una lista con los libros que escribió, y cada tag contiene una lista de los libros que llevan ese tag (solo referencias a los libros). A su vez, cada libro contiene una lista de los autores que lo escribieron y una lista de sus tags. La biblioteca </w:t>
+      </w:r>
+      <w:proofErr w:type="gramStart"/>
+      <w:r>
+        <w:t>entonces,</w:t>
+      </w:r>
+      <w:proofErr w:type="gramEnd"/>
+      <w:r>
+        <w:t xml:space="preserve"> solo contiene tres listas: una para libros, otra para autores y otra para tags.</w:t>
       </w:r>
     </w:p>
     <w:p>
@@ -2967,8 +3229,13 @@
           </w:tcPr>
           <w:p>
             <w:r>
-              <w:t>Titulo - String</w:t>
-            </w:r>
+              <w:t xml:space="preserve">Titulo - </w:t>
+            </w:r>
+            <w:proofErr w:type="spellStart"/>
+            <w:r>
+              <w:t>String</w:t>
+            </w:r>
+            <w:proofErr w:type="spellEnd"/>
           </w:p>
         </w:tc>
         <w:tc>
@@ -2977,7 +3244,10 @@
           </w:tcPr>
           <w:p>
             <w:r>
-              <w:t>100 B</w:t>
+              <w:t>4</w:t>
+            </w:r>
+            <w:r>
+              <w:t xml:space="preserve"> B</w:t>
             </w:r>
           </w:p>
         </w:tc>
@@ -2993,8 +3263,13 @@
           </w:tcPr>
           <w:p>
             <w:r>
-              <w:t>ISBN - long</w:t>
-            </w:r>
+              <w:t xml:space="preserve">ISBN - </w:t>
+            </w:r>
+            <w:proofErr w:type="spellStart"/>
+            <w:r>
+              <w:t>long</w:t>
+            </w:r>
+            <w:proofErr w:type="spellEnd"/>
           </w:p>
         </w:tc>
         <w:tc>
@@ -3045,8 +3320,13 @@
           </w:tcPr>
           <w:p>
             <w:r>
-              <w:t>Puntaje - float</w:t>
-            </w:r>
+              <w:t xml:space="preserve">Puntaje - </w:t>
+            </w:r>
+            <w:proofErr w:type="spellStart"/>
+            <w:r>
+              <w:t>float</w:t>
+            </w:r>
+            <w:proofErr w:type="spellEnd"/>
           </w:p>
         </w:tc>
         <w:tc>
@@ -3071,8 +3351,13 @@
           </w:tcPr>
           <w:p>
             <w:r>
-              <w:t>Cantidad de puntajes - int</w:t>
-            </w:r>
+              <w:t xml:space="preserve">Cantidad de puntajes - </w:t>
+            </w:r>
+            <w:proofErr w:type="spellStart"/>
+            <w:r>
+              <w:t>int</w:t>
+            </w:r>
+            <w:proofErr w:type="spellEnd"/>
           </w:p>
         </w:tc>
         <w:tc>
@@ -3103,7 +3388,7 @@
               <w:rPr>
                 <w:rStyle w:val="Refdenotaalpie"/>
               </w:rPr>
-              <w:footnoteReference w:id="4"/>
+              <w:footnoteReference w:id="1"/>
             </w:r>
           </w:p>
         </w:tc>
@@ -3136,7 +3421,7 @@
               <w:rPr>
                 <w:rStyle w:val="Refdenotaalpie"/>
               </w:rPr>
-              <w:footnoteReference w:id="5"/>
+              <w:footnoteReference w:id="2"/>
             </w:r>
           </w:p>
         </w:tc>
@@ -3215,7 +3500,13 @@
               <w:rPr>
                 <w:b/>
               </w:rPr>
-              <w:t>1362 B</w:t>
+              <w:t>1266</w:t>
+            </w:r>
+            <w:r>
+              <w:rPr>
+                <w:b/>
+              </w:rPr>
+              <w:t xml:space="preserve"> B</w:t>
             </w:r>
           </w:p>
         </w:tc>
@@ -3295,8 +3586,13 @@
           </w:tcPr>
           <w:p>
             <w:r>
-              <w:t>Nombre - String</w:t>
-            </w:r>
+              <w:t xml:space="preserve">Nombre - </w:t>
+            </w:r>
+            <w:proofErr w:type="spellStart"/>
+            <w:r>
+              <w:t>String</w:t>
+            </w:r>
+            <w:proofErr w:type="spellEnd"/>
           </w:p>
         </w:tc>
         <w:tc>
@@ -3305,7 +3601,10 @@
           </w:tcPr>
           <w:p>
             <w:r>
-              <w:t>60 B</w:t>
+              <w:t>4</w:t>
+            </w:r>
+            <w:r>
+              <w:t xml:space="preserve"> B</w:t>
             </w:r>
           </w:p>
         </w:tc>
@@ -3324,7 +3623,7 @@
               <w:rPr>
                 <w:rStyle w:val="Refdenotaalpie"/>
               </w:rPr>
-              <w:footnoteReference w:id="6"/>
+              <w:footnoteReference w:id="3"/>
             </w:r>
           </w:p>
         </w:tc>
@@ -3397,7 +3696,7 @@
               <w:rPr>
                 <w:b/>
               </w:rPr>
-              <w:t>144</w:t>
+              <w:t>88</w:t>
             </w:r>
             <w:r>
               <w:rPr>
@@ -3468,8 +3767,13 @@
           </w:tcPr>
           <w:p>
             <w:r>
-              <w:t>Tag - String</w:t>
-            </w:r>
+              <w:t xml:space="preserve">Tag - </w:t>
+            </w:r>
+            <w:proofErr w:type="spellStart"/>
+            <w:r>
+              <w:t>String</w:t>
+            </w:r>
+            <w:proofErr w:type="spellEnd"/>
           </w:p>
         </w:tc>
         <w:tc>
@@ -3478,7 +3782,10 @@
           </w:tcPr>
           <w:p>
             <w:r>
-              <w:t>60 B</w:t>
+              <w:t>4</w:t>
+            </w:r>
+            <w:r>
+              <w:t xml:space="preserve"> B</w:t>
             </w:r>
           </w:p>
         </w:tc>
@@ -3497,7 +3804,7 @@
               <w:rPr>
                 <w:rStyle w:val="Refdenotaalpie"/>
               </w:rPr>
-              <w:footnoteReference w:id="7"/>
+              <w:footnoteReference w:id="4"/>
             </w:r>
           </w:p>
         </w:tc>
@@ -3579,7 +3886,7 @@
               <w:rPr>
                 <w:b/>
               </w:rPr>
-              <w:t>144</w:t>
+              <w:t>88</w:t>
             </w:r>
             <w:r>
               <w:rPr>
@@ -3701,7 +4008,13 @@
           </w:tcPr>
           <w:p>
             <w:r>
-              <w:t>7899600 B</w:t>
+              <w:t>7</w:t>
+            </w:r>
+            <w:r>
+              <w:t>34280</w:t>
+            </w:r>
+            <w:r>
+              <w:t>0 B</w:t>
             </w:r>
           </w:p>
         </w:tc>
@@ -3724,7 +4037,10 @@
           </w:tcPr>
           <w:p>
             <w:r>
-              <w:t>691200 B</w:t>
+              <w:t>422400</w:t>
+            </w:r>
+            <w:r>
+              <w:t xml:space="preserve"> B</w:t>
             </w:r>
           </w:p>
         </w:tc>
@@ -3747,7 +4063,10 @@
           </w:tcPr>
           <w:p>
             <w:r>
-              <w:t>4896000 B</w:t>
+              <w:t>2992000</w:t>
+            </w:r>
+            <w:r>
+              <w:t xml:space="preserve"> B</w:t>
             </w:r>
           </w:p>
         </w:tc>
@@ -3787,7 +4106,31 @@
               <w:rPr>
                 <w:b/>
               </w:rPr>
-              <w:t>13486800 B = 13,5 MB</w:t>
+              <w:t>1</w:t>
+            </w:r>
+            <w:r>
+              <w:rPr>
+                <w:b/>
+              </w:rPr>
+              <w:t>0757200</w:t>
+            </w:r>
+            <w:r>
+              <w:rPr>
+                <w:b/>
+              </w:rPr>
+              <w:t xml:space="preserve"> B = 1</w:t>
+            </w:r>
+            <w:r>
+              <w:rPr>
+                <w:b/>
+              </w:rPr>
+              <w:t>0,8</w:t>
+            </w:r>
+            <w:r>
+              <w:rPr>
+                <w:b/>
+              </w:rPr>
+              <w:t xml:space="preserve"> MB</w:t>
             </w:r>
           </w:p>
         </w:tc>
@@ -3815,12 +4158,12 @@
       <w:pPr>
         <w:pStyle w:val="Ttulo2"/>
       </w:pPr>
-      <w:bookmarkStart w:id="6" w:name="_Toc512786717"/>
+      <w:bookmarkStart w:id="7" w:name="_Toc514632778"/>
       <w:r>
         <w:lastRenderedPageBreak/>
         <w:t>Algoritmos</w:t>
       </w:r>
-      <w:bookmarkEnd w:id="6"/>
+      <w:bookmarkEnd w:id="7"/>
     </w:p>
     <w:p>
       <w:r>
@@ -3830,12 +4173,32 @@
         <w:t>descripciones</w:t>
       </w:r>
       <w:r>
-        <w:t xml:space="preserve"> en seudocódigo y análisis de ordenes de tiempo de ejecución para las funcionalidades requeridas, seria adecuado explicar brevemente las operaciones del TDA Lista, dado que ambas alternativas implementan este tipo de datos.</w:t>
-      </w:r>
-    </w:p>
-    <w:p>
-      <w:r>
-        <w:t xml:space="preserve">Las operaciones mas importantes que realiza el TDA Lista (que se estarán utilizando constantemente en los otros algoritmos) son insertar, buscar, eliminar, quitar y buscarLista. </w:t>
+        <w:t xml:space="preserve"> en seudocódigo y análisis de ordenes de tiempo de ejecución para las funcionalidades requeridas, </w:t>
+      </w:r>
+      <w:r>
+        <w:t>sería</w:t>
+      </w:r>
+      <w:r>
+        <w:t xml:space="preserve"> adecuado explicar brevemente las operaciones del TDA Lista, dado que ambas alternativas implementan este tipo de datos.</w:t>
+      </w:r>
+    </w:p>
+    <w:p>
+      <w:r>
+        <w:t xml:space="preserve">Las operaciones </w:t>
+      </w:r>
+      <w:r>
+        <w:t>más</w:t>
+      </w:r>
+      <w:r>
+        <w:t xml:space="preserve"> importantes que realiza el TDA Lista (que se estarán utilizando constantemente en los otros algoritmos) son insertar, buscar, eliminar, quitar y </w:t>
+      </w:r>
+      <w:proofErr w:type="spellStart"/>
+      <w:r>
+        <w:t>buscarLista</w:t>
+      </w:r>
+      <w:proofErr w:type="spellEnd"/>
+      <w:r>
+        <w:t xml:space="preserve">. </w:t>
       </w:r>
     </w:p>
     <w:p>
@@ -3924,12 +4287,14 @@
           <w:numId w:val="39"/>
         </w:numPr>
       </w:pPr>
+      <w:proofErr w:type="spellStart"/>
       <w:r>
         <w:rPr>
           <w:b/>
         </w:rPr>
         <w:t>buscarLista</w:t>
       </w:r>
+      <w:proofErr w:type="spellEnd"/>
       <w:r>
         <w:t xml:space="preserve"> funciona igual que</w:t>
       </w:r>
@@ -3956,20 +4321,22 @@
       <w:pPr>
         <w:pStyle w:val="Ttulo3"/>
       </w:pPr>
-      <w:bookmarkStart w:id="7" w:name="_Toc512786718"/>
+      <w:bookmarkStart w:id="8" w:name="_Toc514632779"/>
       <w:r>
         <w:t>Primera alternativa</w:t>
       </w:r>
-      <w:bookmarkEnd w:id="7"/>
+      <w:bookmarkEnd w:id="8"/>
     </w:p>
     <w:p>
       <w:pPr>
         <w:pStyle w:val="Ttulo4"/>
         <w:spacing w:after="240"/>
       </w:pPr>
+      <w:proofErr w:type="spellStart"/>
       <w:r>
         <w:t>mostrarUltimasEdiciones</w:t>
       </w:r>
+      <w:proofErr w:type="spellEnd"/>
     </w:p>
     <w:p>
       <w:pPr>
@@ -4109,9 +4476,11 @@
         <w:pStyle w:val="Ttulo4"/>
         <w:spacing w:after="240"/>
       </w:pPr>
+      <w:proofErr w:type="spellStart"/>
       <w:r>
         <w:t>mostrarPorTitulo</w:t>
       </w:r>
+      <w:proofErr w:type="spellEnd"/>
     </w:p>
     <w:p>
       <w:pPr>
@@ -4248,9 +4617,11 @@
         <w:pStyle w:val="Ttulo4"/>
         <w:spacing w:after="240"/>
       </w:pPr>
+      <w:proofErr w:type="spellStart"/>
       <w:r>
         <w:t>mostrarPorAño</w:t>
       </w:r>
+      <w:proofErr w:type="spellEnd"/>
     </w:p>
     <w:p>
       <w:pPr>
@@ -4388,9 +4759,11 @@
         <w:pStyle w:val="Ttulo4"/>
         <w:spacing w:after="240"/>
       </w:pPr>
+      <w:proofErr w:type="spellStart"/>
       <w:r>
         <w:t>mostrarPorISBN</w:t>
       </w:r>
+      <w:proofErr w:type="spellEnd"/>
     </w:p>
     <w:p>
       <w:pPr>
@@ -4422,7 +4795,15 @@
         </w:numPr>
       </w:pPr>
       <w:r>
-        <w:t>La lista contiene una n cantidad de nodos, cada nodo contiene un libro que a su vez contiene un campo “isbn”</w:t>
+        <w:t>La lista contiene una n cantidad de nodos, cada nodo contiene un libro que a su vez contiene un campo “</w:t>
+      </w:r>
+      <w:proofErr w:type="spellStart"/>
+      <w:r>
+        <w:t>isbn</w:t>
+      </w:r>
+      <w:proofErr w:type="spellEnd"/>
+      <w:r>
+        <w:t>”</w:t>
       </w:r>
     </w:p>
     <w:p>
@@ -4534,9 +4915,11 @@
         <w:pStyle w:val="Ttulo4"/>
         <w:spacing w:after="240"/>
       </w:pPr>
+      <w:proofErr w:type="spellStart"/>
       <w:r>
         <w:t>mostrarPorAutor</w:t>
       </w:r>
+      <w:proofErr w:type="spellEnd"/>
     </w:p>
     <w:p>
       <w:pPr>
@@ -4551,14 +4934,30 @@
         <w:t>Recorremos primero la lista de autores y nos quedamos con el ID del autor cuyo nombre coincide con el nombre dado. Luego recorremos la lista que asocia libros a autores</w:t>
       </w:r>
       <w:r>
-        <w:t xml:space="preserve"> y nos quedamos con los IDs de </w:t>
+        <w:t xml:space="preserve"> y nos quedamos con los </w:t>
+      </w:r>
+      <w:proofErr w:type="spellStart"/>
+      <w:r>
+        <w:t>IDs</w:t>
+      </w:r>
+      <w:proofErr w:type="spellEnd"/>
+      <w:r>
+        <w:t xml:space="preserve"> de </w:t>
       </w:r>
       <w:r>
         <w:lastRenderedPageBreak/>
         <w:t>libros que están asociados al ID de autor que teníamos. Finalmente</w:t>
       </w:r>
       <w:r>
-        <w:t>, buscamos en la lista de libros esos IDs e imprimimos los libros que coinciden.</w:t>
+        <w:t xml:space="preserve">, buscamos en la lista de libros esos </w:t>
+      </w:r>
+      <w:proofErr w:type="spellStart"/>
+      <w:r>
+        <w:t>IDs</w:t>
+      </w:r>
+      <w:proofErr w:type="spellEnd"/>
+      <w:r>
+        <w:t xml:space="preserve"> e imprimimos los libros que coinciden.</w:t>
       </w:r>
     </w:p>
     <w:p>
@@ -4596,8 +4995,13 @@
       <w:r>
         <w:t xml:space="preserve"> cantidad de nodos, cada nodo contiene un </w:t>
       </w:r>
-      <w:r>
-        <w:t>String que representa el nombre del autor, y las etiquetas de los nodos son el ID de cada autor.</w:t>
+      <w:proofErr w:type="spellStart"/>
+      <w:r>
+        <w:t>String</w:t>
+      </w:r>
+      <w:proofErr w:type="spellEnd"/>
+      <w:r>
+        <w:t xml:space="preserve"> que representa el nombre del autor, y las etiquetas de los nodos son el ID de cada autor.</w:t>
       </w:r>
     </w:p>
     <w:p>
@@ -4619,7 +5023,15 @@
         <w:t>b</w:t>
       </w:r>
       <w:r>
-        <w:t xml:space="preserve"> cantidad de nodos, cada nodo contiene un int que representa un ID de autor, y su etiqueta es el ID del libro asociado.</w:t>
+        <w:t xml:space="preserve"> cantidad de nodos, cada nodo contiene un </w:t>
+      </w:r>
+      <w:proofErr w:type="spellStart"/>
+      <w:r>
+        <w:t>int</w:t>
+      </w:r>
+      <w:proofErr w:type="spellEnd"/>
+      <w:r>
+        <w:t xml:space="preserve"> que representa un ID de autor, y su etiqueta es el ID del libro asociado.</w:t>
       </w:r>
     </w:p>
     <w:p>
@@ -4737,7 +5149,15 @@
     </w:p>
     <w:p>
       <w:r>
-        <w:t>Siendo “m” el tamaño de la lista de autores y “b” el tamaño de la lista libros-autor, este algoritmo resulta ser de orden O(bn), dado que tanto b y n son mayores que m.</w:t>
+        <w:t>Siendo “m” el tamaño de la lista de autores y “b” el tamaño de la lista libros-autor, este algoritmo resulta ser de orden O(</w:t>
+      </w:r>
+      <w:proofErr w:type="spellStart"/>
+      <w:r>
+        <w:t>bn</w:t>
+      </w:r>
+      <w:proofErr w:type="spellEnd"/>
+      <w:r>
+        <w:t>), dado que tanto b y n son mayores que m.</w:t>
       </w:r>
     </w:p>
     <w:p/>
@@ -4746,9 +5166,11 @@
         <w:pStyle w:val="Ttulo4"/>
         <w:spacing w:after="240"/>
       </w:pPr>
+      <w:proofErr w:type="spellStart"/>
       <w:r>
         <w:t>mostrarPorTag</w:t>
       </w:r>
+      <w:proofErr w:type="spellEnd"/>
     </w:p>
     <w:p>
       <w:pPr>
@@ -4760,7 +5182,23 @@
     </w:p>
     <w:p>
       <w:r>
-        <w:t>Recorremos primero la lista de tags y nos quedamos con el ID del tag cuyo nombre coincide con el nombre dado. Luego recorremos la lista que asocia libros a tags y nos quedamos con los IDs de libros que están asociados al ID de tag que teníamos. Finalmente, buscamos en la lista de libros esos IDs e imprimimos los libros que coinciden.</w:t>
+        <w:t xml:space="preserve">Recorremos primero la lista de tags y nos quedamos con el ID del tag cuyo nombre coincide con el nombre dado. Luego recorremos la lista que asocia libros a tags y nos quedamos con los </w:t>
+      </w:r>
+      <w:proofErr w:type="spellStart"/>
+      <w:r>
+        <w:t>IDs</w:t>
+      </w:r>
+      <w:proofErr w:type="spellEnd"/>
+      <w:r>
+        <w:t xml:space="preserve"> de libros que están asociados al ID de tag que teníamos. Finalmente, buscamos en la lista de libros esos </w:t>
+      </w:r>
+      <w:proofErr w:type="spellStart"/>
+      <w:r>
+        <w:t>IDs</w:t>
+      </w:r>
+      <w:proofErr w:type="spellEnd"/>
+      <w:r>
+        <w:t xml:space="preserve"> e imprimimos los libros que coinciden.</w:t>
       </w:r>
     </w:p>
     <w:p>
@@ -4791,7 +5229,15 @@
         <w:t>t</w:t>
       </w:r>
       <w:r>
-        <w:t xml:space="preserve"> cantidad de nodos, cada nodo contiene un String que representa el nombre del tag, y las etiquetas de los nodos son el ID de cada tag.</w:t>
+        <w:t xml:space="preserve"> cantidad de nodos, cada nodo contiene un </w:t>
+      </w:r>
+      <w:proofErr w:type="spellStart"/>
+      <w:r>
+        <w:t>String</w:t>
+      </w:r>
+      <w:proofErr w:type="spellEnd"/>
+      <w:r>
+        <w:t xml:space="preserve"> que representa el nombre del tag, y las etiquetas de los nodos son el ID de cada tag.</w:t>
       </w:r>
     </w:p>
     <w:p>
@@ -4813,7 +5259,15 @@
         <w:t>a</w:t>
       </w:r>
       <w:r>
-        <w:t xml:space="preserve"> cantidad de nodos, cada nodo contiene un int que representa un ID de tag, y su etiqueta es el ID del libro asociado.</w:t>
+        <w:t xml:space="preserve"> cantidad de nodos, cada nodo contiene un </w:t>
+      </w:r>
+      <w:proofErr w:type="spellStart"/>
+      <w:r>
+        <w:t>int</w:t>
+      </w:r>
+      <w:proofErr w:type="spellEnd"/>
+      <w:r>
+        <w:t xml:space="preserve"> que representa un ID de tag, y su etiqueta es el ID del libro asociado.</w:t>
       </w:r>
     </w:p>
     <w:p>
@@ -4931,7 +5385,15 @@
     </w:p>
     <w:p>
       <w:r>
-        <w:t>Siendo “t” el tamaño de la lista de tags y “a” el tamaño de la lista libros-tag, este algoritmo resulta ser de orden O(an), dado que a es mucho mayor que t.</w:t>
+        <w:t>Siendo “t” el tamaño de la lista de tags y “a” el tamaño de la lista libros-tag, este algoritmo resulta ser de orden O(</w:t>
+      </w:r>
+      <w:proofErr w:type="spellStart"/>
+      <w:r>
+        <w:t>an</w:t>
+      </w:r>
+      <w:proofErr w:type="spellEnd"/>
+      <w:r>
+        <w:t>), dado que a es mucho mayor que t.</w:t>
       </w:r>
     </w:p>
     <w:p/>
@@ -4940,9 +5402,11 @@
         <w:pStyle w:val="Ttulo4"/>
         <w:spacing w:after="240"/>
       </w:pPr>
+      <w:proofErr w:type="spellStart"/>
       <w:r>
         <w:t>mostrarDetalles</w:t>
       </w:r>
+      <w:proofErr w:type="spellEnd"/>
     </w:p>
     <w:p>
       <w:pPr>
@@ -4954,7 +5418,23 @@
     </w:p>
     <w:p>
       <w:r>
-        <w:t>Primero buscamos el ID dado en la lista de libros e imprimimos el libro. Luego buscamos en la lista libro-autor todos los IDs de autor que están asociados al ID de libro y utilizamos esos IDs de autor para buscar en la lista de autores todos los autores del libro y los imprimimos. Finalmente realizamos lo mismo para los tags del libro.</w:t>
+        <w:t xml:space="preserve">Primero buscamos el ID dado en la lista de libros e imprimimos el libro. Luego buscamos en la lista libro-autor todos los </w:t>
+      </w:r>
+      <w:proofErr w:type="spellStart"/>
+      <w:r>
+        <w:t>IDs</w:t>
+      </w:r>
+      <w:proofErr w:type="spellEnd"/>
+      <w:r>
+        <w:t xml:space="preserve"> de autor que están asociados al ID de libro y utilizamos esos </w:t>
+      </w:r>
+      <w:proofErr w:type="spellStart"/>
+      <w:r>
+        <w:t>IDs</w:t>
+      </w:r>
+      <w:proofErr w:type="spellEnd"/>
+      <w:r>
+        <w:t xml:space="preserve"> de autor para buscar en la lista de autores todos los autores del libro y los imprimimos. Finalmente realizamos lo mismo para los tags del libro.</w:t>
       </w:r>
     </w:p>
     <w:p>
@@ -4984,7 +5464,15 @@
         <w:t>t</w:t>
       </w:r>
       <w:r>
-        <w:t xml:space="preserve"> cantidad de nodos, cada nodo contiene un String que representa el nombre del tag, y las etiquetas de los nodos son el ID de cada tag.</w:t>
+        <w:t xml:space="preserve"> cantidad de nodos, cada nodo contiene un </w:t>
+      </w:r>
+      <w:proofErr w:type="spellStart"/>
+      <w:r>
+        <w:t>String</w:t>
+      </w:r>
+      <w:proofErr w:type="spellEnd"/>
+      <w:r>
+        <w:t xml:space="preserve"> que representa el nombre del tag, y las etiquetas de los nodos son el ID de cada tag.</w:t>
       </w:r>
     </w:p>
     <w:p>
@@ -5007,7 +5495,15 @@
         <w:t>a</w:t>
       </w:r>
       <w:r>
-        <w:t xml:space="preserve"> cantidad de nodos, cada nodo contiene un int que representa un ID de tag, y su etiqueta es el ID del libro asociado.</w:t>
+        <w:t xml:space="preserve"> cantidad de nodos, cada nodo contiene un </w:t>
+      </w:r>
+      <w:proofErr w:type="spellStart"/>
+      <w:r>
+        <w:t>int</w:t>
+      </w:r>
+      <w:proofErr w:type="spellEnd"/>
+      <w:r>
+        <w:t xml:space="preserve"> que representa un ID de tag, y su etiqueta es el ID del libro asociado.</w:t>
       </w:r>
     </w:p>
     <w:p>
@@ -5029,7 +5525,15 @@
         <w:t>m</w:t>
       </w:r>
       <w:r>
-        <w:t xml:space="preserve"> cantidad de nodos, cada nodo contiene un String que representa el nombre del autor, y las etiquetas de los nodos son el ID de cada autor.</w:t>
+        <w:t xml:space="preserve"> cantidad de nodos, cada nodo contiene un </w:t>
+      </w:r>
+      <w:proofErr w:type="spellStart"/>
+      <w:r>
+        <w:t>String</w:t>
+      </w:r>
+      <w:proofErr w:type="spellEnd"/>
+      <w:r>
+        <w:t xml:space="preserve"> que representa el nombre del autor, y las etiquetas de los nodos son el ID de cada autor.</w:t>
       </w:r>
     </w:p>
     <w:p>
@@ -5051,7 +5555,15 @@
         <w:t>b</w:t>
       </w:r>
       <w:r>
-        <w:t xml:space="preserve"> cantidad de nodos, cada nodo contiene un int que representa un ID de autor, y su etiqueta es el ID del libro asociado.</w:t>
+        <w:t xml:space="preserve"> cantidad de nodos, cada nodo contiene un </w:t>
+      </w:r>
+      <w:proofErr w:type="spellStart"/>
+      <w:r>
+        <w:t>int</w:t>
+      </w:r>
+      <w:proofErr w:type="spellEnd"/>
+      <w:r>
+        <w:t xml:space="preserve"> que representa un ID de autor, y su etiqueta es el ID del libro asociado.</w:t>
       </w:r>
     </w:p>
     <w:p>
@@ -5214,9 +5726,11 @@
         <w:pStyle w:val="Ttulo4"/>
         <w:spacing w:after="240"/>
       </w:pPr>
+      <w:proofErr w:type="spellStart"/>
       <w:r>
         <w:t>eliminarAutor</w:t>
       </w:r>
+      <w:proofErr w:type="spellEnd"/>
     </w:p>
     <w:p>
       <w:pPr>
@@ -5246,7 +5760,15 @@
         <w:t>y nos quedamos con su ID</w:t>
       </w:r>
       <w:r>
-        <w:t>. Luego buscamos en la lista libro-autor todos los IDs de</w:t>
+        <w:t xml:space="preserve">. Luego buscamos en la lista libro-autor todos los </w:t>
+      </w:r>
+      <w:proofErr w:type="spellStart"/>
+      <w:r>
+        <w:t>IDs</w:t>
+      </w:r>
+      <w:proofErr w:type="spellEnd"/>
+      <w:r>
+        <w:t xml:space="preserve"> de</w:t>
       </w:r>
       <w:r>
         <w:t xml:space="preserve"> libros</w:t>
@@ -5258,7 +5780,15 @@
         <w:t xml:space="preserve">autor, los quitamos de la lista y luego </w:t>
       </w:r>
       <w:r>
-        <w:t>utilizamos esos IDs para</w:t>
+        <w:t xml:space="preserve">utilizamos esos </w:t>
+      </w:r>
+      <w:proofErr w:type="spellStart"/>
+      <w:r>
+        <w:t>IDs</w:t>
+      </w:r>
+      <w:proofErr w:type="spellEnd"/>
+      <w:r>
+        <w:t xml:space="preserve"> para</w:t>
       </w:r>
       <w:r>
         <w:t xml:space="preserve"> eliminar</w:t>
@@ -5316,7 +5846,15 @@
         <w:t>m</w:t>
       </w:r>
       <w:r>
-        <w:t xml:space="preserve"> cantidad de nodos, cada nodo contiene un String que representa el nombre del autor, y las etiquetas de los nodos son el ID de cada autor.</w:t>
+        <w:t xml:space="preserve"> cantidad de nodos, cada nodo contiene un </w:t>
+      </w:r>
+      <w:proofErr w:type="spellStart"/>
+      <w:r>
+        <w:t>String</w:t>
+      </w:r>
+      <w:proofErr w:type="spellEnd"/>
+      <w:r>
+        <w:t xml:space="preserve"> que representa el nombre del autor, y las etiquetas de los nodos son el ID de cada autor.</w:t>
       </w:r>
     </w:p>
     <w:p>
@@ -5338,7 +5876,15 @@
         <w:t>b</w:t>
       </w:r>
       <w:r>
-        <w:t xml:space="preserve"> cantidad de nodos, cada nodo contiene un int que representa un ID de autor, y su etiqueta es el ID del libro asociado.</w:t>
+        <w:t xml:space="preserve"> cantidad de nodos, cada nodo contiene un </w:t>
+      </w:r>
+      <w:proofErr w:type="spellStart"/>
+      <w:r>
+        <w:t>int</w:t>
+      </w:r>
+      <w:proofErr w:type="spellEnd"/>
+      <w:r>
+        <w:t xml:space="preserve"> que representa un ID de autor, y su etiqueta es el ID del libro asociado.</w:t>
       </w:r>
     </w:p>
     <w:p>
@@ -5471,7 +6017,23 @@
     </w:p>
     <w:p>
       <w:r>
-        <w:t>Se le llamo “x” a la cantidad de libros que se deben eliminar. Dado que esta cantidad es muy pequeña en comparación a los tamaños de las listas que se manejan, se puede considerar al segundo “mientras” como de orden O(bn) y al tercero como de orden O(n). Entonces por la regla de la suma el orden de todo el algoritmo es O(bn).</w:t>
+        <w:t>Se le llamo “x” a la cantidad de libros que se deben eliminar. Dado que esta cantidad es muy pequeña en comparación a los tamaños de las listas que se manejan, se puede considerar al segundo “mientras” como de orden O(</w:t>
+      </w:r>
+      <w:proofErr w:type="spellStart"/>
+      <w:r>
+        <w:t>bn</w:t>
+      </w:r>
+      <w:proofErr w:type="spellEnd"/>
+      <w:r>
+        <w:t>) y al tercero como de orden O(n). Entonces por la regla de la suma el orden de todo el algoritmo es O(</w:t>
+      </w:r>
+      <w:proofErr w:type="spellStart"/>
+      <w:r>
+        <w:t>bn</w:t>
+      </w:r>
+      <w:proofErr w:type="spellEnd"/>
+      <w:r>
+        <w:t>).</w:t>
       </w:r>
     </w:p>
     <w:p>
@@ -5487,21 +6049,23 @@
       <w:pPr>
         <w:pStyle w:val="Ttulo3"/>
       </w:pPr>
-      <w:bookmarkStart w:id="8" w:name="_Toc512786719"/>
+      <w:bookmarkStart w:id="9" w:name="_Toc514632780"/>
       <w:r>
         <w:lastRenderedPageBreak/>
         <w:t>Segunda alternativa</w:t>
       </w:r>
-      <w:bookmarkEnd w:id="8"/>
+      <w:bookmarkEnd w:id="9"/>
     </w:p>
     <w:p>
       <w:pPr>
         <w:pStyle w:val="Ttulo4"/>
         <w:spacing w:after="240"/>
       </w:pPr>
+      <w:proofErr w:type="spellStart"/>
       <w:r>
         <w:t>mostrarUltimasEdiciones</w:t>
       </w:r>
+      <w:proofErr w:type="spellEnd"/>
     </w:p>
     <w:p>
       <w:pPr>
@@ -5638,9 +6202,11 @@
         <w:pStyle w:val="Ttulo4"/>
         <w:spacing w:after="240"/>
       </w:pPr>
+      <w:proofErr w:type="spellStart"/>
       <w:r>
         <w:t>mostrarPorTitulo</w:t>
       </w:r>
+      <w:proofErr w:type="spellEnd"/>
     </w:p>
     <w:p>
       <w:pPr>
@@ -5778,9 +6344,11 @@
         <w:pStyle w:val="Ttulo4"/>
         <w:spacing w:after="240"/>
       </w:pPr>
+      <w:proofErr w:type="spellStart"/>
       <w:r>
         <w:t>mostrarPorAño</w:t>
       </w:r>
+      <w:proofErr w:type="spellEnd"/>
     </w:p>
     <w:p>
       <w:pPr>
@@ -5917,9 +6485,11 @@
         <w:pStyle w:val="Ttulo4"/>
         <w:spacing w:after="240"/>
       </w:pPr>
+      <w:proofErr w:type="spellStart"/>
       <w:r>
         <w:t>mostrarPorISBN</w:t>
       </w:r>
+      <w:proofErr w:type="spellEnd"/>
     </w:p>
     <w:p>
       <w:pPr>
@@ -6057,9 +6627,11 @@
         <w:pStyle w:val="Ttulo4"/>
         <w:spacing w:after="240"/>
       </w:pPr>
+      <w:proofErr w:type="spellStart"/>
       <w:r>
         <w:t>mostrarPorAutor</w:t>
       </w:r>
+      <w:proofErr w:type="spellEnd"/>
     </w:p>
     <w:p>
       <w:pPr>
@@ -6253,10 +6825,12 @@
         <w:pStyle w:val="Ttulo4"/>
         <w:spacing w:after="240"/>
       </w:pPr>
+      <w:proofErr w:type="spellStart"/>
       <w:r>
         <w:lastRenderedPageBreak/>
         <w:t>mostrarPorTag</w:t>
       </w:r>
+      <w:proofErr w:type="spellEnd"/>
     </w:p>
     <w:p>
       <w:pPr>
@@ -6291,7 +6865,15 @@
         <w:t>La lista de tags contiene una t cantidad de nodos, cada nodo contiene un tag que a su vez contiene una lista con las referencias a los libros que llevan ese tag</w:t>
       </w:r>
       <w:r>
-        <w:t xml:space="preserve"> (y la etiqueta del tag es el String tag mismo)</w:t>
+        <w:t xml:space="preserve"> (y la etiqueta del tag es el </w:t>
+      </w:r>
+      <w:proofErr w:type="spellStart"/>
+      <w:r>
+        <w:t>String</w:t>
+      </w:r>
+      <w:proofErr w:type="spellEnd"/>
+      <w:r>
+        <w:t xml:space="preserve"> tag mismo)</w:t>
       </w:r>
       <w:r>
         <w:t>.</w:t>
@@ -6402,7 +6984,15 @@
     </w:p>
     <w:p>
       <w:r>
-        <w:t>El orden de este algorimo es entonces de O(t).</w:t>
+        <w:t xml:space="preserve">El orden de este </w:t>
+      </w:r>
+      <w:proofErr w:type="spellStart"/>
+      <w:r>
+        <w:t>algorimo</w:t>
+      </w:r>
+      <w:proofErr w:type="spellEnd"/>
+      <w:r>
+        <w:t xml:space="preserve"> es entonces de O(t).</w:t>
       </w:r>
     </w:p>
     <w:p/>
@@ -6411,9 +7001,11 @@
         <w:pStyle w:val="Ttulo4"/>
         <w:spacing w:after="240"/>
       </w:pPr>
+      <w:proofErr w:type="spellStart"/>
       <w:r>
         <w:t>mostrarDetalles</w:t>
       </w:r>
+      <w:proofErr w:type="spellEnd"/>
     </w:p>
     <w:p>
       <w:pPr>
@@ -6485,6 +7077,7 @@
         <w:pStyle w:val="Ttulo5"/>
       </w:pPr>
       <w:r>
+        <w:lastRenderedPageBreak/>
         <w:t>Seudocódigo</w:t>
       </w:r>
     </w:p>
@@ -6497,10 +7090,10 @@
           <w:noProof/>
         </w:rPr>
         <w:drawing>
-          <wp:inline distT="0" distB="0" distL="0" distR="0" wp14:anchorId="34A83186" wp14:editId="2034FF1A">
-            <wp:extent cx="4742857" cy="1457143"/>
-            <wp:effectExtent l="0" t="0" r="635" b="0"/>
-            <wp:docPr id="21" name="Imagen 21"/>
+          <wp:inline distT="0" distB="0" distL="0" distR="0" wp14:anchorId="5E671D3D" wp14:editId="436D7A5E">
+            <wp:extent cx="4857143" cy="1600000"/>
+            <wp:effectExtent l="0" t="0" r="635" b="635"/>
+            <wp:docPr id="24" name="Imagen 24"/>
             <wp:cNvGraphicFramePr>
               <a:graphicFrameLocks xmlns:a="http://schemas.openxmlformats.org/drawingml/2006/main" noChangeAspect="1"/>
             </wp:cNvGraphicFramePr>
@@ -6508,7 +7101,7 @@
               <a:graphicData uri="http://schemas.openxmlformats.org/drawingml/2006/picture">
                 <pic:pic xmlns:pic="http://schemas.openxmlformats.org/drawingml/2006/picture">
                   <pic:nvPicPr>
-                    <pic:cNvPr id="21" name="mostrarDetalles - Copy.PNG"/>
+                    <pic:cNvPr id="24" name="mostrarDetalles2.PNG"/>
                     <pic:cNvPicPr/>
                   </pic:nvPicPr>
                   <pic:blipFill>
@@ -6526,7 +7119,7 @@
                   <pic:spPr>
                     <a:xfrm>
                       <a:off x="0" y="0"/>
-                      <a:ext cx="4742857" cy="1457143"/>
+                      <a:ext cx="4857143" cy="1600000"/>
                     </a:xfrm>
                     <a:prstGeom prst="rect">
                       <a:avLst/>
@@ -6541,7 +7134,6 @@
     </w:p>
     <w:p>
       <w:r>
-        <w:lastRenderedPageBreak/>
         <w:t>El orden de este algoritmo es entonces de O(n).</w:t>
       </w:r>
     </w:p>
@@ -6551,9 +7143,11 @@
         <w:pStyle w:val="Ttulo4"/>
         <w:spacing w:after="240"/>
       </w:pPr>
+      <w:proofErr w:type="spellStart"/>
       <w:r>
         <w:t>eliminarAutor</w:t>
       </w:r>
+      <w:proofErr w:type="spellEnd"/>
     </w:p>
     <w:p>
       <w:pPr>
@@ -6711,6 +7305,7 @@
     </w:p>
     <w:p>
       <w:r>
+        <w:lastRenderedPageBreak/>
         <w:t>Se le llamo “x” a la cantidad de libros a ser eliminados. Dado que esta cantidad es muy pequeña en comparación a los tamaños de las listas que se manejan, se puede considerar al “mientras” como de orden O(n). Entonces por la regla de la suma el orden de todo el algoritmo es O(n) (Dado que n es mayor a m).</w:t>
       </w:r>
     </w:p>
@@ -6727,16 +7322,24 @@
       <w:pPr>
         <w:pStyle w:val="Ttulo3"/>
       </w:pPr>
-      <w:bookmarkStart w:id="9" w:name="_Toc512786720"/>
+      <w:bookmarkStart w:id="10" w:name="_Toc514632781"/>
       <w:r>
         <w:lastRenderedPageBreak/>
         <w:t>Comparación de alternativas</w:t>
       </w:r>
-      <w:bookmarkEnd w:id="9"/>
-    </w:p>
-    <w:p>
-      <w:r>
-        <w:t>Llegó la hora de comparar las dos alternativas para ver cual soluciona mejor el problema. A modo de resumen, a continuación se presenta una tabla con los criterios que se tienen en cuenta:</w:t>
+      <w:bookmarkEnd w:id="10"/>
+    </w:p>
+    <w:p>
+      <w:r>
+        <w:t xml:space="preserve">Llegó la hora de comparar las dos alternativas para ver cual soluciona mejor el problema. A modo de resumen, a </w:t>
+      </w:r>
+      <w:proofErr w:type="gramStart"/>
+      <w:r>
+        <w:t>continuación</w:t>
+      </w:r>
+      <w:proofErr w:type="gramEnd"/>
+      <w:r>
+        <w:t xml:space="preserve"> se presenta una tabla con los criterios que se tienen en cuenta:</w:t>
       </w:r>
     </w:p>
     <w:tbl>
@@ -6914,7 +7517,15 @@
           </w:tcPr>
           <w:p>
             <w:r>
-              <w:t>O(an)</w:t>
+              <w:t>O(</w:t>
+            </w:r>
+            <w:proofErr w:type="spellStart"/>
+            <w:r>
+              <w:t>an</w:t>
+            </w:r>
+            <w:proofErr w:type="spellEnd"/>
+            <w:r>
+              <w:t>)</w:t>
             </w:r>
           </w:p>
         </w:tc>
@@ -6950,7 +7561,15 @@
           </w:tcPr>
           <w:p>
             <w:r>
-              <w:t>O(bn)</w:t>
+              <w:t>O(</w:t>
+            </w:r>
+            <w:proofErr w:type="spellStart"/>
+            <w:r>
+              <w:t>bn</w:t>
+            </w:r>
+            <w:proofErr w:type="spellEnd"/>
+            <w:r>
+              <w:t>)</w:t>
             </w:r>
           </w:p>
         </w:tc>
@@ -7064,7 +7683,15 @@
           </w:tcPr>
           <w:p>
             <w:r>
-              <w:t>O(bn)</w:t>
+              <w:t>O(</w:t>
+            </w:r>
+            <w:proofErr w:type="spellStart"/>
+            <w:r>
+              <w:t>bn</w:t>
+            </w:r>
+            <w:proofErr w:type="spellEnd"/>
+            <w:r>
+              <w:t>)</w:t>
             </w:r>
           </w:p>
         </w:tc>
@@ -7138,7 +7765,10 @@
           </w:tcPr>
           <w:p>
             <w:r>
-              <w:t>10,5 MB</w:t>
+              <w:t>7,8</w:t>
+            </w:r>
+            <w:r>
+              <w:t xml:space="preserve"> MB</w:t>
             </w:r>
           </w:p>
         </w:tc>
@@ -7148,7 +7778,13 @@
           </w:tcPr>
           <w:p>
             <w:r>
-              <w:t>13,5 MB</w:t>
+              <w:t>1</w:t>
+            </w:r>
+            <w:r>
+              <w:t xml:space="preserve">0,8 </w:t>
+            </w:r>
+            <w:r>
+              <w:t>MB</w:t>
             </w:r>
           </w:p>
         </w:tc>
@@ -7173,7 +7809,19 @@
         <w:t xml:space="preserve"> </w:t>
       </w:r>
       <w:r>
-        <w:t xml:space="preserve">es evidente que la mejor alternativa es la segunda (la que define clases Autor y Tag). Aunque el costo de memoria es un poco mas alto, los ordenes de tiempo de ejecución decrecen drásticamente en comparación a la alternativa 1. </w:t>
+        <w:t xml:space="preserve">es evidente que la mejor alternativa es la segunda (la que define clases Autor y Tag). Aunque el costo de memoria es un poco </w:t>
+      </w:r>
+      <w:r>
+        <w:t>más</w:t>
+      </w:r>
+      <w:r>
+        <w:t xml:space="preserve"> alto, los </w:t>
+      </w:r>
+      <w:r>
+        <w:t>órdenes</w:t>
+      </w:r>
+      <w:r>
+        <w:t xml:space="preserve"> de tiempo de ejecución decrecen drásticamente en comparación a la alternativa 1. </w:t>
       </w:r>
     </w:p>
     <w:p>
@@ -7183,8 +7831,6 @@
       <w:r>
         <w:t>, y suponiendo que las proporciones de las entradas se mantienen iguales a medida que crecen</w:t>
       </w:r>
-      <w:bookmarkStart w:id="10" w:name="_GoBack"/>
-      <w:bookmarkEnd w:id="10"/>
       <w:r>
         <w:t>:</w:t>
       </w:r>
@@ -7415,7 +8061,7 @@
       <w:pPr>
         <w:pStyle w:val="Ttulo1"/>
       </w:pPr>
-      <w:bookmarkStart w:id="11" w:name="_Toc512786721"/>
+      <w:bookmarkStart w:id="11" w:name="_Toc514632782"/>
       <w:r>
         <w:lastRenderedPageBreak/>
         <w:t>Selección y justificación de alternativa a implementar</w:t>
@@ -7427,7 +8073,145 @@
         <w:t>La alternativa seleccionada</w:t>
       </w:r>
       <w:r>
-        <w:t xml:space="preserve"> fue la segunda. Lo que mas se tomó en cuenta para esta decisión fue los ordenes de tiempo de ejecución de las operaciones de búsqueda, dado que esto es lo que mas se realiza en una biblioteca real. El hecho de que la primera alternativa consuma un poco menos de memoria</w:t>
+        <w:t xml:space="preserve"> para este problema</w:t>
+      </w:r>
+      <w:r>
+        <w:t xml:space="preserve"> fue</w:t>
+      </w:r>
+      <w:r>
+        <w:t xml:space="preserve"> una ligera modificación de</w:t>
+      </w:r>
+      <w:r>
+        <w:t xml:space="preserve"> la segunda. </w:t>
+      </w:r>
+      <w:r>
+        <w:t xml:space="preserve">A </w:t>
+      </w:r>
+      <w:proofErr w:type="gramStart"/>
+      <w:r>
+        <w:t>continuación</w:t>
+      </w:r>
+      <w:proofErr w:type="gramEnd"/>
+      <w:r>
+        <w:t xml:space="preserve"> se puede ver el diagrama de clases completo: </w:t>
+      </w:r>
+    </w:p>
+    <w:p>
+      <w:r>
+        <w:rPr>
+          <w:noProof/>
+        </w:rPr>
+        <w:drawing>
+          <wp:inline distT="0" distB="0" distL="0" distR="0" wp14:anchorId="605601A0" wp14:editId="1A48DC20">
+            <wp:extent cx="5731510" cy="5626735"/>
+            <wp:effectExtent l="0" t="0" r="0" b="0"/>
+            <wp:docPr id="25" name="Imagen 25"/>
+            <wp:cNvGraphicFramePr>
+              <a:graphicFrameLocks xmlns:a="http://schemas.openxmlformats.org/drawingml/2006/main" noChangeAspect="1"/>
+            </wp:cNvGraphicFramePr>
+            <a:graphic xmlns:a="http://schemas.openxmlformats.org/drawingml/2006/main">
+              <a:graphicData uri="http://schemas.openxmlformats.org/drawingml/2006/picture">
+                <pic:pic xmlns:pic="http://schemas.openxmlformats.org/drawingml/2006/picture">
+                  <pic:nvPicPr>
+                    <pic:cNvPr id="25" name="umlFinal2.png"/>
+                    <pic:cNvPicPr/>
+                  </pic:nvPicPr>
+                  <pic:blipFill>
+                    <a:blip r:embed="rId27">
+                      <a:extLst>
+                        <a:ext uri="{28A0092B-C50C-407E-A947-70E740481C1C}">
+                          <a14:useLocalDpi xmlns:a14="http://schemas.microsoft.com/office/drawing/2010/main" val="0"/>
+                        </a:ext>
+                      </a:extLst>
+                    </a:blip>
+                    <a:stretch>
+                      <a:fillRect/>
+                    </a:stretch>
+                  </pic:blipFill>
+                  <pic:spPr>
+                    <a:xfrm>
+                      <a:off x="0" y="0"/>
+                      <a:ext cx="5731510" cy="5626735"/>
+                    </a:xfrm>
+                    <a:prstGeom prst="rect">
+                      <a:avLst/>
+                    </a:prstGeom>
+                  </pic:spPr>
+                </pic:pic>
+              </a:graphicData>
+            </a:graphic>
+          </wp:inline>
+        </w:drawing>
+      </w:r>
+    </w:p>
+    <w:p>
+      <w:r>
+        <w:t xml:space="preserve">El cambio fue que se agregaron las clases </w:t>
+      </w:r>
+      <w:proofErr w:type="spellStart"/>
+      <w:r>
+        <w:t>ListaLibros</w:t>
+      </w:r>
+      <w:proofErr w:type="spellEnd"/>
+      <w:r>
+        <w:t xml:space="preserve">, </w:t>
+      </w:r>
+      <w:proofErr w:type="spellStart"/>
+      <w:r>
+        <w:t>ListaAutores</w:t>
+      </w:r>
+      <w:proofErr w:type="spellEnd"/>
+      <w:r>
+        <w:t xml:space="preserve"> y </w:t>
+      </w:r>
+      <w:proofErr w:type="spellStart"/>
+      <w:r>
+        <w:t>ListaTags</w:t>
+      </w:r>
+      <w:proofErr w:type="spellEnd"/>
+      <w:r>
+        <w:t xml:space="preserve">. Estas tres clases heredan del </w:t>
+      </w:r>
+      <w:proofErr w:type="spellStart"/>
+      <w:r>
+        <w:t>TDALista</w:t>
+      </w:r>
+      <w:proofErr w:type="spellEnd"/>
+      <w:r>
+        <w:t xml:space="preserve"> utilizado (que aparece en blanco en el diagrama dado que ya todos conocemos sus operaciones). La clase biblioteca ya no realiza las operaciones requeridas por su cuenta, sino que delega la mayoría de ellas a una de esas tres clases. Como la lógica de todas estas operaciones no se altera con respecto a las presentadas en seudocódigo y su orden de tiempo de ejecución es igual, no es necesario desarrollarlas.</w:t>
+      </w:r>
+    </w:p>
+    <w:p>
+      <w:r>
+        <w:t xml:space="preserve">Lo que </w:t>
+      </w:r>
+      <w:r>
+        <w:t>más</w:t>
+      </w:r>
+      <w:r>
+        <w:t xml:space="preserve"> se tomó en cuenta para </w:t>
+      </w:r>
+      <w:r>
+        <w:t>decidir esta alternativa</w:t>
+      </w:r>
+      <w:r>
+        <w:t xml:space="preserve"> fue los </w:t>
+      </w:r>
+      <w:r>
+        <w:t>órdenes</w:t>
+      </w:r>
+      <w:r>
+        <w:t xml:space="preserve"> de tiempo de ejecución de las operaciones de búsqueda, dado que esto es lo que </w:t>
+      </w:r>
+      <w:r>
+        <w:t>más</w:t>
+      </w:r>
+      <w:r>
+        <w:t xml:space="preserve"> se realiza en una biblioteca real. El </w:t>
+      </w:r>
+      <w:r>
+        <w:lastRenderedPageBreak/>
+        <w:t>hecho de que la primera alternativa consuma un poco menos de memoria</w:t>
       </w:r>
       <w:r>
         <w:t xml:space="preserve"> no es tan importante en comparación a todo el tiempo que se ahorra con cada búsqueda que se realiza.</w:t>
@@ -7451,7 +8235,7 @@
       <w:pPr>
         <w:pStyle w:val="Ttulo1"/>
       </w:pPr>
-      <w:bookmarkStart w:id="12" w:name="_Toc512786722"/>
+      <w:bookmarkStart w:id="12" w:name="_Toc514632783"/>
       <w:r>
         <w:t>Conclusiones</w:t>
       </w:r>
@@ -7463,7 +8247,187 @@
       </w:r>
     </w:p>
     <w:p/>
+    <w:p>
+      <w:pPr>
+        <w:pStyle w:val="Ttulo1"/>
+      </w:pPr>
+      <w:bookmarkStart w:id="13" w:name="_Toc514632784"/>
+      <w:r>
+        <w:t>Guía</w:t>
+      </w:r>
+      <w:r>
+        <w:t xml:space="preserve"> de usuario</w:t>
+      </w:r>
+      <w:bookmarkEnd w:id="13"/>
+    </w:p>
+    <w:p>
+      <w:pPr>
+        <w:pStyle w:val="Prrafodelista"/>
+        <w:numPr>
+          <w:ilvl w:val="0"/>
+          <w:numId w:val="41"/>
+        </w:numPr>
+      </w:pPr>
+      <w:r>
+        <w:t>Abrir el entorno de desarrollo NetBeans.</w:t>
+      </w:r>
+    </w:p>
+    <w:p>
+      <w:pPr>
+        <w:pStyle w:val="Prrafodelista"/>
+        <w:numPr>
+          <w:ilvl w:val="0"/>
+          <w:numId w:val="41"/>
+        </w:numPr>
+      </w:pPr>
+      <w:r>
+        <w:t>Abrir el proyecto “proyecto_AED1”.</w:t>
+      </w:r>
+    </w:p>
+    <w:p>
+      <w:pPr>
+        <w:pStyle w:val="Prrafodelista"/>
+        <w:numPr>
+          <w:ilvl w:val="0"/>
+          <w:numId w:val="41"/>
+        </w:numPr>
+      </w:pPr>
+      <w:r>
+        <w:t>Correr la clase “Proyecto_AED1.java”. En este momento se comienzan a cargar los archivos que la biblioteca utiliza como base de datos. Este proceso demora aproximadamente 3 minutos.</w:t>
+      </w:r>
+    </w:p>
+    <w:p>
+      <w:pPr>
+        <w:pStyle w:val="Prrafodelista"/>
+        <w:numPr>
+          <w:ilvl w:val="0"/>
+          <w:numId w:val="41"/>
+        </w:numPr>
+      </w:pPr>
+      <w:r>
+        <w:t xml:space="preserve">Cuando se terminan de cargar los archivos, se podrá ver el siguiente menú: </w:t>
+      </w:r>
+    </w:p>
+    <w:p>
+      <w:pPr>
+        <w:ind w:left="360"/>
+        <w:rPr>
+          <w:lang w:val="en-US"/>
+        </w:rPr>
+      </w:pPr>
+      <w:r>
+        <w:rPr>
+          <w:noProof/>
+          <w:lang w:val="en-US"/>
+        </w:rPr>
+        <w:drawing>
+          <wp:inline distT="0" distB="0" distL="0" distR="0" wp14:anchorId="2FCD8D7D" wp14:editId="07018437">
+            <wp:extent cx="5439534" cy="1971950"/>
+            <wp:effectExtent l="0" t="0" r="8890" b="9525"/>
+            <wp:docPr id="26" name="Imagen 26"/>
+            <wp:cNvGraphicFramePr>
+              <a:graphicFrameLocks xmlns:a="http://schemas.openxmlformats.org/drawingml/2006/main" noChangeAspect="1"/>
+            </wp:cNvGraphicFramePr>
+            <a:graphic xmlns:a="http://schemas.openxmlformats.org/drawingml/2006/main">
+              <a:graphicData uri="http://schemas.openxmlformats.org/drawingml/2006/picture">
+                <pic:pic xmlns:pic="http://schemas.openxmlformats.org/drawingml/2006/picture">
+                  <pic:nvPicPr>
+                    <pic:cNvPr id="26" name="Capture.PNG"/>
+                    <pic:cNvPicPr/>
+                  </pic:nvPicPr>
+                  <pic:blipFill>
+                    <a:blip r:embed="rId28">
+                      <a:extLst>
+                        <a:ext uri="{28A0092B-C50C-407E-A947-70E740481C1C}">
+                          <a14:useLocalDpi xmlns:a14="http://schemas.microsoft.com/office/drawing/2010/main" val="0"/>
+                        </a:ext>
+                      </a:extLst>
+                    </a:blip>
+                    <a:stretch>
+                      <a:fillRect/>
+                    </a:stretch>
+                  </pic:blipFill>
+                  <pic:spPr>
+                    <a:xfrm>
+                      <a:off x="0" y="0"/>
+                      <a:ext cx="5439534" cy="1971950"/>
+                    </a:xfrm>
+                    <a:prstGeom prst="rect">
+                      <a:avLst/>
+                    </a:prstGeom>
+                  </pic:spPr>
+                </pic:pic>
+              </a:graphicData>
+            </a:graphic>
+          </wp:inline>
+        </w:drawing>
+      </w:r>
+    </w:p>
     <w:p/>
+    <w:p>
+      <w:pPr>
+        <w:pStyle w:val="Prrafodelista"/>
+        <w:numPr>
+          <w:ilvl w:val="0"/>
+          <w:numId w:val="41"/>
+        </w:numPr>
+      </w:pPr>
+      <w:r>
+        <w:t xml:space="preserve">Ingrese el numero correspondiente a la operación que desee realizar y presione </w:t>
+      </w:r>
+      <w:proofErr w:type="spellStart"/>
+      <w:r>
+        <w:t>enter</w:t>
+      </w:r>
+      <w:proofErr w:type="spellEnd"/>
+      <w:r>
+        <w:t>.</w:t>
+      </w:r>
+    </w:p>
+    <w:p>
+      <w:pPr>
+        <w:pStyle w:val="Prrafodelista"/>
+        <w:numPr>
+          <w:ilvl w:val="0"/>
+          <w:numId w:val="41"/>
+        </w:numPr>
+      </w:pPr>
+      <w:r>
+        <w:t xml:space="preserve">Ingrese el criterio para la búsqueda/eliminación y nuevamente presione </w:t>
+      </w:r>
+      <w:proofErr w:type="spellStart"/>
+      <w:r>
+        <w:t>enter</w:t>
+      </w:r>
+      <w:proofErr w:type="spellEnd"/>
+      <w:r>
+        <w:t>.</w:t>
+      </w:r>
+    </w:p>
+    <w:p>
+      <w:pPr>
+        <w:pStyle w:val="Prrafodelista"/>
+        <w:numPr>
+          <w:ilvl w:val="0"/>
+          <w:numId w:val="41"/>
+        </w:numPr>
+      </w:pPr>
+      <w:r>
+        <w:t>Si la búsqueda fue exitosa, podrá ver en pantalla los libros que coinciden con el criterio dado anteriormente. Si realizó una eliminación, simplemente se le informará si fue exitosa o no. Luego de esto se le mostrará de nuevo el menú principal para que pueda escoger otra opción.</w:t>
+      </w:r>
+    </w:p>
+    <w:p>
+      <w:pPr>
+        <w:pStyle w:val="Prrafodelista"/>
+        <w:numPr>
+          <w:ilvl w:val="0"/>
+          <w:numId w:val="41"/>
+        </w:numPr>
+      </w:pPr>
+      <w:r>
+        <w:t>Cuando desee salir del programa, simplemente elija la opción “9” en el menú principal.</w:t>
+      </w:r>
+    </w:p>
     <w:sectPr>
       <w:pgSz w:w="11906" w:h="16838"/>
       <w:pgMar w:top="1440" w:right="1440" w:bottom="1440" w:left="1440" w:header="708" w:footer="708" w:gutter="0"/>
@@ -7533,7 +8497,7 @@
         <w:footnoteRef/>
       </w:r>
       <w:r>
-        <w:t xml:space="preserve"> Para el titulo se tomó como tamaño arbitrario un máximo de 50 caracteres. Dado que muy pocos libros sobrepasan este máximo, se compensa con la gran mayoría de los títulos que no lo alcanzan, y aun así, 50 sigue siendo un máximo bastante generoso</w:t>
+        <w:t xml:space="preserve"> Se toma como máximo 5 autores por libro (pocos libros sobrepasan este máximo, pero se complementa con la gran mayoría que no lo alcanza)</w:t>
       </w:r>
     </w:p>
   </w:footnote>
@@ -7549,7 +8513,7 @@
         <w:footnoteRef/>
       </w:r>
       <w:r>
-        <w:t xml:space="preserve"> Para los autores se tomó un tamaño máximo de 30 caracteres, por las mismas razones que los títulos</w:t>
+        <w:t xml:space="preserve"> Tomando como referencia los archivos de la base de datos, se toma como máximo 150 tags por libro.</w:t>
       </w:r>
     </w:p>
   </w:footnote>
@@ -7565,59 +8529,11 @@
         <w:footnoteRef/>
       </w:r>
       <w:r>
-        <w:t xml:space="preserve"> Para los tags se tomó un tamaño máximo de 30 caracteres, por las mismas razones</w:t>
+        <w:t xml:space="preserve"> Se toma como máximo 10 libros por autor, dados los archivos</w:t>
       </w:r>
     </w:p>
   </w:footnote>
   <w:footnote w:id="4">
-    <w:p>
-      <w:pPr>
-        <w:pStyle w:val="Textonotapie"/>
-      </w:pPr>
-      <w:r>
-        <w:rPr>
-          <w:rStyle w:val="Refdenotaalpie"/>
-        </w:rPr>
-        <w:footnoteRef/>
-      </w:r>
-      <w:r>
-        <w:t xml:space="preserve"> Se toma como máximo 5 autores por libro (pocos libros sobrepasan este máximo, pero se complementa con la gran mayoría que no lo alcanza)</w:t>
-      </w:r>
-    </w:p>
-  </w:footnote>
-  <w:footnote w:id="5">
-    <w:p>
-      <w:pPr>
-        <w:pStyle w:val="Textonotapie"/>
-      </w:pPr>
-      <w:r>
-        <w:rPr>
-          <w:rStyle w:val="Refdenotaalpie"/>
-        </w:rPr>
-        <w:footnoteRef/>
-      </w:r>
-      <w:r>
-        <w:t xml:space="preserve"> Tomando como referencia los archivos de la base de datos, se toma como máximo 150 tags por libro.</w:t>
-      </w:r>
-    </w:p>
-  </w:footnote>
-  <w:footnote w:id="6">
-    <w:p>
-      <w:pPr>
-        <w:pStyle w:val="Textonotapie"/>
-      </w:pPr>
-      <w:r>
-        <w:rPr>
-          <w:rStyle w:val="Refdenotaalpie"/>
-        </w:rPr>
-        <w:footnoteRef/>
-      </w:r>
-      <w:r>
-        <w:t xml:space="preserve"> Se toma como máximo 10 libros por autor, dados los archivos</w:t>
-      </w:r>
-    </w:p>
-  </w:footnote>
-  <w:footnote w:id="7">
     <w:p>
       <w:pPr>
         <w:pStyle w:val="Textonotapie"/>
@@ -11217,6 +12133,95 @@
     </w:lvl>
   </w:abstractNum>
   <w:abstractNum w:abstractNumId="30" w15:restartNumberingAfterBreak="0">
+    <w:nsid w:val="513E0F88"/>
+    <w:multiLevelType w:val="hybridMultilevel"/>
+    <w:tmpl w:val="BDDA0B04"/>
+    <w:lvl w:ilvl="0" w:tplc="0409000F">
+      <w:start w:val="1"/>
+      <w:numFmt w:val="decimal"/>
+      <w:lvlText w:val="%1."/>
+      <w:lvlJc w:val="left"/>
+      <w:pPr>
+        <w:ind w:left="720" w:hanging="360"/>
+      </w:pPr>
+      <w:rPr>
+        <w:rFonts w:hint="default"/>
+      </w:rPr>
+    </w:lvl>
+    <w:lvl w:ilvl="1" w:tplc="04090019" w:tentative="1">
+      <w:start w:val="1"/>
+      <w:numFmt w:val="lowerLetter"/>
+      <w:lvlText w:val="%2."/>
+      <w:lvlJc w:val="left"/>
+      <w:pPr>
+        <w:ind w:left="1440" w:hanging="360"/>
+      </w:pPr>
+    </w:lvl>
+    <w:lvl w:ilvl="2" w:tplc="0409001B" w:tentative="1">
+      <w:start w:val="1"/>
+      <w:numFmt w:val="lowerRoman"/>
+      <w:lvlText w:val="%3."/>
+      <w:lvlJc w:val="right"/>
+      <w:pPr>
+        <w:ind w:left="2160" w:hanging="180"/>
+      </w:pPr>
+    </w:lvl>
+    <w:lvl w:ilvl="3" w:tplc="0409000F" w:tentative="1">
+      <w:start w:val="1"/>
+      <w:numFmt w:val="decimal"/>
+      <w:lvlText w:val="%4."/>
+      <w:lvlJc w:val="left"/>
+      <w:pPr>
+        <w:ind w:left="2880" w:hanging="360"/>
+      </w:pPr>
+    </w:lvl>
+    <w:lvl w:ilvl="4" w:tplc="04090019" w:tentative="1">
+      <w:start w:val="1"/>
+      <w:numFmt w:val="lowerLetter"/>
+      <w:lvlText w:val="%5."/>
+      <w:lvlJc w:val="left"/>
+      <w:pPr>
+        <w:ind w:left="3600" w:hanging="360"/>
+      </w:pPr>
+    </w:lvl>
+    <w:lvl w:ilvl="5" w:tplc="0409001B" w:tentative="1">
+      <w:start w:val="1"/>
+      <w:numFmt w:val="lowerRoman"/>
+      <w:lvlText w:val="%6."/>
+      <w:lvlJc w:val="right"/>
+      <w:pPr>
+        <w:ind w:left="4320" w:hanging="180"/>
+      </w:pPr>
+    </w:lvl>
+    <w:lvl w:ilvl="6" w:tplc="0409000F" w:tentative="1">
+      <w:start w:val="1"/>
+      <w:numFmt w:val="decimal"/>
+      <w:lvlText w:val="%7."/>
+      <w:lvlJc w:val="left"/>
+      <w:pPr>
+        <w:ind w:left="5040" w:hanging="360"/>
+      </w:pPr>
+    </w:lvl>
+    <w:lvl w:ilvl="7" w:tplc="04090019" w:tentative="1">
+      <w:start w:val="1"/>
+      <w:numFmt w:val="lowerLetter"/>
+      <w:lvlText w:val="%8."/>
+      <w:lvlJc w:val="left"/>
+      <w:pPr>
+        <w:ind w:left="5760" w:hanging="360"/>
+      </w:pPr>
+    </w:lvl>
+    <w:lvl w:ilvl="8" w:tplc="0409001B" w:tentative="1">
+      <w:start w:val="1"/>
+      <w:numFmt w:val="lowerRoman"/>
+      <w:lvlText w:val="%9."/>
+      <w:lvlJc w:val="right"/>
+      <w:pPr>
+        <w:ind w:left="6480" w:hanging="180"/>
+      </w:pPr>
+    </w:lvl>
+  </w:abstractNum>
+  <w:abstractNum w:abstractNumId="31" w15:restartNumberingAfterBreak="0">
     <w:nsid w:val="59933860"/>
     <w:multiLevelType w:val="hybridMultilevel"/>
     <w:tmpl w:val="E594E344"/>
@@ -11329,7 +12334,7 @@
       </w:rPr>
     </w:lvl>
   </w:abstractNum>
-  <w:abstractNum w:abstractNumId="31" w15:restartNumberingAfterBreak="0">
+  <w:abstractNum w:abstractNumId="32" w15:restartNumberingAfterBreak="0">
     <w:nsid w:val="5B075EFB"/>
     <w:multiLevelType w:val="hybridMultilevel"/>
     <w:tmpl w:val="CF8CC4E6"/>
@@ -11415,7 +12420,7 @@
       </w:pPr>
     </w:lvl>
   </w:abstractNum>
-  <w:abstractNum w:abstractNumId="32" w15:restartNumberingAfterBreak="0">
+  <w:abstractNum w:abstractNumId="33" w15:restartNumberingAfterBreak="0">
     <w:nsid w:val="625F1178"/>
     <w:multiLevelType w:val="hybridMultilevel"/>
     <w:tmpl w:val="DD0A854C"/>
@@ -11501,7 +12506,7 @@
       </w:pPr>
     </w:lvl>
   </w:abstractNum>
-  <w:abstractNum w:abstractNumId="33" w15:restartNumberingAfterBreak="0">
+  <w:abstractNum w:abstractNumId="34" w15:restartNumberingAfterBreak="0">
     <w:nsid w:val="67FB61DF"/>
     <w:multiLevelType w:val="hybridMultilevel"/>
     <w:tmpl w:val="BBECFBAE"/>
@@ -11614,7 +12619,7 @@
       </w:rPr>
     </w:lvl>
   </w:abstractNum>
-  <w:abstractNum w:abstractNumId="34" w15:restartNumberingAfterBreak="0">
+  <w:abstractNum w:abstractNumId="35" w15:restartNumberingAfterBreak="0">
     <w:nsid w:val="6BA43D9B"/>
     <w:multiLevelType w:val="hybridMultilevel"/>
     <w:tmpl w:val="46662916"/>
@@ -11700,7 +12705,7 @@
       </w:pPr>
     </w:lvl>
   </w:abstractNum>
-  <w:abstractNum w:abstractNumId="35" w15:restartNumberingAfterBreak="0">
+  <w:abstractNum w:abstractNumId="36" w15:restartNumberingAfterBreak="0">
     <w:nsid w:val="6C3F075D"/>
     <w:multiLevelType w:val="hybridMultilevel"/>
     <w:tmpl w:val="B7AE281A"/>
@@ -11813,7 +12818,7 @@
       </w:rPr>
     </w:lvl>
   </w:abstractNum>
-  <w:abstractNum w:abstractNumId="36" w15:restartNumberingAfterBreak="0">
+  <w:abstractNum w:abstractNumId="37" w15:restartNumberingAfterBreak="0">
     <w:nsid w:val="6CBE73B6"/>
     <w:multiLevelType w:val="multilevel"/>
     <w:tmpl w:val="AB403444"/>
@@ -11998,7 +13003,7 @@
       </w:rPr>
     </w:lvl>
   </w:abstractNum>
-  <w:abstractNum w:abstractNumId="37" w15:restartNumberingAfterBreak="0">
+  <w:abstractNum w:abstractNumId="38" w15:restartNumberingAfterBreak="0">
     <w:nsid w:val="74DD04A6"/>
     <w:multiLevelType w:val="hybridMultilevel"/>
     <w:tmpl w:val="286E5026"/>
@@ -12111,7 +13116,7 @@
       </w:rPr>
     </w:lvl>
   </w:abstractNum>
-  <w:abstractNum w:abstractNumId="38" w15:restartNumberingAfterBreak="0">
+  <w:abstractNum w:abstractNumId="39" w15:restartNumberingAfterBreak="0">
     <w:nsid w:val="7A945AF6"/>
     <w:multiLevelType w:val="hybridMultilevel"/>
     <w:tmpl w:val="AB3487A4"/>
@@ -12225,13 +13230,13 @@
     </w:lvl>
   </w:abstractNum>
   <w:num w:numId="1">
-    <w:abstractNumId w:val="32"/>
+    <w:abstractNumId w:val="33"/>
   </w:num>
   <w:num w:numId="2">
     <w:abstractNumId w:val="14"/>
   </w:num>
   <w:num w:numId="3">
-    <w:abstractNumId w:val="33"/>
+    <w:abstractNumId w:val="34"/>
   </w:num>
   <w:num w:numId="4">
     <w:abstractNumId w:val="13"/>
@@ -12246,7 +13251,7 @@
     <w:abstractNumId w:val="8"/>
   </w:num>
   <w:num w:numId="8">
-    <w:abstractNumId w:val="34"/>
+    <w:abstractNumId w:val="35"/>
   </w:num>
   <w:num w:numId="9">
     <w:abstractNumId w:val="15"/>
@@ -12297,7 +13302,7 @@
     <w:abstractNumId w:val="25"/>
   </w:num>
   <w:num w:numId="24">
-    <w:abstractNumId w:val="36"/>
+    <w:abstractNumId w:val="37"/>
   </w:num>
   <w:num w:numId="25">
     <w:abstractNumId w:val="21"/>
@@ -12312,13 +13317,13 @@
     <w:abstractNumId w:val="10"/>
   </w:num>
   <w:num w:numId="29">
-    <w:abstractNumId w:val="31"/>
+    <w:abstractNumId w:val="32"/>
   </w:num>
   <w:num w:numId="30">
-    <w:abstractNumId w:val="38"/>
+    <w:abstractNumId w:val="39"/>
   </w:num>
   <w:num w:numId="31">
-    <w:abstractNumId w:val="37"/>
+    <w:abstractNumId w:val="38"/>
   </w:num>
   <w:num w:numId="32">
     <w:abstractNumId w:val="9"/>
@@ -12339,13 +13344,16 @@
     <w:abstractNumId w:val="18"/>
   </w:num>
   <w:num w:numId="38">
-    <w:abstractNumId w:val="30"/>
+    <w:abstractNumId w:val="31"/>
   </w:num>
   <w:num w:numId="39">
     <w:abstractNumId w:val="12"/>
   </w:num>
   <w:num w:numId="40">
-    <w:abstractNumId w:val="35"/>
+    <w:abstractNumId w:val="36"/>
+  </w:num>
+  <w:num w:numId="41">
+    <w:abstractNumId w:val="30"/>
   </w:num>
 </w:numbering>
 </file>
@@ -13665,7 +14673,7 @@
 </file>
 
 <file path=customXml/itemProps1.xml><?xml version="1.0" encoding="utf-8"?>
-<ds:datastoreItem xmlns:ds="http://schemas.openxmlformats.org/officeDocument/2006/customXml" ds:itemID="{DD4D9991-8AD3-45C9-BA1A-71AFC4BBAA76}">
+<ds:datastoreItem xmlns:ds="http://schemas.openxmlformats.org/officeDocument/2006/customXml" ds:itemID="{FFC76CA6-6297-4D49-8A2A-865BAE9D11B6}">
   <ds:schemaRefs>
     <ds:schemaRef ds:uri="http://schemas.openxmlformats.org/officeDocument/2006/bibliography"/>
   </ds:schemaRefs>

</xml_diff>

<commit_message>
quede en mostrar por titulo
</commit_message>
<xml_diff>
--- a/Informe de Proyecto Individual - Parte I - Francisco Piria.docx
+++ b/Informe de Proyecto Individual - Parte I - Francisco Piria.docx
@@ -2717,6 +2717,15 @@
       </w:r>
     </w:p>
     <w:p>
+      <w:pPr>
+        <w:spacing w:after="200"/>
+        <w:jc w:val="left"/>
+      </w:pPr>
+      <w:r>
+        <w:t>Todas las operaciones que realiza la clase Biblioteca son en realidad delegadas a los árboles que contienen los elementos. Mas adelante se muestra un diagrama de clases mas detallado con respecto a eso.</w:t>
+      </w:r>
+    </w:p>
+    <w:p>
       <w:r>
         <w:t xml:space="preserve">A </w:t>
       </w:r>
@@ -3663,7 +3672,6 @@
         <w:jc w:val="left"/>
       </w:pPr>
       <w:r>
-        <w:lastRenderedPageBreak/>
         <w:t>Igual que para el caso anterior, vamos a calcular un estimado del total de memoria necesaria</w:t>
       </w:r>
     </w:p>
@@ -4056,8 +4064,182 @@
       </w:r>
     </w:p>
     <w:p>
-      <w:bookmarkStart w:id="7" w:name="_GoBack"/>
-      <w:bookmarkEnd w:id="7"/>
+      <w:r>
+        <w:t>Por otro lado, t</w:t>
+      </w:r>
+      <w:r>
+        <w:t>enem</w:t>
+      </w:r>
+      <w:r>
+        <w:t xml:space="preserve">os </w:t>
+      </w:r>
+      <w:r>
+        <w:t xml:space="preserve">también las operaciones del TDA Árbol Binario. Los arboles utilizados son AVL, esto quiere decir que están balanceados y cada vez que se realiza una modificación al árbol que lo desbalancea (por </w:t>
+      </w:r>
+      <w:r>
+        <w:t>ejemplo,</w:t>
+      </w:r>
+      <w:r>
+        <w:t xml:space="preserve"> insertar o eliminar), éste automáticamente realiza las rotaciones necesarias para restaurar el balance.</w:t>
+      </w:r>
+    </w:p>
+    <w:p>
+      <w:pPr>
+        <w:pStyle w:val="Prrafodelista"/>
+        <w:numPr>
+          <w:ilvl w:val="0"/>
+          <w:numId w:val="39"/>
+        </w:numPr>
+      </w:pPr>
+      <w:r>
+        <w:t xml:space="preserve">La operación </w:t>
+      </w:r>
+      <w:r>
+        <w:rPr>
+          <w:b/>
+        </w:rPr>
+        <w:t>insertar</w:t>
+      </w:r>
+      <w:r>
+        <w:t xml:space="preserve"> agrega un nuevo elemento al final de la lista, y su orden de tiempo de ejecución es O(</w:t>
+      </w:r>
+      <w:r>
+        <w:t>log(n)</w:t>
+      </w:r>
+      <w:r>
+        <w:t>)</w:t>
+      </w:r>
+      <w:r>
+        <w:t xml:space="preserve"> gracias a que el árbol est</w:t>
+      </w:r>
+      <w:r>
+        <w:t>é balanceado.</w:t>
+      </w:r>
+    </w:p>
+    <w:p>
+      <w:pPr>
+        <w:pStyle w:val="Prrafodelista"/>
+        <w:numPr>
+          <w:ilvl w:val="0"/>
+          <w:numId w:val="39"/>
+        </w:numPr>
+      </w:pPr>
+      <w:r>
+        <w:rPr>
+          <w:b/>
+        </w:rPr>
+        <w:t>buscar</w:t>
+      </w:r>
+      <w:r>
+        <w:t xml:space="preserve"> devuelve un nodo de la lista cuya etiqueta coincide con la clave pasada por parámetro. Su orden también es O(</w:t>
+      </w:r>
+      <w:r>
+        <w:t>log(</w:t>
+      </w:r>
+      <w:r>
+        <w:t>n</w:t>
+      </w:r>
+      <w:r>
+        <w:t>)</w:t>
+      </w:r>
+      <w:r>
+        <w:t>)</w:t>
+      </w:r>
+      <w:r>
+        <w:t>.</w:t>
+      </w:r>
+    </w:p>
+    <w:p>
+      <w:pPr>
+        <w:pStyle w:val="Prrafodelista"/>
+        <w:numPr>
+          <w:ilvl w:val="0"/>
+          <w:numId w:val="39"/>
+        </w:numPr>
+      </w:pPr>
+      <w:r>
+        <w:rPr>
+          <w:b/>
+        </w:rPr>
+        <w:t>eliminar</w:t>
+      </w:r>
+      <w:r>
+        <w:t xml:space="preserve"> remueve y anula un nodo de la lista, cuya etiqueta coincide con la clave pasada por parámetro. O(</w:t>
+      </w:r>
+      <w:r>
+        <w:t>log(n)</w:t>
+      </w:r>
+      <w:r>
+        <w:t>)</w:t>
+      </w:r>
+      <w:r>
+        <w:t>.</w:t>
+      </w:r>
+    </w:p>
+    <w:p>
+      <w:pPr>
+        <w:pStyle w:val="Prrafodelista"/>
+        <w:numPr>
+          <w:ilvl w:val="0"/>
+          <w:numId w:val="39"/>
+        </w:numPr>
+      </w:pPr>
+      <w:r>
+        <w:t xml:space="preserve">Los recorridos en </w:t>
+      </w:r>
+      <w:proofErr w:type="spellStart"/>
+      <w:r>
+        <w:rPr>
+          <w:b/>
+        </w:rPr>
+        <w:t>preorden</w:t>
+      </w:r>
+      <w:proofErr w:type="spellEnd"/>
+      <w:r>
+        <w:t xml:space="preserve">, </w:t>
+      </w:r>
+      <w:proofErr w:type="spellStart"/>
+      <w:r>
+        <w:rPr>
+          <w:b/>
+        </w:rPr>
+        <w:t>postorden</w:t>
+      </w:r>
+      <w:proofErr w:type="spellEnd"/>
+      <w:r>
+        <w:t xml:space="preserve"> e </w:t>
+      </w:r>
+      <w:proofErr w:type="spellStart"/>
+      <w:r>
+        <w:rPr>
+          <w:b/>
+        </w:rPr>
+        <w:t>inorden</w:t>
+      </w:r>
+      <w:proofErr w:type="spellEnd"/>
+      <w:r>
+        <w:t xml:space="preserve"> nos muestran todas las claves del árbol. O(n).</w:t>
+      </w:r>
+    </w:p>
+    <w:p>
+      <w:pPr>
+        <w:pStyle w:val="Prrafodelista"/>
+        <w:numPr>
+          <w:ilvl w:val="0"/>
+          <w:numId w:val="39"/>
+        </w:numPr>
+      </w:pPr>
+      <w:r>
+        <w:t xml:space="preserve">Todas las operaciones de rebalanceo del árbol son </w:t>
+      </w:r>
+      <w:proofErr w:type="gramStart"/>
+      <w:r>
+        <w:t>O(</w:t>
+      </w:r>
+      <w:proofErr w:type="gramEnd"/>
+      <w:r>
+        <w:t>1).</w:t>
+      </w:r>
     </w:p>
     <w:p>
       <w:pPr>
@@ -4070,13 +4252,19 @@
     </w:p>
     <w:p>
       <w:pPr>
+        <w:spacing w:after="200"/>
+        <w:jc w:val="left"/>
+      </w:pPr>
+    </w:p>
+    <w:p>
+      <w:pPr>
         <w:pStyle w:val="Ttulo3"/>
       </w:pPr>
-      <w:bookmarkStart w:id="8" w:name="_Toc514632779"/>
+      <w:bookmarkStart w:id="7" w:name="_Toc514632779"/>
       <w:r>
         <w:t>Primera alternativa</w:t>
       </w:r>
-      <w:bookmarkEnd w:id="8"/>
+      <w:bookmarkEnd w:id="7"/>
     </w:p>
     <w:p>
       <w:pPr>
@@ -4099,10 +4287,7 @@
     </w:p>
     <w:p>
       <w:r>
-        <w:t>Recorre la lista de libros</w:t>
-      </w:r>
-      <w:r>
-        <w:t>, imprimiendo los libros cuyo año es mayor o igual al año dado</w:t>
+        <w:t>Recorre la lista de libros, imprimiendo los libros cuyo año es mayor o igual al año dado</w:t>
       </w:r>
     </w:p>
     <w:p>
@@ -4130,6 +4315,7 @@
         <w:pStyle w:val="Ttulo5"/>
       </w:pPr>
       <w:r>
+        <w:lastRenderedPageBreak/>
         <w:t>Postcondiciones</w:t>
       </w:r>
     </w:p>
@@ -4174,1737 +4360,10 @@
           <w:noProof/>
         </w:rPr>
         <w:drawing>
-          <wp:inline distT="0" distB="0" distL="0" distR="0" wp14:anchorId="677DAFA5" wp14:editId="3E338F7B">
-            <wp:extent cx="4169353" cy="2038350"/>
-            <wp:effectExtent l="0" t="0" r="3175" b="0"/>
-            <wp:docPr id="7" name="Imagen 7"/>
-            <wp:cNvGraphicFramePr>
-              <a:graphicFrameLocks xmlns:a="http://schemas.openxmlformats.org/drawingml/2006/main" noChangeAspect="1"/>
-            </wp:cNvGraphicFramePr>
-            <a:graphic xmlns:a="http://schemas.openxmlformats.org/drawingml/2006/main">
-              <a:graphicData uri="http://schemas.openxmlformats.org/drawingml/2006/picture">
-                <pic:pic xmlns:pic="http://schemas.openxmlformats.org/drawingml/2006/picture">
-                  <pic:nvPicPr>
-                    <pic:cNvPr id="7" name="mostrarUltimasEdiciones1.png"/>
-                    <pic:cNvPicPr/>
-                  </pic:nvPicPr>
-                  <pic:blipFill>
-                    <a:blip r:embed="rId11">
-                      <a:extLst>
-                        <a:ext uri="{28A0092B-C50C-407E-A947-70E740481C1C}">
-                          <a14:useLocalDpi xmlns:a14="http://schemas.microsoft.com/office/drawing/2010/main" val="0"/>
-                        </a:ext>
-                      </a:extLst>
-                    </a:blip>
-                    <a:stretch>
-                      <a:fillRect/>
-                    </a:stretch>
-                  </pic:blipFill>
-                  <pic:spPr>
-                    <a:xfrm>
-                      <a:off x="0" y="0"/>
-                      <a:ext cx="4211149" cy="2058783"/>
-                    </a:xfrm>
-                    <a:prstGeom prst="rect">
-                      <a:avLst/>
-                    </a:prstGeom>
-                  </pic:spPr>
-                </pic:pic>
-              </a:graphicData>
-            </a:graphic>
-          </wp:inline>
-        </w:drawing>
-      </w:r>
-    </w:p>
-    <w:p>
-      <w:r>
-        <w:lastRenderedPageBreak/>
-        <w:t>El orden de tiempo de ejecución para este algoritmo resulta ser de O(n).</w:t>
-      </w:r>
-    </w:p>
-    <w:p/>
-    <w:p>
-      <w:pPr>
-        <w:pStyle w:val="Ttulo4"/>
-        <w:spacing w:after="240"/>
-      </w:pPr>
-      <w:proofErr w:type="spellStart"/>
-      <w:r>
-        <w:t>mostrarPorTitulo</w:t>
-      </w:r>
-      <w:proofErr w:type="spellEnd"/>
-    </w:p>
-    <w:p>
-      <w:pPr>
-        <w:pStyle w:val="Ttulo5"/>
-      </w:pPr>
-      <w:r>
-        <w:t>Lenguaje Natural</w:t>
-      </w:r>
-    </w:p>
-    <w:p>
-      <w:r>
-        <w:t>Recorre la lista de libros, imprimiendo los libros cuyo título es igual al título dado</w:t>
-      </w:r>
-    </w:p>
-    <w:p>
-      <w:pPr>
-        <w:pStyle w:val="Ttulo5"/>
-      </w:pPr>
-      <w:r>
-        <w:t>Precondiciones</w:t>
-      </w:r>
-    </w:p>
-    <w:p>
-      <w:pPr>
-        <w:pStyle w:val="Prrafodelista"/>
-        <w:numPr>
-          <w:ilvl w:val="0"/>
-          <w:numId w:val="40"/>
-        </w:numPr>
-      </w:pPr>
-      <w:r>
-        <w:t>La lista contiene una n cantidad de nodos, cada nodo contiene un libro que a su vez contiene un campo “título”</w:t>
-      </w:r>
-    </w:p>
-    <w:p>
-      <w:pPr>
-        <w:pStyle w:val="Ttulo5"/>
-      </w:pPr>
-      <w:r>
-        <w:t>Postcondiciones</w:t>
-      </w:r>
-    </w:p>
-    <w:p>
-      <w:pPr>
-        <w:pStyle w:val="Prrafodelista"/>
-        <w:numPr>
-          <w:ilvl w:val="0"/>
-          <w:numId w:val="40"/>
-        </w:numPr>
-      </w:pPr>
-      <w:r>
-        <w:t>La lista no se modificó</w:t>
-      </w:r>
-    </w:p>
-    <w:p>
-      <w:pPr>
-        <w:pStyle w:val="Prrafodelista"/>
-        <w:numPr>
-          <w:ilvl w:val="0"/>
-          <w:numId w:val="40"/>
-        </w:numPr>
-      </w:pPr>
-      <w:r>
-        <w:t>Se imprimió en pantalla los libros que coinciden con el criterio, en caso de haberlos</w:t>
-      </w:r>
-    </w:p>
-    <w:p>
-      <w:pPr>
-        <w:pStyle w:val="Ttulo5"/>
-      </w:pPr>
-      <w:r>
-        <w:t>Seudocódigo</w:t>
-      </w:r>
-    </w:p>
-    <w:p>
-      <w:pPr>
-        <w:jc w:val="center"/>
-      </w:pPr>
-      <w:r>
-        <w:rPr>
-          <w:noProof/>
-        </w:rPr>
-        <w:drawing>
-          <wp:inline distT="0" distB="0" distL="0" distR="0" wp14:anchorId="6340C86A" wp14:editId="7B21C5B5">
-            <wp:extent cx="4866667" cy="2171429"/>
-            <wp:effectExtent l="0" t="0" r="0" b="1270"/>
-            <wp:docPr id="8" name="Imagen 8"/>
-            <wp:cNvGraphicFramePr>
-              <a:graphicFrameLocks xmlns:a="http://schemas.openxmlformats.org/drawingml/2006/main" noChangeAspect="1"/>
-            </wp:cNvGraphicFramePr>
-            <a:graphic xmlns:a="http://schemas.openxmlformats.org/drawingml/2006/main">
-              <a:graphicData uri="http://schemas.openxmlformats.org/drawingml/2006/picture">
-                <pic:pic xmlns:pic="http://schemas.openxmlformats.org/drawingml/2006/picture">
-                  <pic:nvPicPr>
-                    <pic:cNvPr id="8" name="mostrarPorTitulo - Copy.PNG"/>
-                    <pic:cNvPicPr/>
-                  </pic:nvPicPr>
-                  <pic:blipFill>
-                    <a:blip r:embed="rId12">
-                      <a:extLst>
-                        <a:ext uri="{28A0092B-C50C-407E-A947-70E740481C1C}">
-                          <a14:useLocalDpi xmlns:a14="http://schemas.microsoft.com/office/drawing/2010/main" val="0"/>
-                        </a:ext>
-                      </a:extLst>
-                    </a:blip>
-                    <a:stretch>
-                      <a:fillRect/>
-                    </a:stretch>
-                  </pic:blipFill>
-                  <pic:spPr>
-                    <a:xfrm>
-                      <a:off x="0" y="0"/>
-                      <a:ext cx="4866667" cy="2171429"/>
-                    </a:xfrm>
-                    <a:prstGeom prst="rect">
-                      <a:avLst/>
-                    </a:prstGeom>
-                  </pic:spPr>
-                </pic:pic>
-              </a:graphicData>
-            </a:graphic>
-          </wp:inline>
-        </w:drawing>
-      </w:r>
-    </w:p>
-    <w:p>
-      <w:r>
-        <w:t>El orden de tiempo de ejecución de este algoritmo es de O(n)</w:t>
-      </w:r>
-    </w:p>
-    <w:p/>
-    <w:p>
-      <w:pPr>
-        <w:pStyle w:val="Ttulo4"/>
-        <w:spacing w:after="240"/>
-      </w:pPr>
-      <w:proofErr w:type="spellStart"/>
-      <w:r>
-        <w:t>mostrarPorAño</w:t>
-      </w:r>
-      <w:proofErr w:type="spellEnd"/>
-    </w:p>
-    <w:p>
-      <w:pPr>
-        <w:pStyle w:val="Ttulo5"/>
-      </w:pPr>
-      <w:r>
-        <w:t>Lenguaje Natural</w:t>
-      </w:r>
-    </w:p>
-    <w:p>
-      <w:r>
-        <w:t>Recorre la lista de libros, imprimiendo los libros cuyo año es igual al año dado</w:t>
-      </w:r>
-    </w:p>
-    <w:p>
-      <w:pPr>
-        <w:pStyle w:val="Ttulo5"/>
-      </w:pPr>
-      <w:r>
-        <w:t>Precondiciones</w:t>
-      </w:r>
-    </w:p>
-    <w:p>
-      <w:pPr>
-        <w:pStyle w:val="Prrafodelista"/>
-        <w:numPr>
-          <w:ilvl w:val="0"/>
-          <w:numId w:val="40"/>
-        </w:numPr>
-      </w:pPr>
-      <w:r>
-        <w:t>La lista contiene una n cantidad de nodos, cada nodo contiene un libro que a su vez contiene un campo “año”</w:t>
-      </w:r>
-    </w:p>
-    <w:p>
-      <w:pPr>
-        <w:pStyle w:val="Ttulo5"/>
-      </w:pPr>
-      <w:r>
-        <w:t>Postcondiciones</w:t>
-      </w:r>
-    </w:p>
-    <w:p>
-      <w:pPr>
-        <w:pStyle w:val="Prrafodelista"/>
-        <w:numPr>
-          <w:ilvl w:val="0"/>
-          <w:numId w:val="40"/>
-        </w:numPr>
-      </w:pPr>
-      <w:r>
-        <w:t>La lista no se modificó</w:t>
-      </w:r>
-    </w:p>
-    <w:p>
-      <w:pPr>
-        <w:pStyle w:val="Prrafodelista"/>
-        <w:numPr>
-          <w:ilvl w:val="0"/>
-          <w:numId w:val="40"/>
-        </w:numPr>
-      </w:pPr>
-      <w:r>
-        <w:t>Se imprimió en pantalla los libros que coinciden con el criterio, en caso de haberlos</w:t>
-      </w:r>
-    </w:p>
-    <w:p>
-      <w:pPr>
-        <w:pStyle w:val="Ttulo5"/>
-      </w:pPr>
-      <w:r>
-        <w:lastRenderedPageBreak/>
-        <w:t>Seudocódigo</w:t>
-      </w:r>
-    </w:p>
-    <w:p>
-      <w:pPr>
-        <w:jc w:val="center"/>
-      </w:pPr>
-      <w:r>
-        <w:rPr>
-          <w:noProof/>
-        </w:rPr>
-        <w:drawing>
-          <wp:inline distT="0" distB="0" distL="0" distR="0" wp14:anchorId="1849F392" wp14:editId="0F0B350B">
-            <wp:extent cx="4847619" cy="2257143"/>
-            <wp:effectExtent l="0" t="0" r="0" b="0"/>
-            <wp:docPr id="9" name="Imagen 9"/>
-            <wp:cNvGraphicFramePr>
-              <a:graphicFrameLocks xmlns:a="http://schemas.openxmlformats.org/drawingml/2006/main" noChangeAspect="1"/>
-            </wp:cNvGraphicFramePr>
-            <a:graphic xmlns:a="http://schemas.openxmlformats.org/drawingml/2006/main">
-              <a:graphicData uri="http://schemas.openxmlformats.org/drawingml/2006/picture">
-                <pic:pic xmlns:pic="http://schemas.openxmlformats.org/drawingml/2006/picture">
-                  <pic:nvPicPr>
-                    <pic:cNvPr id="9" name="mostrarPorAño - Copy.PNG"/>
-                    <pic:cNvPicPr/>
-                  </pic:nvPicPr>
-                  <pic:blipFill>
-                    <a:blip r:embed="rId13">
-                      <a:extLst>
-                        <a:ext uri="{28A0092B-C50C-407E-A947-70E740481C1C}">
-                          <a14:useLocalDpi xmlns:a14="http://schemas.microsoft.com/office/drawing/2010/main" val="0"/>
-                        </a:ext>
-                      </a:extLst>
-                    </a:blip>
-                    <a:stretch>
-                      <a:fillRect/>
-                    </a:stretch>
-                  </pic:blipFill>
-                  <pic:spPr>
-                    <a:xfrm>
-                      <a:off x="0" y="0"/>
-                      <a:ext cx="4847619" cy="2257143"/>
-                    </a:xfrm>
-                    <a:prstGeom prst="rect">
-                      <a:avLst/>
-                    </a:prstGeom>
-                  </pic:spPr>
-                </pic:pic>
-              </a:graphicData>
-            </a:graphic>
-          </wp:inline>
-        </w:drawing>
-      </w:r>
-    </w:p>
-    <w:p>
-      <w:r>
-        <w:t>El orden de tiempo de ejecución de este algoritmo es O(n).</w:t>
-      </w:r>
-    </w:p>
-    <w:p/>
-    <w:p>
-      <w:pPr>
-        <w:pStyle w:val="Ttulo4"/>
-        <w:spacing w:after="240"/>
-      </w:pPr>
-      <w:proofErr w:type="spellStart"/>
-      <w:r>
-        <w:t>mostrarPorISBN</w:t>
-      </w:r>
-      <w:proofErr w:type="spellEnd"/>
-    </w:p>
-    <w:p>
-      <w:pPr>
-        <w:pStyle w:val="Ttulo5"/>
-      </w:pPr>
-      <w:r>
-        <w:t>Lenguaje Natural</w:t>
-      </w:r>
-    </w:p>
-    <w:p>
-      <w:r>
-        <w:t>Recorre la lista de libros e imprime el libro cuyo ISBN es igual al ISBN dado</w:t>
-      </w:r>
-    </w:p>
-    <w:p>
-      <w:pPr>
-        <w:pStyle w:val="Ttulo5"/>
-      </w:pPr>
-      <w:r>
-        <w:t>Precondiciones</w:t>
-      </w:r>
-    </w:p>
-    <w:p>
-      <w:pPr>
-        <w:pStyle w:val="Prrafodelista"/>
-        <w:numPr>
-          <w:ilvl w:val="0"/>
-          <w:numId w:val="40"/>
-        </w:numPr>
-      </w:pPr>
-      <w:r>
-        <w:t>La lista contiene una n cantidad de nodos, cada nodo contiene un libro que a su vez contiene un campo “</w:t>
-      </w:r>
-      <w:proofErr w:type="spellStart"/>
-      <w:r>
-        <w:t>isbn</w:t>
-      </w:r>
-      <w:proofErr w:type="spellEnd"/>
-      <w:r>
-        <w:t>”</w:t>
-      </w:r>
-    </w:p>
-    <w:p>
-      <w:pPr>
-        <w:pStyle w:val="Ttulo5"/>
-      </w:pPr>
-      <w:r>
-        <w:t>Postcondiciones</w:t>
-      </w:r>
-    </w:p>
-    <w:p>
-      <w:pPr>
-        <w:pStyle w:val="Prrafodelista"/>
-        <w:numPr>
-          <w:ilvl w:val="0"/>
-          <w:numId w:val="40"/>
-        </w:numPr>
-      </w:pPr>
-      <w:r>
-        <w:t>La lista no</w:t>
-      </w:r>
-      <w:r>
-        <w:t xml:space="preserve"> se modificó</w:t>
-      </w:r>
-    </w:p>
-    <w:p>
-      <w:pPr>
-        <w:pStyle w:val="Prrafodelista"/>
-        <w:numPr>
-          <w:ilvl w:val="0"/>
-          <w:numId w:val="40"/>
-        </w:numPr>
-      </w:pPr>
-      <w:r>
-        <w:t>Se imprimió en pantalla el libro que coincide con el criterio, en caso de haberlo</w:t>
-      </w:r>
-    </w:p>
-    <w:p>
-      <w:pPr>
-        <w:pStyle w:val="Ttulo5"/>
-      </w:pPr>
-      <w:r>
-        <w:t>Seudocódigo</w:t>
-      </w:r>
-    </w:p>
-    <w:p>
-      <w:pPr>
-        <w:jc w:val="center"/>
-        <w:rPr>
-          <w:lang w:val="en-US"/>
-        </w:rPr>
-      </w:pPr>
-      <w:r>
-        <w:rPr>
-          <w:noProof/>
-          <w:lang w:val="en-US"/>
-        </w:rPr>
-        <w:drawing>
-          <wp:inline distT="0" distB="0" distL="0" distR="0" wp14:anchorId="1A7E52B1" wp14:editId="71F101B7">
-            <wp:extent cx="3838095" cy="1980952"/>
-            <wp:effectExtent l="0" t="0" r="0" b="635"/>
-            <wp:docPr id="14" name="Imagen 14"/>
-            <wp:cNvGraphicFramePr>
-              <a:graphicFrameLocks xmlns:a="http://schemas.openxmlformats.org/drawingml/2006/main" noChangeAspect="1"/>
-            </wp:cNvGraphicFramePr>
-            <a:graphic xmlns:a="http://schemas.openxmlformats.org/drawingml/2006/main">
-              <a:graphicData uri="http://schemas.openxmlformats.org/drawingml/2006/picture">
-                <pic:pic xmlns:pic="http://schemas.openxmlformats.org/drawingml/2006/picture">
-                  <pic:nvPicPr>
-                    <pic:cNvPr id="14" name="mostrarPorISBN2.PNG"/>
-                    <pic:cNvPicPr/>
-                  </pic:nvPicPr>
-                  <pic:blipFill>
-                    <a:blip r:embed="rId14">
-                      <a:extLst>
-                        <a:ext uri="{28A0092B-C50C-407E-A947-70E740481C1C}">
-                          <a14:useLocalDpi xmlns:a14="http://schemas.microsoft.com/office/drawing/2010/main" val="0"/>
-                        </a:ext>
-                      </a:extLst>
-                    </a:blip>
-                    <a:stretch>
-                      <a:fillRect/>
-                    </a:stretch>
-                  </pic:blipFill>
-                  <pic:spPr>
-                    <a:xfrm>
-                      <a:off x="0" y="0"/>
-                      <a:ext cx="3838095" cy="1980952"/>
-                    </a:xfrm>
-                    <a:prstGeom prst="rect">
-                      <a:avLst/>
-                    </a:prstGeom>
-                  </pic:spPr>
-                </pic:pic>
-              </a:graphicData>
-            </a:graphic>
-          </wp:inline>
-        </w:drawing>
-      </w:r>
-    </w:p>
-    <w:p>
-      <w:r>
-        <w:t>El orden de tiempo de ejecución de este algoritmo es O(n).</w:t>
-      </w:r>
-    </w:p>
-    <w:p/>
-    <w:p>
-      <w:pPr>
-        <w:pStyle w:val="Ttulo4"/>
-        <w:spacing w:after="240"/>
-      </w:pPr>
-      <w:proofErr w:type="spellStart"/>
-      <w:r>
-        <w:t>mostrarPorAutor</w:t>
-      </w:r>
-      <w:proofErr w:type="spellEnd"/>
-    </w:p>
-    <w:p>
-      <w:pPr>
-        <w:pStyle w:val="Ttulo5"/>
-      </w:pPr>
-      <w:r>
-        <w:t>Lenguaje Natural</w:t>
-      </w:r>
-    </w:p>
-    <w:p>
-      <w:r>
-        <w:t>Recorremos primero la lista de autores y nos quedamos con el ID del autor cuyo nombre coincide con el nombre dado. Luego recorremos la lista que asocia libros a autores</w:t>
-      </w:r>
-      <w:r>
-        <w:t xml:space="preserve"> y nos quedamos con los </w:t>
-      </w:r>
-      <w:proofErr w:type="spellStart"/>
-      <w:r>
-        <w:t>IDs</w:t>
-      </w:r>
-      <w:proofErr w:type="spellEnd"/>
-      <w:r>
-        <w:t xml:space="preserve"> de </w:t>
-      </w:r>
-      <w:r>
-        <w:lastRenderedPageBreak/>
-        <w:t>libros que están asociados al ID de autor que teníamos. Finalmente</w:t>
-      </w:r>
-      <w:r>
-        <w:t xml:space="preserve">, buscamos en la lista de libros esos </w:t>
-      </w:r>
-      <w:proofErr w:type="spellStart"/>
-      <w:r>
-        <w:t>IDs</w:t>
-      </w:r>
-      <w:proofErr w:type="spellEnd"/>
-      <w:r>
-        <w:t xml:space="preserve"> e imprimimos los libros que coinciden.</w:t>
-      </w:r>
-    </w:p>
-    <w:p>
-      <w:pPr>
-        <w:pStyle w:val="Ttulo5"/>
-      </w:pPr>
-      <w:r>
-        <w:t>Precondiciones</w:t>
-      </w:r>
-    </w:p>
-    <w:p>
-      <w:pPr>
-        <w:pStyle w:val="Prrafodelista"/>
-        <w:numPr>
-          <w:ilvl w:val="0"/>
-          <w:numId w:val="40"/>
-        </w:numPr>
-      </w:pPr>
-      <w:r>
-        <w:t>La lista</w:t>
-      </w:r>
-      <w:r>
-        <w:t xml:space="preserve"> de autores</w:t>
-      </w:r>
-      <w:r>
-        <w:t xml:space="preserve"> contiene una </w:t>
-      </w:r>
-      <w:r>
-        <w:rPr>
-          <w:b/>
-          <w:u w:val="single"/>
-        </w:rPr>
-        <w:t>m</w:t>
-      </w:r>
-      <w:r>
-        <w:t xml:space="preserve"> cantidad de nodos, cada nodo contiene un </w:t>
-      </w:r>
-      <w:proofErr w:type="spellStart"/>
-      <w:r>
-        <w:t>String</w:t>
-      </w:r>
-      <w:proofErr w:type="spellEnd"/>
-      <w:r>
-        <w:t xml:space="preserve"> que representa el nombre del autor, y las etiquetas de los nodos son el ID de cada autor.</w:t>
-      </w:r>
-    </w:p>
-    <w:p>
-      <w:pPr>
-        <w:pStyle w:val="Prrafodelista"/>
-        <w:numPr>
-          <w:ilvl w:val="0"/>
-          <w:numId w:val="40"/>
-        </w:numPr>
-      </w:pPr>
-      <w:r>
-        <w:t xml:space="preserve">La lista de asociaciones libro-autor contiene una </w:t>
-      </w:r>
-      <w:r>
-        <w:rPr>
-          <w:b/>
-          <w:u w:val="single"/>
-        </w:rPr>
-        <w:t>b</w:t>
-      </w:r>
-      <w:r>
-        <w:t xml:space="preserve"> cantidad de nodos, cada nodo contiene un </w:t>
-      </w:r>
-      <w:proofErr w:type="spellStart"/>
-      <w:r>
-        <w:t>int</w:t>
-      </w:r>
-      <w:proofErr w:type="spellEnd"/>
-      <w:r>
-        <w:t xml:space="preserve"> que representa un ID de autor, y su etiqueta es el ID del libro asociado.</w:t>
-      </w:r>
-    </w:p>
-    <w:p>
-      <w:pPr>
-        <w:pStyle w:val="Prrafodelista"/>
-        <w:numPr>
-          <w:ilvl w:val="0"/>
-          <w:numId w:val="40"/>
-        </w:numPr>
-      </w:pPr>
-      <w:r>
-        <w:t xml:space="preserve">La lista de libros contiene una </w:t>
-      </w:r>
-      <w:r>
-        <w:rPr>
-          <w:b/>
-          <w:u w:val="single"/>
-        </w:rPr>
-        <w:t>n</w:t>
-      </w:r>
-      <w:r>
-        <w:t xml:space="preserve"> cantidad de nodos, cada nodo contiene un libro y su etiqueta es su ID.</w:t>
-      </w:r>
-    </w:p>
-    <w:p>
-      <w:pPr>
-        <w:pStyle w:val="Ttulo5"/>
-      </w:pPr>
-      <w:r>
-        <w:t>Postcondiciones</w:t>
-      </w:r>
-    </w:p>
-    <w:p>
-      <w:pPr>
-        <w:pStyle w:val="Prrafodelista"/>
-        <w:numPr>
-          <w:ilvl w:val="0"/>
-          <w:numId w:val="40"/>
-        </w:numPr>
-      </w:pPr>
-      <w:r>
-        <w:t>Ninguna de las listas se modifica.</w:t>
-      </w:r>
-    </w:p>
-    <w:p>
-      <w:pPr>
-        <w:pStyle w:val="Prrafodelista"/>
-        <w:numPr>
-          <w:ilvl w:val="0"/>
-          <w:numId w:val="40"/>
-        </w:numPr>
-      </w:pPr>
-      <w:r>
-        <w:t>Se imprimió en pantalla los libros que coinciden con el criterio, en caso de haberlos</w:t>
-      </w:r>
-    </w:p>
-    <w:p>
-      <w:pPr>
-        <w:pStyle w:val="Ttulo5"/>
-      </w:pPr>
-      <w:r>
-        <w:t>Seudocódigo</w:t>
-      </w:r>
-    </w:p>
-    <w:p>
-      <w:pPr>
-        <w:jc w:val="center"/>
-      </w:pPr>
-      <w:r>
-        <w:rPr>
-          <w:noProof/>
-        </w:rPr>
-        <w:drawing>
-          <wp:inline distT="0" distB="0" distL="0" distR="0" wp14:anchorId="49056C25" wp14:editId="77F6BE15">
-            <wp:extent cx="5495238" cy="3714286"/>
-            <wp:effectExtent l="0" t="0" r="0" b="635"/>
-            <wp:docPr id="10" name="Imagen 10"/>
-            <wp:cNvGraphicFramePr>
-              <a:graphicFrameLocks xmlns:a="http://schemas.openxmlformats.org/drawingml/2006/main" noChangeAspect="1"/>
-            </wp:cNvGraphicFramePr>
-            <a:graphic xmlns:a="http://schemas.openxmlformats.org/drawingml/2006/main">
-              <a:graphicData uri="http://schemas.openxmlformats.org/drawingml/2006/picture">
-                <pic:pic xmlns:pic="http://schemas.openxmlformats.org/drawingml/2006/picture">
-                  <pic:nvPicPr>
-                    <pic:cNvPr id="10" name="mostrarPorAutor2.PNG"/>
-                    <pic:cNvPicPr/>
-                  </pic:nvPicPr>
-                  <pic:blipFill>
-                    <a:blip r:embed="rId15">
-                      <a:extLst>
-                        <a:ext uri="{28A0092B-C50C-407E-A947-70E740481C1C}">
-                          <a14:useLocalDpi xmlns:a14="http://schemas.microsoft.com/office/drawing/2010/main" val="0"/>
-                        </a:ext>
-                      </a:extLst>
-                    </a:blip>
-                    <a:stretch>
-                      <a:fillRect/>
-                    </a:stretch>
-                  </pic:blipFill>
-                  <pic:spPr>
-                    <a:xfrm>
-                      <a:off x="0" y="0"/>
-                      <a:ext cx="5495238" cy="3714286"/>
-                    </a:xfrm>
-                    <a:prstGeom prst="rect">
-                      <a:avLst/>
-                    </a:prstGeom>
-                  </pic:spPr>
-                </pic:pic>
-              </a:graphicData>
-            </a:graphic>
-          </wp:inline>
-        </w:drawing>
-      </w:r>
-    </w:p>
-    <w:p>
-      <w:r>
-        <w:t>Siendo “m” el tamaño de la lista de autores y “b” el tamaño de la lista libros-autor, este algoritmo resulta ser de orden O(</w:t>
-      </w:r>
-      <w:proofErr w:type="spellStart"/>
-      <w:r>
-        <w:t>bn</w:t>
-      </w:r>
-      <w:proofErr w:type="spellEnd"/>
-      <w:r>
-        <w:t>), dado que tanto b y n son mayores que m.</w:t>
-      </w:r>
-    </w:p>
-    <w:p/>
-    <w:p>
-      <w:pPr>
-        <w:pStyle w:val="Ttulo4"/>
-        <w:spacing w:after="240"/>
-      </w:pPr>
-      <w:proofErr w:type="spellStart"/>
-      <w:r>
-        <w:t>mostrarPorTag</w:t>
-      </w:r>
-      <w:proofErr w:type="spellEnd"/>
-    </w:p>
-    <w:p>
-      <w:pPr>
-        <w:pStyle w:val="Ttulo5"/>
-      </w:pPr>
-      <w:r>
-        <w:t>Lenguaje Natural</w:t>
-      </w:r>
-    </w:p>
-    <w:p>
-      <w:r>
-        <w:t xml:space="preserve">Recorremos primero la lista de tags y nos quedamos con el ID del tag cuyo nombre coincide con el nombre dado. Luego recorremos la lista que asocia libros a tags y nos quedamos con los </w:t>
-      </w:r>
-      <w:proofErr w:type="spellStart"/>
-      <w:r>
-        <w:t>IDs</w:t>
-      </w:r>
-      <w:proofErr w:type="spellEnd"/>
-      <w:r>
-        <w:t xml:space="preserve"> de libros que están asociados al ID de tag que teníamos. Finalmente, buscamos en la lista de libros esos </w:t>
-      </w:r>
-      <w:proofErr w:type="spellStart"/>
-      <w:r>
-        <w:t>IDs</w:t>
-      </w:r>
-      <w:proofErr w:type="spellEnd"/>
-      <w:r>
-        <w:t xml:space="preserve"> e imprimimos los libros que coinciden.</w:t>
-      </w:r>
-    </w:p>
-    <w:p>
-      <w:pPr>
-        <w:pStyle w:val="Ttulo5"/>
-      </w:pPr>
-      <w:r>
-        <w:lastRenderedPageBreak/>
-        <w:t>Precondiciones</w:t>
-      </w:r>
-    </w:p>
-    <w:p>
-      <w:pPr>
-        <w:pStyle w:val="Prrafodelista"/>
-        <w:numPr>
-          <w:ilvl w:val="0"/>
-          <w:numId w:val="40"/>
-        </w:numPr>
-      </w:pPr>
-      <w:r>
-        <w:t xml:space="preserve">La lista de tags contiene una </w:t>
-      </w:r>
-      <w:r>
-        <w:rPr>
-          <w:b/>
-          <w:u w:val="single"/>
-        </w:rPr>
-        <w:t>t</w:t>
-      </w:r>
-      <w:r>
-        <w:t xml:space="preserve"> cantidad de nodos, cada nodo contiene un </w:t>
-      </w:r>
-      <w:proofErr w:type="spellStart"/>
-      <w:r>
-        <w:t>String</w:t>
-      </w:r>
-      <w:proofErr w:type="spellEnd"/>
-      <w:r>
-        <w:t xml:space="preserve"> que representa el nombre del tag, y las etiquetas de los nodos son el ID de cada tag.</w:t>
-      </w:r>
-    </w:p>
-    <w:p>
-      <w:pPr>
-        <w:pStyle w:val="Prrafodelista"/>
-        <w:numPr>
-          <w:ilvl w:val="0"/>
-          <w:numId w:val="40"/>
-        </w:numPr>
-      </w:pPr>
-      <w:r>
-        <w:t xml:space="preserve">La lista de asociaciones libro-tag contiene una </w:t>
-      </w:r>
-      <w:r>
-        <w:rPr>
-          <w:b/>
-          <w:u w:val="single"/>
-        </w:rPr>
-        <w:t>a</w:t>
-      </w:r>
-      <w:r>
-        <w:t xml:space="preserve"> cantidad de nodos, cada nodo contiene un </w:t>
-      </w:r>
-      <w:proofErr w:type="spellStart"/>
-      <w:r>
-        <w:t>int</w:t>
-      </w:r>
-      <w:proofErr w:type="spellEnd"/>
-      <w:r>
-        <w:t xml:space="preserve"> que representa un ID de tag, y su etiqueta es el ID del libro asociado.</w:t>
-      </w:r>
-    </w:p>
-    <w:p>
-      <w:pPr>
-        <w:pStyle w:val="Prrafodelista"/>
-        <w:numPr>
-          <w:ilvl w:val="0"/>
-          <w:numId w:val="40"/>
-        </w:numPr>
-      </w:pPr>
-      <w:r>
-        <w:t xml:space="preserve">La lista de libros contiene una </w:t>
-      </w:r>
-      <w:r>
-        <w:rPr>
-          <w:b/>
-          <w:u w:val="single"/>
-        </w:rPr>
-        <w:t>n</w:t>
-      </w:r>
-      <w:r>
-        <w:t xml:space="preserve"> cantidad de nodos, cada nodo contiene un libro y su etiqueta es su ID.</w:t>
-      </w:r>
-    </w:p>
-    <w:p>
-      <w:pPr>
-        <w:pStyle w:val="Ttulo5"/>
-      </w:pPr>
-      <w:r>
-        <w:t>Postcondiciones</w:t>
-      </w:r>
-    </w:p>
-    <w:p>
-      <w:pPr>
-        <w:pStyle w:val="Prrafodelista"/>
-        <w:numPr>
-          <w:ilvl w:val="0"/>
-          <w:numId w:val="40"/>
-        </w:numPr>
-      </w:pPr>
-      <w:r>
-        <w:t>Ninguna de las listas se modifica.</w:t>
-      </w:r>
-    </w:p>
-    <w:p>
-      <w:pPr>
-        <w:pStyle w:val="Prrafodelista"/>
-        <w:numPr>
-          <w:ilvl w:val="0"/>
-          <w:numId w:val="40"/>
-        </w:numPr>
-      </w:pPr>
-      <w:r>
-        <w:t>Se imprimió en pantalla los libros que coinciden con el criterio, en caso de haberlos</w:t>
-      </w:r>
-    </w:p>
-    <w:p>
-      <w:pPr>
-        <w:pStyle w:val="Ttulo5"/>
-      </w:pPr>
-      <w:r>
-        <w:t>Seudocódigo</w:t>
-      </w:r>
-    </w:p>
-    <w:p>
-      <w:pPr>
-        <w:jc w:val="center"/>
-      </w:pPr>
-      <w:r>
-        <w:rPr>
-          <w:noProof/>
-        </w:rPr>
-        <w:drawing>
-          <wp:inline distT="0" distB="0" distL="0" distR="0" wp14:anchorId="7161E770" wp14:editId="041A8609">
-            <wp:extent cx="5323809" cy="3685714"/>
-            <wp:effectExtent l="0" t="0" r="0" b="0"/>
-            <wp:docPr id="11" name="Imagen 11"/>
-            <wp:cNvGraphicFramePr>
-              <a:graphicFrameLocks xmlns:a="http://schemas.openxmlformats.org/drawingml/2006/main" noChangeAspect="1"/>
-            </wp:cNvGraphicFramePr>
-            <a:graphic xmlns:a="http://schemas.openxmlformats.org/drawingml/2006/main">
-              <a:graphicData uri="http://schemas.openxmlformats.org/drawingml/2006/picture">
-                <pic:pic xmlns:pic="http://schemas.openxmlformats.org/drawingml/2006/picture">
-                  <pic:nvPicPr>
-                    <pic:cNvPr id="11" name="mostrarPorTag2.PNG"/>
-                    <pic:cNvPicPr/>
-                  </pic:nvPicPr>
-                  <pic:blipFill>
-                    <a:blip r:embed="rId16">
-                      <a:extLst>
-                        <a:ext uri="{28A0092B-C50C-407E-A947-70E740481C1C}">
-                          <a14:useLocalDpi xmlns:a14="http://schemas.microsoft.com/office/drawing/2010/main" val="0"/>
-                        </a:ext>
-                      </a:extLst>
-                    </a:blip>
-                    <a:stretch>
-                      <a:fillRect/>
-                    </a:stretch>
-                  </pic:blipFill>
-                  <pic:spPr>
-                    <a:xfrm>
-                      <a:off x="0" y="0"/>
-                      <a:ext cx="5323809" cy="3685714"/>
-                    </a:xfrm>
-                    <a:prstGeom prst="rect">
-                      <a:avLst/>
-                    </a:prstGeom>
-                  </pic:spPr>
-                </pic:pic>
-              </a:graphicData>
-            </a:graphic>
-          </wp:inline>
-        </w:drawing>
-      </w:r>
-    </w:p>
-    <w:p>
-      <w:r>
-        <w:t>Siendo “t” el tamaño de la lista de tags y “a” el tamaño de la lista libros-tag, este algoritmo resulta ser de orden O(</w:t>
-      </w:r>
-      <w:proofErr w:type="spellStart"/>
-      <w:r>
-        <w:t>an</w:t>
-      </w:r>
-      <w:proofErr w:type="spellEnd"/>
-      <w:r>
-        <w:t>), dado que a es mucho mayor que t.</w:t>
-      </w:r>
-    </w:p>
-    <w:p/>
-    <w:p>
-      <w:pPr>
-        <w:pStyle w:val="Ttulo4"/>
-        <w:spacing w:after="240"/>
-      </w:pPr>
-      <w:proofErr w:type="spellStart"/>
-      <w:r>
-        <w:t>mostrarDetalles</w:t>
-      </w:r>
-      <w:proofErr w:type="spellEnd"/>
-    </w:p>
-    <w:p>
-      <w:pPr>
-        <w:pStyle w:val="Ttulo5"/>
-      </w:pPr>
-      <w:r>
-        <w:t>Lenguaje Natural</w:t>
-      </w:r>
-    </w:p>
-    <w:p>
-      <w:r>
-        <w:t xml:space="preserve">Primero buscamos el ID dado en la lista de libros e imprimimos el libro. Luego buscamos en la lista libro-autor todos los </w:t>
-      </w:r>
-      <w:proofErr w:type="spellStart"/>
-      <w:r>
-        <w:t>IDs</w:t>
-      </w:r>
-      <w:proofErr w:type="spellEnd"/>
-      <w:r>
-        <w:t xml:space="preserve"> de autor que están asociados al ID de libro y utilizamos esos </w:t>
-      </w:r>
-      <w:proofErr w:type="spellStart"/>
-      <w:r>
-        <w:t>IDs</w:t>
-      </w:r>
-      <w:proofErr w:type="spellEnd"/>
-      <w:r>
-        <w:t xml:space="preserve"> de autor para buscar en la lista de autores todos los autores del libro y los imprimimos. Finalmente realizamos lo mismo para los tags del libro.</w:t>
-      </w:r>
-    </w:p>
-    <w:p>
-      <w:pPr>
-        <w:pStyle w:val="Ttulo5"/>
-      </w:pPr>
-      <w:r>
-        <w:t>Precondiciones</w:t>
-      </w:r>
-    </w:p>
-    <w:p>
-      <w:pPr>
-        <w:pStyle w:val="Prrafodelista"/>
-        <w:numPr>
-          <w:ilvl w:val="0"/>
-          <w:numId w:val="40"/>
-        </w:numPr>
-      </w:pPr>
-      <w:r>
-        <w:t xml:space="preserve">La lista de tags contiene una </w:t>
-      </w:r>
-      <w:r>
-        <w:rPr>
-          <w:b/>
-          <w:u w:val="single"/>
-        </w:rPr>
-        <w:t>t</w:t>
-      </w:r>
-      <w:r>
-        <w:t xml:space="preserve"> cantidad de nodos, cada nodo contiene un </w:t>
-      </w:r>
-      <w:proofErr w:type="spellStart"/>
-      <w:r>
-        <w:t>String</w:t>
-      </w:r>
-      <w:proofErr w:type="spellEnd"/>
-      <w:r>
-        <w:t xml:space="preserve"> que representa el nombre del tag, y las etiquetas de los nodos son el ID de cada tag.</w:t>
-      </w:r>
-    </w:p>
-    <w:p>
-      <w:pPr>
-        <w:pStyle w:val="Prrafodelista"/>
-        <w:numPr>
-          <w:ilvl w:val="0"/>
-          <w:numId w:val="40"/>
-        </w:numPr>
-      </w:pPr>
-      <w:r>
-        <w:lastRenderedPageBreak/>
-        <w:t xml:space="preserve">La lista de asociaciones libro-tag contiene una </w:t>
-      </w:r>
-      <w:r>
-        <w:rPr>
-          <w:b/>
-          <w:u w:val="single"/>
-        </w:rPr>
-        <w:t>a</w:t>
-      </w:r>
-      <w:r>
-        <w:t xml:space="preserve"> cantidad de nodos, cada nodo contiene un </w:t>
-      </w:r>
-      <w:proofErr w:type="spellStart"/>
-      <w:r>
-        <w:t>int</w:t>
-      </w:r>
-      <w:proofErr w:type="spellEnd"/>
-      <w:r>
-        <w:t xml:space="preserve"> que representa un ID de tag, y su etiqueta es el ID del libro asociado.</w:t>
-      </w:r>
-    </w:p>
-    <w:p>
-      <w:pPr>
-        <w:pStyle w:val="Prrafodelista"/>
-        <w:numPr>
-          <w:ilvl w:val="0"/>
-          <w:numId w:val="40"/>
-        </w:numPr>
-      </w:pPr>
-      <w:r>
-        <w:t xml:space="preserve">La lista de autores contiene una </w:t>
-      </w:r>
-      <w:r>
-        <w:rPr>
-          <w:b/>
-          <w:u w:val="single"/>
-        </w:rPr>
-        <w:t>m</w:t>
-      </w:r>
-      <w:r>
-        <w:t xml:space="preserve"> cantidad de nodos, cada nodo contiene un </w:t>
-      </w:r>
-      <w:proofErr w:type="spellStart"/>
-      <w:r>
-        <w:t>String</w:t>
-      </w:r>
-      <w:proofErr w:type="spellEnd"/>
-      <w:r>
-        <w:t xml:space="preserve"> que representa el nombre del autor, y las etiquetas de los nodos son el ID de cada autor.</w:t>
-      </w:r>
-    </w:p>
-    <w:p>
-      <w:pPr>
-        <w:pStyle w:val="Prrafodelista"/>
-        <w:numPr>
-          <w:ilvl w:val="0"/>
-          <w:numId w:val="40"/>
-        </w:numPr>
-      </w:pPr>
-      <w:r>
-        <w:t xml:space="preserve">La lista de asociaciones libro-autor contiene una </w:t>
-      </w:r>
-      <w:r>
-        <w:rPr>
-          <w:b/>
-          <w:u w:val="single"/>
-        </w:rPr>
-        <w:t>b</w:t>
-      </w:r>
-      <w:r>
-        <w:t xml:space="preserve"> cantidad de nodos, cada nodo contiene un </w:t>
-      </w:r>
-      <w:proofErr w:type="spellStart"/>
-      <w:r>
-        <w:t>int</w:t>
-      </w:r>
-      <w:proofErr w:type="spellEnd"/>
-      <w:r>
-        <w:t xml:space="preserve"> que representa un ID de autor, y su etiqueta es el ID del libro asociado.</w:t>
-      </w:r>
-    </w:p>
-    <w:p>
-      <w:pPr>
-        <w:pStyle w:val="Prrafodelista"/>
-        <w:numPr>
-          <w:ilvl w:val="0"/>
-          <w:numId w:val="40"/>
-        </w:numPr>
-      </w:pPr>
-      <w:r>
-        <w:t xml:space="preserve">La lista de libros contiene una </w:t>
-      </w:r>
-      <w:r>
-        <w:rPr>
-          <w:b/>
-          <w:u w:val="single"/>
-        </w:rPr>
-        <w:t>n</w:t>
-      </w:r>
-      <w:r>
-        <w:t xml:space="preserve"> cantidad de nodos, cada nodo contiene un libro y su etiqueta es su ID.</w:t>
-      </w:r>
-    </w:p>
-    <w:p>
-      <w:pPr>
-        <w:pStyle w:val="Prrafodelista"/>
-        <w:numPr>
-          <w:ilvl w:val="0"/>
-          <w:numId w:val="40"/>
-        </w:numPr>
-      </w:pPr>
-      <w:r>
-        <w:t>Existe un libro en la biblioteca que tiene el ID dado.</w:t>
-      </w:r>
-    </w:p>
-    <w:p>
-      <w:pPr>
-        <w:pStyle w:val="Ttulo5"/>
-      </w:pPr>
-      <w:r>
-        <w:t>Postcondiciones</w:t>
-      </w:r>
-    </w:p>
-    <w:p>
-      <w:pPr>
-        <w:pStyle w:val="Prrafodelista"/>
-        <w:numPr>
-          <w:ilvl w:val="0"/>
-          <w:numId w:val="40"/>
-        </w:numPr>
-      </w:pPr>
-      <w:r>
-        <w:t>Ninguna de las listas</w:t>
-      </w:r>
-      <w:r>
-        <w:t xml:space="preserve"> se modificó</w:t>
-      </w:r>
-    </w:p>
-    <w:p>
-      <w:pPr>
-        <w:pStyle w:val="Prrafodelista"/>
-        <w:numPr>
-          <w:ilvl w:val="0"/>
-          <w:numId w:val="40"/>
-        </w:numPr>
-      </w:pPr>
-      <w:r>
-        <w:t xml:space="preserve">Se imprimió en pantalla </w:t>
-      </w:r>
-      <w:r>
-        <w:t>toda la información del</w:t>
-      </w:r>
-      <w:r>
-        <w:t xml:space="preserve"> libro que coincide </w:t>
-      </w:r>
-      <w:r>
-        <w:t>con el ID dado,</w:t>
-      </w:r>
-      <w:r>
-        <w:t xml:space="preserve"> en caso de haberlo</w:t>
-      </w:r>
-    </w:p>
-    <w:p>
-      <w:pPr>
-        <w:pStyle w:val="Ttulo5"/>
-      </w:pPr>
-      <w:r>
-        <w:t>Seudocódigo</w:t>
-      </w:r>
-    </w:p>
-    <w:p>
-      <w:pPr>
-        <w:jc w:val="center"/>
-      </w:pPr>
-      <w:r>
-        <w:rPr>
-          <w:noProof/>
-        </w:rPr>
-        <w:drawing>
-          <wp:inline distT="0" distB="0" distL="0" distR="0" wp14:anchorId="36DDE5B6" wp14:editId="63E6337B">
-            <wp:extent cx="5731510" cy="2682240"/>
-            <wp:effectExtent l="0" t="0" r="2540" b="3810"/>
-            <wp:docPr id="12" name="Imagen 12"/>
-            <wp:cNvGraphicFramePr>
-              <a:graphicFrameLocks xmlns:a="http://schemas.openxmlformats.org/drawingml/2006/main" noChangeAspect="1"/>
-            </wp:cNvGraphicFramePr>
-            <a:graphic xmlns:a="http://schemas.openxmlformats.org/drawingml/2006/main">
-              <a:graphicData uri="http://schemas.openxmlformats.org/drawingml/2006/picture">
-                <pic:pic xmlns:pic="http://schemas.openxmlformats.org/drawingml/2006/picture">
-                  <pic:nvPicPr>
-                    <pic:cNvPr id="12" name="mostrarDetalles - Copy.PNG"/>
-                    <pic:cNvPicPr/>
-                  </pic:nvPicPr>
-                  <pic:blipFill>
-                    <a:blip r:embed="rId17">
-                      <a:extLst>
-                        <a:ext uri="{28A0092B-C50C-407E-A947-70E740481C1C}">
-                          <a14:useLocalDpi xmlns:a14="http://schemas.microsoft.com/office/drawing/2010/main" val="0"/>
-                        </a:ext>
-                      </a:extLst>
-                    </a:blip>
-                    <a:stretch>
-                      <a:fillRect/>
-                    </a:stretch>
-                  </pic:blipFill>
-                  <pic:spPr>
-                    <a:xfrm>
-                      <a:off x="0" y="0"/>
-                      <a:ext cx="5731510" cy="2682240"/>
-                    </a:xfrm>
-                    <a:prstGeom prst="rect">
-                      <a:avLst/>
-                    </a:prstGeom>
-                  </pic:spPr>
-                </pic:pic>
-              </a:graphicData>
-            </a:graphic>
-          </wp:inline>
-        </w:drawing>
-      </w:r>
-    </w:p>
-    <w:p>
-      <w:r>
-        <w:t>Se le llamo “x” a la cantidad de autores que tiene el libro buscado e “y” a la cantidad de tags que tiene. Dado que estas son cantidades pequeñas en comparación a los tamaños de las listas que se manejan, se puede tomar al primer “mientras” como de orden O(m) y al segundo como de orden O(t). Entonces por la regla de la suma el orden de todo el algoritmo es el mayor de los siguientes ordenes: O(n), O(</w:t>
-      </w:r>
-      <w:r>
-        <w:t>b</w:t>
-      </w:r>
-      <w:r>
-        <w:t>), O(</w:t>
-      </w:r>
-      <w:r>
-        <w:t>m), O(a) y O(t). Tomando como referencia los archivos provistos, el orden del algoritmo es entonces O(a).</w:t>
-      </w:r>
-    </w:p>
-    <w:p/>
-    <w:p>
-      <w:pPr>
-        <w:pStyle w:val="Ttulo4"/>
-        <w:spacing w:after="240"/>
-      </w:pPr>
-      <w:proofErr w:type="spellStart"/>
-      <w:r>
-        <w:t>eliminarAutor</w:t>
-      </w:r>
-      <w:proofErr w:type="spellEnd"/>
-    </w:p>
-    <w:p>
-      <w:pPr>
-        <w:pStyle w:val="Ttulo5"/>
-      </w:pPr>
-      <w:r>
-        <w:t>Lenguaje Natural</w:t>
-      </w:r>
-    </w:p>
-    <w:p>
-      <w:r>
-        <w:t xml:space="preserve">Primero buscamos el </w:t>
-      </w:r>
-      <w:r>
-        <w:t>autor</w:t>
-      </w:r>
-      <w:r>
-        <w:t xml:space="preserve"> dado en la lista de </w:t>
-      </w:r>
-      <w:r>
-        <w:t>autores, lo eliminamos</w:t>
-      </w:r>
-      <w:r>
-        <w:t xml:space="preserve"> </w:t>
-      </w:r>
-      <w:r>
-        <w:t>y nos quedamos con su ID</w:t>
-      </w:r>
-      <w:r>
-        <w:t xml:space="preserve">. Luego buscamos en la lista libro-autor todos los </w:t>
-      </w:r>
-      <w:proofErr w:type="spellStart"/>
-      <w:r>
-        <w:t>IDs</w:t>
-      </w:r>
-      <w:proofErr w:type="spellEnd"/>
-      <w:r>
-        <w:t xml:space="preserve"> de</w:t>
-      </w:r>
-      <w:r>
-        <w:t xml:space="preserve"> libros</w:t>
-      </w:r>
-      <w:r>
-        <w:t xml:space="preserve"> que están asociados al ID de </w:t>
-      </w:r>
-      <w:r>
-        <w:t xml:space="preserve">autor, los quitamos de la lista y luego </w:t>
-      </w:r>
-      <w:r>
-        <w:t xml:space="preserve">utilizamos esos </w:t>
-      </w:r>
-      <w:proofErr w:type="spellStart"/>
-      <w:r>
-        <w:t>IDs</w:t>
-      </w:r>
-      <w:proofErr w:type="spellEnd"/>
-      <w:r>
-        <w:t xml:space="preserve"> para</w:t>
-      </w:r>
-      <w:r>
-        <w:t xml:space="preserve"> eliminar</w:t>
-      </w:r>
-      <w:r>
-        <w:t xml:space="preserve"> en la lista de </w:t>
-      </w:r>
-      <w:r>
-        <w:t>libros</w:t>
-      </w:r>
-      <w:r>
-        <w:t xml:space="preserve"> todos los </w:t>
-      </w:r>
-      <w:r>
-        <w:t>libros</w:t>
-      </w:r>
-      <w:r>
-        <w:t xml:space="preserve"> de</w:t>
-      </w:r>
-      <w:r>
-        <w:t xml:space="preserve"> ese autor</w:t>
-      </w:r>
-      <w:r>
-        <w:t xml:space="preserve">. Finalmente </w:t>
-      </w:r>
-      <w:r>
-        <w:t>eliminamos las asociaciones del autor eliminado a sus libros utilizando su ID.</w:t>
-      </w:r>
-    </w:p>
-    <w:p>
-      <w:pPr>
-        <w:pStyle w:val="Ttulo5"/>
-      </w:pPr>
-      <w:r>
-        <w:lastRenderedPageBreak/>
-        <w:t>Precondiciones</w:t>
-      </w:r>
-    </w:p>
-    <w:p>
-      <w:pPr>
-        <w:pStyle w:val="Prrafodelista"/>
-        <w:numPr>
-          <w:ilvl w:val="0"/>
-          <w:numId w:val="40"/>
-        </w:numPr>
-      </w:pPr>
-      <w:r>
-        <w:t xml:space="preserve">La lista de autores contiene una </w:t>
-      </w:r>
-      <w:r>
-        <w:rPr>
-          <w:b/>
-          <w:u w:val="single"/>
-        </w:rPr>
-        <w:t>m</w:t>
-      </w:r>
-      <w:r>
-        <w:t xml:space="preserve"> cantidad de nodos, cada nodo contiene un </w:t>
-      </w:r>
-      <w:proofErr w:type="spellStart"/>
-      <w:r>
-        <w:t>String</w:t>
-      </w:r>
-      <w:proofErr w:type="spellEnd"/>
-      <w:r>
-        <w:t xml:space="preserve"> que representa el nombre del autor, y las etiquetas de los nodos son el ID de cada autor.</w:t>
-      </w:r>
-    </w:p>
-    <w:p>
-      <w:pPr>
-        <w:pStyle w:val="Prrafodelista"/>
-        <w:numPr>
-          <w:ilvl w:val="0"/>
-          <w:numId w:val="40"/>
-        </w:numPr>
-      </w:pPr>
-      <w:r>
-        <w:t xml:space="preserve">La lista de asociaciones libro-autor contiene una </w:t>
-      </w:r>
-      <w:r>
-        <w:rPr>
-          <w:b/>
-          <w:u w:val="single"/>
-        </w:rPr>
-        <w:t>b</w:t>
-      </w:r>
-      <w:r>
-        <w:t xml:space="preserve"> cantidad de nodos, cada nodo contiene un </w:t>
-      </w:r>
-      <w:proofErr w:type="spellStart"/>
-      <w:r>
-        <w:t>int</w:t>
-      </w:r>
-      <w:proofErr w:type="spellEnd"/>
-      <w:r>
-        <w:t xml:space="preserve"> que representa un ID de autor, y su etiqueta es el ID del libro asociado.</w:t>
-      </w:r>
-    </w:p>
-    <w:p>
-      <w:pPr>
-        <w:pStyle w:val="Prrafodelista"/>
-        <w:numPr>
-          <w:ilvl w:val="0"/>
-          <w:numId w:val="40"/>
-        </w:numPr>
-      </w:pPr>
-      <w:r>
-        <w:t xml:space="preserve">La lista de libros contiene una </w:t>
-      </w:r>
-      <w:r>
-        <w:rPr>
-          <w:b/>
-          <w:u w:val="single"/>
-        </w:rPr>
-        <w:t>n</w:t>
-      </w:r>
-      <w:r>
-        <w:t xml:space="preserve"> cantidad de nodos, cada nodo contiene un libro y su etiqueta es su ID.</w:t>
-      </w:r>
-    </w:p>
-    <w:p>
-      <w:pPr>
-        <w:pStyle w:val="Ttulo5"/>
-      </w:pPr>
-      <w:r>
-        <w:t>Postcondiciones</w:t>
-      </w:r>
-    </w:p>
-    <w:p>
-      <w:pPr>
-        <w:pStyle w:val="Prrafodelista"/>
-        <w:numPr>
-          <w:ilvl w:val="0"/>
-          <w:numId w:val="40"/>
-        </w:numPr>
-      </w:pPr>
-      <w:r>
-        <w:t xml:space="preserve">Se eliminó al autor dado por parámetro (si existía en la biblioteca) </w:t>
-      </w:r>
-      <w:r>
-        <w:t>y la lista de autores ahora contiene un elemento menos.</w:t>
-      </w:r>
-    </w:p>
-    <w:p>
-      <w:pPr>
-        <w:pStyle w:val="Prrafodelista"/>
-        <w:numPr>
-          <w:ilvl w:val="0"/>
-          <w:numId w:val="40"/>
-        </w:numPr>
-      </w:pPr>
-      <w:r>
-        <w:t>Se eliminaron todos los libros del autor en la lista de libros</w:t>
-      </w:r>
-      <w:r>
-        <w:t>.</w:t>
-      </w:r>
-    </w:p>
-    <w:p>
-      <w:pPr>
-        <w:pStyle w:val="Prrafodelista"/>
-        <w:numPr>
-          <w:ilvl w:val="0"/>
-          <w:numId w:val="40"/>
-        </w:numPr>
-      </w:pPr>
-      <w:r>
-        <w:t>Se eliminaron todas las asociaciones entre el autor y sus libros en la lista libros-autores.</w:t>
-      </w:r>
-    </w:p>
-    <w:p>
-      <w:pPr>
-        <w:pStyle w:val="Ttulo5"/>
-      </w:pPr>
-      <w:r>
-        <w:t>Seudocódigo</w:t>
-      </w:r>
-    </w:p>
-    <w:p>
-      <w:r>
-        <w:rPr>
-          <w:noProof/>
-        </w:rPr>
-        <w:drawing>
-          <wp:inline distT="0" distB="0" distL="0" distR="0" wp14:anchorId="77E31D42" wp14:editId="2C465623">
-            <wp:extent cx="5731510" cy="4400550"/>
-            <wp:effectExtent l="0" t="0" r="2540" b="0"/>
-            <wp:docPr id="13" name="Imagen 13"/>
-            <wp:cNvGraphicFramePr>
-              <a:graphicFrameLocks xmlns:a="http://schemas.openxmlformats.org/drawingml/2006/main" noChangeAspect="1"/>
-            </wp:cNvGraphicFramePr>
-            <a:graphic xmlns:a="http://schemas.openxmlformats.org/drawingml/2006/main">
-              <a:graphicData uri="http://schemas.openxmlformats.org/drawingml/2006/picture">
-                <pic:pic xmlns:pic="http://schemas.openxmlformats.org/drawingml/2006/picture">
-                  <pic:nvPicPr>
-                    <pic:cNvPr id="13" name="eliminarAutor - Copy.PNG"/>
-                    <pic:cNvPicPr/>
-                  </pic:nvPicPr>
-                  <pic:blipFill>
-                    <a:blip r:embed="rId18">
-                      <a:extLst>
-                        <a:ext uri="{28A0092B-C50C-407E-A947-70E740481C1C}">
-                          <a14:useLocalDpi xmlns:a14="http://schemas.microsoft.com/office/drawing/2010/main" val="0"/>
-                        </a:ext>
-                      </a:extLst>
-                    </a:blip>
-                    <a:stretch>
-                      <a:fillRect/>
-                    </a:stretch>
-                  </pic:blipFill>
-                  <pic:spPr>
-                    <a:xfrm>
-                      <a:off x="0" y="0"/>
-                      <a:ext cx="5731510" cy="4400550"/>
-                    </a:xfrm>
-                    <a:prstGeom prst="rect">
-                      <a:avLst/>
-                    </a:prstGeom>
-                  </pic:spPr>
-                </pic:pic>
-              </a:graphicData>
-            </a:graphic>
-          </wp:inline>
-        </w:drawing>
-      </w:r>
-    </w:p>
-    <w:p>
-      <w:r>
-        <w:t>Se le llamo “x” a la cantidad de libros que se deben eliminar. Dado que esta cantidad es muy pequeña en comparación a los tamaños de las listas que se manejan, se puede considerar al segundo “mientras” como de orden O(</w:t>
-      </w:r>
-      <w:proofErr w:type="spellStart"/>
-      <w:r>
-        <w:t>bn</w:t>
-      </w:r>
-      <w:proofErr w:type="spellEnd"/>
-      <w:r>
-        <w:t>) y al tercero como de orden O(n). Entonces por la regla de la suma el orden de todo el algoritmo es O(</w:t>
-      </w:r>
-      <w:proofErr w:type="spellStart"/>
-      <w:r>
-        <w:t>bn</w:t>
-      </w:r>
-      <w:proofErr w:type="spellEnd"/>
-      <w:r>
-        <w:t>).</w:t>
-      </w:r>
-    </w:p>
-    <w:p>
-      <w:pPr>
-        <w:spacing w:after="200"/>
-        <w:jc w:val="left"/>
-      </w:pPr>
-      <w:r>
-        <w:br w:type="page"/>
-      </w:r>
-    </w:p>
-    <w:p>
-      <w:pPr>
-        <w:pStyle w:val="Ttulo3"/>
-      </w:pPr>
-      <w:bookmarkStart w:id="9" w:name="_Toc514632780"/>
-      <w:r>
-        <w:lastRenderedPageBreak/>
-        <w:t>Segunda alternativa</w:t>
-      </w:r>
-      <w:bookmarkEnd w:id="9"/>
-    </w:p>
-    <w:p>
-      <w:pPr>
-        <w:pStyle w:val="Ttulo4"/>
-        <w:spacing w:after="240"/>
-      </w:pPr>
-      <w:proofErr w:type="spellStart"/>
-      <w:r>
-        <w:t>mostrarUltimasEdiciones</w:t>
-      </w:r>
-      <w:proofErr w:type="spellEnd"/>
-    </w:p>
-    <w:p>
-      <w:pPr>
-        <w:pStyle w:val="Ttulo5"/>
-      </w:pPr>
-      <w:r>
-        <w:t>Lenguaje Natural</w:t>
-      </w:r>
-    </w:p>
-    <w:p>
-      <w:r>
-        <w:t>Recorre la lista de libros, imprimiendo los libros cuyo año es mayor o igual al año dado</w:t>
-      </w:r>
-    </w:p>
-    <w:p>
-      <w:pPr>
-        <w:pStyle w:val="Ttulo5"/>
-      </w:pPr>
-      <w:r>
-        <w:t>Precondiciones</w:t>
-      </w:r>
-    </w:p>
-    <w:p>
-      <w:pPr>
-        <w:pStyle w:val="Prrafodelista"/>
-        <w:numPr>
-          <w:ilvl w:val="0"/>
-          <w:numId w:val="40"/>
-        </w:numPr>
-      </w:pPr>
-      <w:r>
-        <w:t>La lista contiene una n cantidad de nodos, cada nodo contiene un libro que a su vez contiene un campo “año”</w:t>
-      </w:r>
-    </w:p>
-    <w:p>
-      <w:pPr>
-        <w:pStyle w:val="Ttulo5"/>
-      </w:pPr>
-      <w:r>
-        <w:t>Postcondiciones</w:t>
-      </w:r>
-    </w:p>
-    <w:p>
-      <w:pPr>
-        <w:pStyle w:val="Prrafodelista"/>
-        <w:numPr>
-          <w:ilvl w:val="0"/>
-          <w:numId w:val="40"/>
-        </w:numPr>
-      </w:pPr>
-      <w:r>
-        <w:t>La lista no se modificó</w:t>
-      </w:r>
-    </w:p>
-    <w:p>
-      <w:pPr>
-        <w:pStyle w:val="Prrafodelista"/>
-        <w:numPr>
-          <w:ilvl w:val="0"/>
-          <w:numId w:val="40"/>
-        </w:numPr>
-      </w:pPr>
-      <w:r>
-        <w:t>Se imprimió en pantalla los libros que coinciden con el criterio, en caso de haberlos</w:t>
-      </w:r>
-    </w:p>
-    <w:p>
-      <w:pPr>
-        <w:pStyle w:val="Ttulo5"/>
-      </w:pPr>
-      <w:r>
-        <w:t>Seudocódigo</w:t>
-      </w:r>
-    </w:p>
-    <w:p>
-      <w:pPr>
-        <w:jc w:val="center"/>
-      </w:pPr>
-      <w:r>
-        <w:rPr>
-          <w:noProof/>
-        </w:rPr>
-        <w:drawing>
-          <wp:inline distT="0" distB="0" distL="0" distR="0" wp14:anchorId="010CCB8B" wp14:editId="2872339D">
+          <wp:inline distT="0" distB="0" distL="0" distR="0" wp14:anchorId="373361D1" wp14:editId="493C604C">
             <wp:extent cx="5209524" cy="2266667"/>
             <wp:effectExtent l="0" t="0" r="0" b="635"/>
-            <wp:docPr id="15" name="Imagen 15"/>
+            <wp:docPr id="28" name="Imagen 28"/>
             <wp:cNvGraphicFramePr>
               <a:graphicFrameLocks xmlns:a="http://schemas.openxmlformats.org/drawingml/2006/main" noChangeAspect="1"/>
             </wp:cNvGraphicFramePr>
@@ -5916,7 +4375,7 @@
                     <pic:cNvPicPr/>
                   </pic:nvPicPr>
                   <pic:blipFill>
-                    <a:blip r:embed="rId19">
+                    <a:blip r:embed="rId11">
                       <a:extLst>
                         <a:ext uri="{28A0092B-C50C-407E-A947-70E740481C1C}">
                           <a14:useLocalDpi xmlns:a14="http://schemas.microsoft.com/office/drawing/2010/main" val="0"/>
@@ -6030,7 +4489,6 @@
         <w:pStyle w:val="Ttulo5"/>
       </w:pPr>
       <w:r>
-        <w:lastRenderedPageBreak/>
         <w:t>Seudocódigo</w:t>
       </w:r>
     </w:p>
@@ -6043,10 +4501,10 @@
           <w:noProof/>
         </w:rPr>
         <w:drawing>
-          <wp:inline distT="0" distB="0" distL="0" distR="0" wp14:anchorId="61011A85" wp14:editId="1CD7293D">
+          <wp:inline distT="0" distB="0" distL="0" distR="0" wp14:anchorId="2C47277E" wp14:editId="40C2C51F">
             <wp:extent cx="4200000" cy="2209524"/>
             <wp:effectExtent l="0" t="0" r="0" b="635"/>
-            <wp:docPr id="16" name="Imagen 16"/>
+            <wp:docPr id="29" name="Imagen 29"/>
             <wp:cNvGraphicFramePr>
               <a:graphicFrameLocks xmlns:a="http://schemas.openxmlformats.org/drawingml/2006/main" noChangeAspect="1"/>
             </wp:cNvGraphicFramePr>
@@ -6058,7 +4516,7 @@
                     <pic:cNvPicPr/>
                   </pic:nvPicPr>
                   <pic:blipFill>
-                    <a:blip r:embed="rId20">
+                    <a:blip r:embed="rId12">
                       <a:extLst>
                         <a:ext uri="{28A0092B-C50C-407E-A947-70E740481C1C}">
                           <a14:useLocalDpi xmlns:a14="http://schemas.microsoft.com/office/drawing/2010/main" val="0"/>
@@ -6098,6 +4556,7 @@
       </w:pPr>
       <w:proofErr w:type="spellStart"/>
       <w:r>
+        <w:lastRenderedPageBreak/>
         <w:t>mostrarPorAño</w:t>
       </w:r>
       <w:proofErr w:type="spellEnd"/>
@@ -6184,10 +4643,10 @@
           <w:noProof/>
         </w:rPr>
         <w:drawing>
-          <wp:inline distT="0" distB="0" distL="0" distR="0" wp14:anchorId="62808C34" wp14:editId="34CBB1C9">
+          <wp:inline distT="0" distB="0" distL="0" distR="0" wp14:anchorId="0B110085" wp14:editId="264DA205">
             <wp:extent cx="4295238" cy="2142857"/>
             <wp:effectExtent l="0" t="0" r="0" b="0"/>
-            <wp:docPr id="17" name="Imagen 17"/>
+            <wp:docPr id="30" name="Imagen 30"/>
             <wp:cNvGraphicFramePr>
               <a:graphicFrameLocks xmlns:a="http://schemas.openxmlformats.org/drawingml/2006/main" noChangeAspect="1"/>
             </wp:cNvGraphicFramePr>
@@ -6199,7 +4658,7 @@
                     <pic:cNvPicPr/>
                   </pic:nvPicPr>
                   <pic:blipFill>
-                    <a:blip r:embed="rId21">
+                    <a:blip r:embed="rId13">
                       <a:extLst>
                         <a:ext uri="{28A0092B-C50C-407E-A947-70E740481C1C}">
                           <a14:useLocalDpi xmlns:a14="http://schemas.microsoft.com/office/drawing/2010/main" val="0"/>
@@ -6261,7 +4720,6 @@
         <w:pStyle w:val="Ttulo5"/>
       </w:pPr>
       <w:r>
-        <w:lastRenderedPageBreak/>
         <w:t>Precondiciones</w:t>
       </w:r>
     </w:p>
@@ -6326,10 +4784,10 @@
           <w:noProof/>
         </w:rPr>
         <w:drawing>
-          <wp:inline distT="0" distB="0" distL="0" distR="0" wp14:anchorId="067BF534" wp14:editId="60BD3E9B">
+          <wp:inline distT="0" distB="0" distL="0" distR="0" wp14:anchorId="0B4D5A09" wp14:editId="3183B1EF">
             <wp:extent cx="4238095" cy="1514286"/>
             <wp:effectExtent l="0" t="0" r="0" b="0"/>
-            <wp:docPr id="18" name="Imagen 18"/>
+            <wp:docPr id="31" name="Imagen 31"/>
             <wp:cNvGraphicFramePr>
               <a:graphicFrameLocks xmlns:a="http://schemas.openxmlformats.org/drawingml/2006/main" noChangeAspect="1"/>
             </wp:cNvGraphicFramePr>
@@ -6341,7 +4799,7 @@
                     <pic:cNvPicPr/>
                   </pic:nvPicPr>
                   <pic:blipFill>
-                    <a:blip r:embed="rId22">
+                    <a:blip r:embed="rId14">
                       <a:extLst>
                         <a:ext uri="{28A0092B-C50C-407E-A947-70E740481C1C}">
                           <a14:useLocalDpi xmlns:a14="http://schemas.microsoft.com/office/drawing/2010/main" val="0"/>
@@ -6370,6 +4828,7 @@
     </w:p>
     <w:p>
       <w:r>
+        <w:lastRenderedPageBreak/>
         <w:t>El orden de este algoritmo es entonces de O(n).</w:t>
       </w:r>
     </w:p>
@@ -6395,22 +4854,7 @@
     </w:p>
     <w:p>
       <w:r>
-        <w:t xml:space="preserve">Busca en la lista de </w:t>
-      </w:r>
-      <w:r>
-        <w:t>autores</w:t>
-      </w:r>
-      <w:r>
-        <w:t xml:space="preserve"> aquel que tiene el </w:t>
-      </w:r>
-      <w:r>
-        <w:t>nombre</w:t>
-      </w:r>
-      <w:r>
-        <w:t xml:space="preserve"> dado, y luego </w:t>
-      </w:r>
-      <w:r>
-        <w:t>imprime la lista de libros escritos por él.</w:t>
+        <w:t>Busca en la lista de autores aquel que tiene el nombre dado, y luego imprime la lista de libros escritos por él.</w:t>
       </w:r>
     </w:p>
     <w:p>
@@ -6430,34 +4874,7 @@
         </w:numPr>
       </w:pPr>
       <w:r>
-        <w:t>La lista</w:t>
-      </w:r>
-      <w:r>
-        <w:t xml:space="preserve"> de autores</w:t>
-      </w:r>
-      <w:r>
-        <w:t xml:space="preserve"> contiene una </w:t>
-      </w:r>
-      <w:r>
-        <w:t>m</w:t>
-      </w:r>
-      <w:r>
-        <w:t xml:space="preserve"> cantidad de nodos, cada nodo contiene un </w:t>
-      </w:r>
-      <w:r>
-        <w:t>autor</w:t>
-      </w:r>
-      <w:r>
-        <w:t xml:space="preserve"> que a su vez contiene u</w:t>
-      </w:r>
-      <w:r>
-        <w:t>na lista con las referencias a los libros que escribió</w:t>
-      </w:r>
-      <w:r>
-        <w:t xml:space="preserve"> (y la etiqueta del nodo es el nombre del autor mismo)</w:t>
-      </w:r>
-      <w:r>
-        <w:t>.</w:t>
+        <w:t>La lista de autores contiene una m cantidad de nodos, cada nodo contiene un autor que a su vez contiene una lista con las referencias a los libros que escribió (y la etiqueta del nodo es el nombre del autor mismo).</w:t>
       </w:r>
     </w:p>
     <w:p>
@@ -6489,10 +4906,7 @@
         </w:numPr>
       </w:pPr>
       <w:r>
-        <w:t xml:space="preserve">Ninguna de las listas </w:t>
-      </w:r>
-      <w:r>
-        <w:t>se modificó</w:t>
+        <w:t>Ninguna de las listas se modificó</w:t>
       </w:r>
     </w:p>
     <w:p>
@@ -6524,10 +4938,10 @@
           <w:noProof/>
         </w:rPr>
         <w:drawing>
-          <wp:inline distT="0" distB="0" distL="0" distR="0" wp14:anchorId="75E5CE1B" wp14:editId="6197AA04">
+          <wp:inline distT="0" distB="0" distL="0" distR="0" wp14:anchorId="244DED2D" wp14:editId="5C909889">
             <wp:extent cx="4342857" cy="1380952"/>
             <wp:effectExtent l="0" t="0" r="635" b="0"/>
-            <wp:docPr id="19" name="Imagen 19"/>
+            <wp:docPr id="32" name="Imagen 32"/>
             <wp:cNvGraphicFramePr>
               <a:graphicFrameLocks xmlns:a="http://schemas.openxmlformats.org/drawingml/2006/main" noChangeAspect="1"/>
             </wp:cNvGraphicFramePr>
@@ -6539,7 +4953,7 @@
                     <pic:cNvPicPr/>
                   </pic:nvPicPr>
                   <pic:blipFill>
-                    <a:blip r:embed="rId23">
+                    <a:blip r:embed="rId15">
                       <a:extLst>
                         <a:ext uri="{28A0092B-C50C-407E-A947-70E740481C1C}">
                           <a14:useLocalDpi xmlns:a14="http://schemas.microsoft.com/office/drawing/2010/main" val="0"/>
@@ -6579,7 +4993,6 @@
       </w:pPr>
       <w:proofErr w:type="spellStart"/>
       <w:r>
-        <w:lastRenderedPageBreak/>
         <w:t>mostrarPorTag</w:t>
       </w:r>
       <w:proofErr w:type="spellEnd"/>
@@ -6614,10 +5027,7 @@
         </w:numPr>
       </w:pPr>
       <w:r>
-        <w:t>La lista de tags contiene una t cantidad de nodos, cada nodo contiene un tag que a su vez contiene una lista con las referencias a los libros que llevan ese tag</w:t>
-      </w:r>
-      <w:r>
-        <w:t xml:space="preserve"> (y la etiqueta del tag es el </w:t>
+        <w:t xml:space="preserve">La lista de tags contiene una t cantidad de nodos, cada nodo contiene un tag que a su vez contiene una lista con las referencias a los libros que llevan ese tag (y la etiqueta del tag es el </w:t>
       </w:r>
       <w:proofErr w:type="spellStart"/>
       <w:r>
@@ -6625,10 +5035,7 @@
       </w:r>
       <w:proofErr w:type="spellEnd"/>
       <w:r>
-        <w:t xml:space="preserve"> tag mismo)</w:t>
-      </w:r>
-      <w:r>
-        <w:t>.</w:t>
+        <w:t xml:space="preserve"> tag mismo).</w:t>
       </w:r>
     </w:p>
     <w:p>
@@ -6680,6 +5087,7 @@
         <w:pStyle w:val="Ttulo5"/>
       </w:pPr>
       <w:r>
+        <w:lastRenderedPageBreak/>
         <w:t>Seudocódigo</w:t>
       </w:r>
     </w:p>
@@ -6692,10 +5100,10 @@
           <w:noProof/>
         </w:rPr>
         <w:drawing>
-          <wp:inline distT="0" distB="0" distL="0" distR="0" wp14:anchorId="7C095B7D" wp14:editId="5A9E301E">
+          <wp:inline distT="0" distB="0" distL="0" distR="0" wp14:anchorId="32389AA9" wp14:editId="40920589">
             <wp:extent cx="3933333" cy="1333333"/>
             <wp:effectExtent l="0" t="0" r="0" b="635"/>
-            <wp:docPr id="20" name="Imagen 20"/>
+            <wp:docPr id="33" name="Imagen 33"/>
             <wp:cNvGraphicFramePr>
               <a:graphicFrameLocks xmlns:a="http://schemas.openxmlformats.org/drawingml/2006/main" noChangeAspect="1"/>
             </wp:cNvGraphicFramePr>
@@ -6707,7 +5115,7 @@
                     <pic:cNvPicPr/>
                   </pic:nvPicPr>
                   <pic:blipFill>
-                    <a:blip r:embed="rId24">
+                    <a:blip r:embed="rId16">
                       <a:extLst>
                         <a:ext uri="{28A0092B-C50C-407E-A947-70E740481C1C}">
                           <a14:useLocalDpi xmlns:a14="http://schemas.microsoft.com/office/drawing/2010/main" val="0"/>
@@ -6738,11 +5146,9 @@
       <w:r>
         <w:t xml:space="preserve">El orden de este </w:t>
       </w:r>
-      <w:proofErr w:type="spellStart"/>
-      <w:r>
-        <w:t>algorimo</w:t>
-      </w:r>
-      <w:proofErr w:type="spellEnd"/>
+      <w:r>
+        <w:t>algoritmo</w:t>
+      </w:r>
       <w:r>
         <w:t xml:space="preserve"> es entonces de O(t).</w:t>
       </w:r>
@@ -6829,7 +5235,6 @@
         <w:pStyle w:val="Ttulo5"/>
       </w:pPr>
       <w:r>
-        <w:lastRenderedPageBreak/>
         <w:t>Seudocódigo</w:t>
       </w:r>
     </w:p>
@@ -6842,10 +5247,10 @@
           <w:noProof/>
         </w:rPr>
         <w:drawing>
-          <wp:inline distT="0" distB="0" distL="0" distR="0" wp14:anchorId="5E671D3D" wp14:editId="436D7A5E">
+          <wp:inline distT="0" distB="0" distL="0" distR="0" wp14:anchorId="3CEB1ED4" wp14:editId="230A7E7D">
             <wp:extent cx="4857143" cy="1600000"/>
             <wp:effectExtent l="0" t="0" r="635" b="635"/>
-            <wp:docPr id="24" name="Imagen 24"/>
+            <wp:docPr id="34" name="Imagen 34"/>
             <wp:cNvGraphicFramePr>
               <a:graphicFrameLocks xmlns:a="http://schemas.openxmlformats.org/drawingml/2006/main" noChangeAspect="1"/>
             </wp:cNvGraphicFramePr>
@@ -6857,7 +5262,7 @@
                     <pic:cNvPicPr/>
                   </pic:nvPicPr>
                   <pic:blipFill>
-                    <a:blip r:embed="rId25">
+                    <a:blip r:embed="rId17">
                       <a:extLst>
                         <a:ext uri="{28A0092B-C50C-407E-A947-70E740481C1C}">
                           <a14:useLocalDpi xmlns:a14="http://schemas.microsoft.com/office/drawing/2010/main" val="0"/>
@@ -6931,10 +5336,10 @@
         </w:numPr>
       </w:pPr>
       <w:r>
-        <w:t>La lista</w:t>
-      </w:r>
-      <w:r>
-        <w:t xml:space="preserve"> de autores</w:t>
+        <w:t xml:space="preserve">La lista de </w:t>
+      </w:r>
+      <w:r>
+        <w:t>libros</w:t>
       </w:r>
       <w:r>
         <w:t xml:space="preserve"> contiene una n cantidad de nodos, cada nodo contiene un libro y su etiqueta es el ISBN del libro.</w:t>
@@ -6949,6 +5354,7 @@
         </w:numPr>
       </w:pPr>
       <w:r>
+        <w:lastRenderedPageBreak/>
         <w:t>La lista de autores contiene una m cantidad de nodos, cada nodo contiene un autor que a su vez contiene una lista con las referencias a los libros que escribió (y la etiqueta del nodo es el nombre del autor mismo).</w:t>
       </w:r>
     </w:p>
@@ -7013,10 +5419,10 @@
           <w:noProof/>
         </w:rPr>
         <w:drawing>
-          <wp:inline distT="0" distB="0" distL="0" distR="0" wp14:anchorId="7124490C" wp14:editId="6017A338">
+          <wp:inline distT="0" distB="0" distL="0" distR="0" wp14:anchorId="64A34239" wp14:editId="6630631D">
             <wp:extent cx="5466667" cy="2619048"/>
             <wp:effectExtent l="0" t="0" r="1270" b="0"/>
-            <wp:docPr id="22" name="Imagen 22"/>
+            <wp:docPr id="35" name="Imagen 35"/>
             <wp:cNvGraphicFramePr>
               <a:graphicFrameLocks xmlns:a="http://schemas.openxmlformats.org/drawingml/2006/main" noChangeAspect="1"/>
             </wp:cNvGraphicFramePr>
@@ -7028,7 +5434,7 @@
                     <pic:cNvPicPr/>
                   </pic:nvPicPr>
                   <pic:blipFill>
-                    <a:blip r:embed="rId26">
+                    <a:blip r:embed="rId18">
                       <a:extLst>
                         <a:ext uri="{28A0092B-C50C-407E-A947-70E740481C1C}">
                           <a14:useLocalDpi xmlns:a14="http://schemas.microsoft.com/office/drawing/2010/main" val="0"/>
@@ -7057,6 +5463,1729 @@
     </w:p>
     <w:p>
       <w:r>
+        <w:t>Se le llamo “x” a la cantidad de libros a ser eliminados. Dado que esta cantidad es muy pequeña en comparación a los tamaños de las listas que se manejan, se puede considerar al “mientras” como de orden O(n). Entonces por la regla de la suma el orden de todo el algoritmo es O(n) (Dado que n es mayor a m).</w:t>
+      </w:r>
+    </w:p>
+    <w:p>
+      <w:pPr>
+        <w:spacing w:after="200"/>
+        <w:jc w:val="left"/>
+      </w:pPr>
+    </w:p>
+    <w:p>
+      <w:pPr>
+        <w:pStyle w:val="Ttulo4"/>
+      </w:pPr>
+      <w:proofErr w:type="spellStart"/>
+      <w:r>
+        <w:t>eliminarTag</w:t>
+      </w:r>
+      <w:proofErr w:type="spellEnd"/>
+    </w:p>
+    <w:p>
+      <w:pPr>
+        <w:pStyle w:val="Ttulo5"/>
+        <w:rPr>
+          <w:b w:val="0"/>
+          <w:i/>
+          <w:iCs/>
+          <w:color w:val="365F91" w:themeColor="accent1" w:themeShade="BF"/>
+          <w:sz w:val="22"/>
+          <w:u w:val="none"/>
+        </w:rPr>
+      </w:pPr>
+    </w:p>
+    <w:p>
+      <w:pPr>
+        <w:pStyle w:val="Ttulo5"/>
+      </w:pPr>
+      <w:r>
+        <w:t>Lenguaje Natural</w:t>
+      </w:r>
+    </w:p>
+    <w:p>
+      <w:r>
+        <w:t xml:space="preserve">Busca en la lista de </w:t>
+      </w:r>
+      <w:r>
+        <w:t>tags</w:t>
+      </w:r>
+      <w:r>
+        <w:t xml:space="preserve"> el </w:t>
+      </w:r>
+      <w:r>
+        <w:t>tag</w:t>
+      </w:r>
+      <w:r>
+        <w:t xml:space="preserve"> dado y luego recorre su lista de libros </w:t>
+      </w:r>
+      <w:proofErr w:type="spellStart"/>
+      <w:r>
+        <w:t>taggeados</w:t>
+      </w:r>
+      <w:proofErr w:type="spellEnd"/>
+      <w:r>
+        <w:t>. Para cada uno de los libro</w:t>
+      </w:r>
+      <w:r>
+        <w:t>s</w:t>
+      </w:r>
+      <w:r>
+        <w:t xml:space="preserve">, vamos a </w:t>
+      </w:r>
+      <w:r>
+        <w:t>su</w:t>
+      </w:r>
+      <w:r>
+        <w:t xml:space="preserve"> lista de </w:t>
+      </w:r>
+      <w:r>
+        <w:t>tags y eliminamos el tag</w:t>
+      </w:r>
+      <w:r>
+        <w:t xml:space="preserve">. Finalmente eliminamos </w:t>
+      </w:r>
+      <w:r>
+        <w:t>el tag</w:t>
+      </w:r>
+      <w:r>
+        <w:t xml:space="preserve"> de la lista de </w:t>
+      </w:r>
+      <w:r>
+        <w:t>tags de la biblioteca</w:t>
+      </w:r>
+      <w:r>
+        <w:t>.</w:t>
+      </w:r>
+    </w:p>
+    <w:p>
+      <w:pPr>
+        <w:pStyle w:val="Ttulo5"/>
+      </w:pPr>
+      <w:r>
+        <w:t>Precondiciones</w:t>
+      </w:r>
+    </w:p>
+    <w:p>
+      <w:pPr>
+        <w:pStyle w:val="Prrafodelista"/>
+        <w:numPr>
+          <w:ilvl w:val="0"/>
+          <w:numId w:val="40"/>
+        </w:numPr>
+      </w:pPr>
+      <w:r>
+        <w:t xml:space="preserve">La lista de </w:t>
+      </w:r>
+      <w:r>
+        <w:t>libros</w:t>
+      </w:r>
+      <w:r>
+        <w:t xml:space="preserve"> contiene una </w:t>
+      </w:r>
+      <w:r>
+        <w:t>n</w:t>
+      </w:r>
+      <w:r>
+        <w:t xml:space="preserve"> cantidad de nodos, cada nodo contiene un libro y su etiqueta es el ISBN del libro.</w:t>
+      </w:r>
+    </w:p>
+    <w:p>
+      <w:pPr>
+        <w:pStyle w:val="Prrafodelista"/>
+        <w:numPr>
+          <w:ilvl w:val="0"/>
+          <w:numId w:val="40"/>
+        </w:numPr>
+      </w:pPr>
+      <w:r>
+        <w:t xml:space="preserve">La lista de </w:t>
+      </w:r>
+      <w:r>
+        <w:t>tags</w:t>
+      </w:r>
+      <w:r>
+        <w:t xml:space="preserve"> contiene una </w:t>
+      </w:r>
+      <w:r>
+        <w:t>t</w:t>
+      </w:r>
+      <w:r>
+        <w:t xml:space="preserve"> cantidad de nodos, cada nodo contiene un </w:t>
+      </w:r>
+      <w:r>
+        <w:t>tag</w:t>
+      </w:r>
+      <w:r>
+        <w:t xml:space="preserve"> que a su vez contiene una lista con las referencias a los libros que </w:t>
+      </w:r>
+      <w:r>
+        <w:t xml:space="preserve">llevan ese tag </w:t>
+      </w:r>
+      <w:r>
+        <w:t xml:space="preserve">(y la etiqueta del nodo es el </w:t>
+      </w:r>
+      <w:r>
+        <w:t>tag</w:t>
+      </w:r>
+      <w:r>
+        <w:t xml:space="preserve"> mismo).</w:t>
+      </w:r>
+    </w:p>
+    <w:p>
+      <w:pPr>
+        <w:pStyle w:val="Prrafodelista"/>
+        <w:numPr>
+          <w:ilvl w:val="0"/>
+          <w:numId w:val="40"/>
+        </w:numPr>
+      </w:pPr>
+      <w:r>
+        <w:t xml:space="preserve">El </w:t>
+      </w:r>
+      <w:r>
+        <w:t>tag</w:t>
+      </w:r>
+      <w:r>
+        <w:t xml:space="preserve"> a eliminar existe en la biblioteca.</w:t>
+      </w:r>
+    </w:p>
+    <w:p>
+      <w:pPr>
+        <w:pStyle w:val="Ttulo5"/>
+      </w:pPr>
+    </w:p>
+    <w:p>
+      <w:pPr>
+        <w:pStyle w:val="Ttulo5"/>
+      </w:pPr>
+      <w:r>
+        <w:t>Postcondiciones</w:t>
+      </w:r>
+    </w:p>
+    <w:p>
+      <w:pPr>
+        <w:pStyle w:val="Prrafodelista"/>
+        <w:numPr>
+          <w:ilvl w:val="0"/>
+          <w:numId w:val="40"/>
+        </w:numPr>
+      </w:pPr>
+      <w:r>
+        <w:t xml:space="preserve">Se eliminó </w:t>
+      </w:r>
+      <w:r>
+        <w:t>al tag</w:t>
+      </w:r>
+      <w:r>
+        <w:t xml:space="preserve"> dado por parámetro y la lista de </w:t>
+      </w:r>
+      <w:r>
+        <w:t>tags</w:t>
+      </w:r>
+      <w:r>
+        <w:t xml:space="preserve"> ahora contiene un elemento menos.</w:t>
+      </w:r>
+    </w:p>
+    <w:p>
+      <w:pPr>
+        <w:pStyle w:val="Prrafodelista"/>
+        <w:numPr>
+          <w:ilvl w:val="0"/>
+          <w:numId w:val="40"/>
+        </w:numPr>
+      </w:pPr>
+      <w:r>
+        <w:t>Se elimin</w:t>
+      </w:r>
+      <w:r>
+        <w:t>ó al tag de</w:t>
+      </w:r>
+      <w:r>
+        <w:t xml:space="preserve"> todos los libros</w:t>
+      </w:r>
+      <w:r>
+        <w:t xml:space="preserve"> que lo </w:t>
+      </w:r>
+      <w:proofErr w:type="spellStart"/>
+      <w:r>
+        <w:t>tenian</w:t>
+      </w:r>
+      <w:proofErr w:type="spellEnd"/>
+      <w:r>
+        <w:t>.</w:t>
+      </w:r>
+    </w:p>
+    <w:p>
+      <w:pPr>
+        <w:pStyle w:val="Ttulo5"/>
+      </w:pPr>
+      <w:r>
+        <w:t>Seudocódigo</w:t>
+      </w:r>
+    </w:p>
+    <w:p>
+      <w:pPr>
+        <w:pStyle w:val="Ttulo5"/>
+        <w:rPr>
+          <w:noProof/>
+        </w:rPr>
+      </w:pPr>
+      <w:r>
+        <w:rPr>
+          <w:noProof/>
+        </w:rPr>
+        <w:drawing>
+          <wp:inline distT="0" distB="0" distL="0" distR="0" wp14:anchorId="231767AE" wp14:editId="695C23F7">
+            <wp:extent cx="5304762" cy="2428571"/>
+            <wp:effectExtent l="0" t="0" r="0" b="0"/>
+            <wp:docPr id="37" name="Imagen 37"/>
+            <wp:cNvGraphicFramePr>
+              <a:graphicFrameLocks xmlns:a="http://schemas.openxmlformats.org/drawingml/2006/main" noChangeAspect="1"/>
+            </wp:cNvGraphicFramePr>
+            <a:graphic xmlns:a="http://schemas.openxmlformats.org/drawingml/2006/main">
+              <a:graphicData uri="http://schemas.openxmlformats.org/drawingml/2006/picture">
+                <pic:pic xmlns:pic="http://schemas.openxmlformats.org/drawingml/2006/picture">
+                  <pic:nvPicPr>
+                    <pic:cNvPr id="37" name="eliminarTag.PNG"/>
+                    <pic:cNvPicPr/>
+                  </pic:nvPicPr>
+                  <pic:blipFill>
+                    <a:blip r:embed="rId19">
+                      <a:extLst>
+                        <a:ext uri="{28A0092B-C50C-407E-A947-70E740481C1C}">
+                          <a14:useLocalDpi xmlns:a14="http://schemas.microsoft.com/office/drawing/2010/main" val="0"/>
+                        </a:ext>
+                      </a:extLst>
+                    </a:blip>
+                    <a:stretch>
+                      <a:fillRect/>
+                    </a:stretch>
+                  </pic:blipFill>
+                  <pic:spPr>
+                    <a:xfrm>
+                      <a:off x="0" y="0"/>
+                      <a:ext cx="5304762" cy="2428571"/>
+                    </a:xfrm>
+                    <a:prstGeom prst="rect">
+                      <a:avLst/>
+                    </a:prstGeom>
+                  </pic:spPr>
+                </pic:pic>
+              </a:graphicData>
+            </a:graphic>
+          </wp:inline>
+        </w:drawing>
+      </w:r>
+    </w:p>
+    <w:p>
+      <w:pPr>
+        <w:pStyle w:val="Ttulo5"/>
+      </w:pPr>
+    </w:p>
+    <w:p>
+      <w:r>
+        <w:t xml:space="preserve">Se le llamo “x” a la cantidad de </w:t>
+      </w:r>
+      <w:r>
+        <w:t>tags que contiene cada libro, e “y” a la cantidad de libros que llevan el tag dado</w:t>
+      </w:r>
+      <w:r>
+        <w:t xml:space="preserve">. </w:t>
+      </w:r>
+      <w:r>
+        <w:t>Como</w:t>
+      </w:r>
+      <w:r>
+        <w:t xml:space="preserve"> esta</w:t>
+      </w:r>
+      <w:r>
+        <w:t>s</w:t>
+      </w:r>
+      <w:r>
+        <w:t xml:space="preserve"> cantidad</w:t>
+      </w:r>
+      <w:r>
+        <w:t>es</w:t>
+      </w:r>
+      <w:r>
+        <w:t xml:space="preserve"> </w:t>
+      </w:r>
+      <w:r>
+        <w:t>son</w:t>
+      </w:r>
+      <w:r>
+        <w:t xml:space="preserve"> muy pequeña</w:t>
+      </w:r>
+      <w:r>
+        <w:t>s</w:t>
+      </w:r>
+      <w:r>
+        <w:t xml:space="preserve"> en comparación a los tamaños de las listas que se manejan, se puede considerar al “mientras” como de orden </w:t>
+      </w:r>
+      <w:proofErr w:type="gramStart"/>
+      <w:r>
+        <w:t>O(</w:t>
+      </w:r>
+      <w:proofErr w:type="gramEnd"/>
+      <w:r>
+        <w:t>1</w:t>
+      </w:r>
+      <w:r>
+        <w:t>). Entonces por la regla de la suma el orden de todo el algoritmo es O(</w:t>
+      </w:r>
+      <w:r>
+        <w:t>t</w:t>
+      </w:r>
+      <w:r>
+        <w:t>)</w:t>
+      </w:r>
+      <w:r>
+        <w:t>.</w:t>
+      </w:r>
+      <w:r>
+        <w:br w:type="page"/>
+      </w:r>
+    </w:p>
+    <w:p>
+      <w:pPr>
+        <w:pStyle w:val="Ttulo3"/>
+      </w:pPr>
+      <w:bookmarkStart w:id="8" w:name="_Toc514632780"/>
+      <w:r>
+        <w:lastRenderedPageBreak/>
+        <w:t>Segunda alternativa</w:t>
+      </w:r>
+      <w:bookmarkEnd w:id="8"/>
+    </w:p>
+    <w:p>
+      <w:pPr>
+        <w:pStyle w:val="Ttulo4"/>
+        <w:spacing w:after="240"/>
+      </w:pPr>
+      <w:proofErr w:type="spellStart"/>
+      <w:r>
+        <w:t>mostrarUltimasEdiciones</w:t>
+      </w:r>
+      <w:proofErr w:type="spellEnd"/>
+    </w:p>
+    <w:p>
+      <w:r>
+        <w:t>Esta operación es realizada a nivel de árbol.</w:t>
+      </w:r>
+    </w:p>
+    <w:p>
+      <w:pPr>
+        <w:pStyle w:val="Ttulo5"/>
+      </w:pPr>
+      <w:r>
+        <w:t>Lenguaje Natural</w:t>
+      </w:r>
+    </w:p>
+    <w:p>
+      <w:r>
+        <w:t xml:space="preserve">Recorre </w:t>
+      </w:r>
+      <w:r>
+        <w:t>el árbol</w:t>
+      </w:r>
+      <w:r>
+        <w:t xml:space="preserve"> de libros</w:t>
+      </w:r>
+      <w:r>
+        <w:t xml:space="preserve"> en </w:t>
+      </w:r>
+      <w:proofErr w:type="spellStart"/>
+      <w:r>
+        <w:t>inorden</w:t>
+      </w:r>
+      <w:proofErr w:type="spellEnd"/>
+      <w:r>
+        <w:t>,</w:t>
+      </w:r>
+      <w:r>
+        <w:t xml:space="preserve"> insertando los libros cuyo </w:t>
+      </w:r>
+      <w:r>
+        <w:t>año es mayor o igual al año dado</w:t>
+      </w:r>
+      <w:r>
+        <w:t xml:space="preserve"> en una lista enlazada que será devuelta.</w:t>
+      </w:r>
+    </w:p>
+    <w:p>
+      <w:pPr>
+        <w:pStyle w:val="Ttulo5"/>
+      </w:pPr>
+      <w:r>
+        <w:t>Precondiciones</w:t>
+      </w:r>
+    </w:p>
+    <w:p>
+      <w:pPr>
+        <w:pStyle w:val="Prrafodelista"/>
+        <w:numPr>
+          <w:ilvl w:val="0"/>
+          <w:numId w:val="40"/>
+        </w:numPr>
+      </w:pPr>
+      <w:r>
+        <w:t>El árbol</w:t>
+      </w:r>
+      <w:r>
+        <w:t xml:space="preserve"> contiene una n cantidad de nodos, cada nodo contiene un libro que a su vez contiene un campo “año”</w:t>
+      </w:r>
+    </w:p>
+    <w:p>
+      <w:pPr>
+        <w:pStyle w:val="Ttulo5"/>
+      </w:pPr>
+      <w:r>
+        <w:t>Postcondiciones</w:t>
+      </w:r>
+    </w:p>
+    <w:p>
+      <w:pPr>
+        <w:pStyle w:val="Prrafodelista"/>
+        <w:numPr>
+          <w:ilvl w:val="0"/>
+          <w:numId w:val="40"/>
+        </w:numPr>
+      </w:pPr>
+      <w:r>
+        <w:t>El árbol</w:t>
+      </w:r>
+      <w:r>
+        <w:t xml:space="preserve"> no se modificó</w:t>
+      </w:r>
+    </w:p>
+    <w:p>
+      <w:pPr>
+        <w:pStyle w:val="Prrafodelista"/>
+        <w:numPr>
+          <w:ilvl w:val="0"/>
+          <w:numId w:val="40"/>
+        </w:numPr>
+      </w:pPr>
+      <w:r>
+        <w:t xml:space="preserve">Se </w:t>
+      </w:r>
+      <w:r>
+        <w:t>devolvieron</w:t>
+      </w:r>
+      <w:r>
+        <w:t xml:space="preserve"> los libros que coinciden con el criterio, en caso de haberlos</w:t>
+      </w:r>
+    </w:p>
+    <w:p>
+      <w:pPr>
+        <w:pStyle w:val="Ttulo5"/>
+      </w:pPr>
+      <w:r>
+        <w:t>Seudocódigo</w:t>
+      </w:r>
+    </w:p>
+    <w:p>
+      <w:pPr>
+        <w:jc w:val="center"/>
+      </w:pPr>
+      <w:r>
+        <w:rPr>
+          <w:noProof/>
+        </w:rPr>
+        <w:drawing>
+          <wp:inline distT="0" distB="0" distL="0" distR="0" wp14:anchorId="0B0A662F" wp14:editId="5037BACF">
+            <wp:extent cx="5638095" cy="2247619"/>
+            <wp:effectExtent l="0" t="0" r="1270" b="635"/>
+            <wp:docPr id="38" name="Imagen 38"/>
+            <wp:cNvGraphicFramePr>
+              <a:graphicFrameLocks xmlns:a="http://schemas.openxmlformats.org/drawingml/2006/main" noChangeAspect="1"/>
+            </wp:cNvGraphicFramePr>
+            <a:graphic xmlns:a="http://schemas.openxmlformats.org/drawingml/2006/main">
+              <a:graphicData uri="http://schemas.openxmlformats.org/drawingml/2006/picture">
+                <pic:pic xmlns:pic="http://schemas.openxmlformats.org/drawingml/2006/picture">
+                  <pic:nvPicPr>
+                    <pic:cNvPr id="38" name="mostrarUltimasEdiciones.PNG"/>
+                    <pic:cNvPicPr/>
+                  </pic:nvPicPr>
+                  <pic:blipFill>
+                    <a:blip r:embed="rId20">
+                      <a:extLst>
+                        <a:ext uri="{28A0092B-C50C-407E-A947-70E740481C1C}">
+                          <a14:useLocalDpi xmlns:a14="http://schemas.microsoft.com/office/drawing/2010/main" val="0"/>
+                        </a:ext>
+                      </a:extLst>
+                    </a:blip>
+                    <a:stretch>
+                      <a:fillRect/>
+                    </a:stretch>
+                  </pic:blipFill>
+                  <pic:spPr>
+                    <a:xfrm>
+                      <a:off x="0" y="0"/>
+                      <a:ext cx="5638095" cy="2247619"/>
+                    </a:xfrm>
+                    <a:prstGeom prst="rect">
+                      <a:avLst/>
+                    </a:prstGeom>
+                  </pic:spPr>
+                </pic:pic>
+              </a:graphicData>
+            </a:graphic>
+          </wp:inline>
+        </w:drawing>
+      </w:r>
+    </w:p>
+    <w:p>
+      <w:r>
+        <w:t xml:space="preserve">Se decidió utilizar una </w:t>
+      </w:r>
+      <w:proofErr w:type="spellStart"/>
+      <w:r>
+        <w:t>LinkedList</w:t>
+      </w:r>
+      <w:proofErr w:type="spellEnd"/>
+      <w:r>
+        <w:t xml:space="preserve"> para agrupar los libros que se devuelven</w:t>
+      </w:r>
+      <w:r>
+        <w:t>, dado que es más fácil realizar iteraciones sobre ella que sobre el TDA Lista.</w:t>
+      </w:r>
+    </w:p>
+    <w:p>
+      <w:r>
+        <w:t xml:space="preserve">Se le llamo “x” a la cantidad de libros </w:t>
+      </w:r>
+      <w:r>
+        <w:t>que coinciden con el criterio</w:t>
+      </w:r>
+      <w:r>
+        <w:t xml:space="preserve">. Dado que esta cantidad es muy pequeña en comparación </w:t>
+      </w:r>
+      <w:r>
+        <w:t>al tamaño del árbol de libros</w:t>
+      </w:r>
+      <w:r>
+        <w:t xml:space="preserve">, se puede considerar al </w:t>
+      </w:r>
+      <w:r>
+        <w:t>algoritmo</w:t>
+      </w:r>
+      <w:r>
+        <w:t xml:space="preserve"> como de orden O(n).</w:t>
+      </w:r>
+      <w:bookmarkStart w:id="9" w:name="_GoBack"/>
+      <w:bookmarkEnd w:id="9"/>
+    </w:p>
+    <w:p/>
+    <w:p>
+      <w:pPr>
+        <w:pStyle w:val="Ttulo4"/>
+        <w:spacing w:after="240"/>
+      </w:pPr>
+      <w:proofErr w:type="spellStart"/>
+      <w:r>
+        <w:t>mostrarPorTitulo</w:t>
+      </w:r>
+      <w:proofErr w:type="spellEnd"/>
+    </w:p>
+    <w:p>
+      <w:pPr>
+        <w:pStyle w:val="Ttulo5"/>
+      </w:pPr>
+      <w:r>
+        <w:t>Lenguaje Natural</w:t>
+      </w:r>
+    </w:p>
+    <w:p>
+      <w:r>
+        <w:t>Recorre la lista de libros, imprimiendo los libros cuyo título es igual al título dado</w:t>
+      </w:r>
+    </w:p>
+    <w:p>
+      <w:pPr>
+        <w:pStyle w:val="Ttulo5"/>
+      </w:pPr>
+      <w:r>
+        <w:t>Precondiciones</w:t>
+      </w:r>
+    </w:p>
+    <w:p>
+      <w:pPr>
+        <w:pStyle w:val="Prrafodelista"/>
+        <w:numPr>
+          <w:ilvl w:val="0"/>
+          <w:numId w:val="40"/>
+        </w:numPr>
+      </w:pPr>
+      <w:r>
+        <w:t>La lista contiene una n cantidad de nodos, cada nodo contiene un libro que a su vez contiene un campo “titulo”</w:t>
+      </w:r>
+    </w:p>
+    <w:p>
+      <w:pPr>
+        <w:pStyle w:val="Ttulo5"/>
+      </w:pPr>
+      <w:r>
+        <w:t>Postcondiciones</w:t>
+      </w:r>
+    </w:p>
+    <w:p>
+      <w:pPr>
+        <w:pStyle w:val="Prrafodelista"/>
+        <w:numPr>
+          <w:ilvl w:val="0"/>
+          <w:numId w:val="40"/>
+        </w:numPr>
+      </w:pPr>
+      <w:r>
+        <w:t>La lista no se modificó</w:t>
+      </w:r>
+    </w:p>
+    <w:p>
+      <w:pPr>
+        <w:pStyle w:val="Prrafodelista"/>
+        <w:numPr>
+          <w:ilvl w:val="0"/>
+          <w:numId w:val="40"/>
+        </w:numPr>
+      </w:pPr>
+      <w:r>
+        <w:t>Se imprimió en pantalla los libros que coinciden con el criterio, en caso de haberlos</w:t>
+      </w:r>
+    </w:p>
+    <w:p>
+      <w:pPr>
+        <w:pStyle w:val="Ttulo5"/>
+      </w:pPr>
+      <w:r>
+        <w:lastRenderedPageBreak/>
+        <w:t>Seudocódigo</w:t>
+      </w:r>
+    </w:p>
+    <w:p>
+      <w:pPr>
+        <w:jc w:val="center"/>
+      </w:pPr>
+      <w:r>
+        <w:rPr>
+          <w:noProof/>
+        </w:rPr>
+        <w:drawing>
+          <wp:inline distT="0" distB="0" distL="0" distR="0" wp14:anchorId="61011A85" wp14:editId="1CD7293D">
+            <wp:extent cx="4200000" cy="2209524"/>
+            <wp:effectExtent l="0" t="0" r="0" b="635"/>
+            <wp:docPr id="16" name="Imagen 16"/>
+            <wp:cNvGraphicFramePr>
+              <a:graphicFrameLocks xmlns:a="http://schemas.openxmlformats.org/drawingml/2006/main" noChangeAspect="1"/>
+            </wp:cNvGraphicFramePr>
+            <a:graphic xmlns:a="http://schemas.openxmlformats.org/drawingml/2006/main">
+              <a:graphicData uri="http://schemas.openxmlformats.org/drawingml/2006/picture">
+                <pic:pic xmlns:pic="http://schemas.openxmlformats.org/drawingml/2006/picture">
+                  <pic:nvPicPr>
+                    <pic:cNvPr id="16" name="mostrarPorTitulo - Copy.PNG"/>
+                    <pic:cNvPicPr/>
+                  </pic:nvPicPr>
+                  <pic:blipFill>
+                    <a:blip r:embed="rId12">
+                      <a:extLst>
+                        <a:ext uri="{28A0092B-C50C-407E-A947-70E740481C1C}">
+                          <a14:useLocalDpi xmlns:a14="http://schemas.microsoft.com/office/drawing/2010/main" val="0"/>
+                        </a:ext>
+                      </a:extLst>
+                    </a:blip>
+                    <a:stretch>
+                      <a:fillRect/>
+                    </a:stretch>
+                  </pic:blipFill>
+                  <pic:spPr>
+                    <a:xfrm>
+                      <a:off x="0" y="0"/>
+                      <a:ext cx="4200000" cy="2209524"/>
+                    </a:xfrm>
+                    <a:prstGeom prst="rect">
+                      <a:avLst/>
+                    </a:prstGeom>
+                  </pic:spPr>
+                </pic:pic>
+              </a:graphicData>
+            </a:graphic>
+          </wp:inline>
+        </w:drawing>
+      </w:r>
+    </w:p>
+    <w:p>
+      <w:r>
+        <w:t>El orden de este algoritmo es entonces de O(n).</w:t>
+      </w:r>
+    </w:p>
+    <w:p/>
+    <w:p>
+      <w:pPr>
+        <w:pStyle w:val="Ttulo4"/>
+        <w:spacing w:after="240"/>
+      </w:pPr>
+      <w:proofErr w:type="spellStart"/>
+      <w:r>
+        <w:t>mostrarPorAño</w:t>
+      </w:r>
+      <w:proofErr w:type="spellEnd"/>
+    </w:p>
+    <w:p>
+      <w:pPr>
+        <w:pStyle w:val="Ttulo5"/>
+      </w:pPr>
+      <w:r>
+        <w:t>Lenguaje Natural</w:t>
+      </w:r>
+    </w:p>
+    <w:p>
+      <w:r>
+        <w:t>Recorre la lista de libros, imprimiendo los libros cuyo año es igual al año dado</w:t>
+      </w:r>
+    </w:p>
+    <w:p>
+      <w:pPr>
+        <w:pStyle w:val="Ttulo5"/>
+      </w:pPr>
+      <w:r>
+        <w:t>Precondiciones</w:t>
+      </w:r>
+    </w:p>
+    <w:p>
+      <w:pPr>
+        <w:pStyle w:val="Prrafodelista"/>
+        <w:numPr>
+          <w:ilvl w:val="0"/>
+          <w:numId w:val="40"/>
+        </w:numPr>
+      </w:pPr>
+      <w:r>
+        <w:t>La lista contiene una n cantidad de nodos, cada nodo contiene un libro que a su vez contiene un campo “año”</w:t>
+      </w:r>
+    </w:p>
+    <w:p>
+      <w:pPr>
+        <w:pStyle w:val="Ttulo5"/>
+      </w:pPr>
+      <w:r>
+        <w:t>Postcondiciones</w:t>
+      </w:r>
+    </w:p>
+    <w:p>
+      <w:pPr>
+        <w:pStyle w:val="Prrafodelista"/>
+        <w:numPr>
+          <w:ilvl w:val="0"/>
+          <w:numId w:val="40"/>
+        </w:numPr>
+      </w:pPr>
+      <w:r>
+        <w:t>La lista no se modificó</w:t>
+      </w:r>
+    </w:p>
+    <w:p>
+      <w:pPr>
+        <w:pStyle w:val="Prrafodelista"/>
+        <w:numPr>
+          <w:ilvl w:val="0"/>
+          <w:numId w:val="40"/>
+        </w:numPr>
+      </w:pPr>
+      <w:r>
+        <w:t>Se imprimió en pantalla los libros que coinciden con el criterio, en caso de haberlos</w:t>
+      </w:r>
+    </w:p>
+    <w:p>
+      <w:pPr>
+        <w:pStyle w:val="Ttulo5"/>
+      </w:pPr>
+      <w:r>
+        <w:t>Seudocódigo</w:t>
+      </w:r>
+    </w:p>
+    <w:p>
+      <w:pPr>
+        <w:jc w:val="center"/>
+      </w:pPr>
+      <w:r>
+        <w:rPr>
+          <w:noProof/>
+        </w:rPr>
+        <w:drawing>
+          <wp:inline distT="0" distB="0" distL="0" distR="0" wp14:anchorId="62808C34" wp14:editId="34CBB1C9">
+            <wp:extent cx="4295238" cy="2142857"/>
+            <wp:effectExtent l="0" t="0" r="0" b="0"/>
+            <wp:docPr id="17" name="Imagen 17"/>
+            <wp:cNvGraphicFramePr>
+              <a:graphicFrameLocks xmlns:a="http://schemas.openxmlformats.org/drawingml/2006/main" noChangeAspect="1"/>
+            </wp:cNvGraphicFramePr>
+            <a:graphic xmlns:a="http://schemas.openxmlformats.org/drawingml/2006/main">
+              <a:graphicData uri="http://schemas.openxmlformats.org/drawingml/2006/picture">
+                <pic:pic xmlns:pic="http://schemas.openxmlformats.org/drawingml/2006/picture">
+                  <pic:nvPicPr>
+                    <pic:cNvPr id="17" name="mostrarPorAño - Copy.PNG"/>
+                    <pic:cNvPicPr/>
+                  </pic:nvPicPr>
+                  <pic:blipFill>
+                    <a:blip r:embed="rId13">
+                      <a:extLst>
+                        <a:ext uri="{28A0092B-C50C-407E-A947-70E740481C1C}">
+                          <a14:useLocalDpi xmlns:a14="http://schemas.microsoft.com/office/drawing/2010/main" val="0"/>
+                        </a:ext>
+                      </a:extLst>
+                    </a:blip>
+                    <a:stretch>
+                      <a:fillRect/>
+                    </a:stretch>
+                  </pic:blipFill>
+                  <pic:spPr>
+                    <a:xfrm>
+                      <a:off x="0" y="0"/>
+                      <a:ext cx="4295238" cy="2142857"/>
+                    </a:xfrm>
+                    <a:prstGeom prst="rect">
+                      <a:avLst/>
+                    </a:prstGeom>
+                  </pic:spPr>
+                </pic:pic>
+              </a:graphicData>
+            </a:graphic>
+          </wp:inline>
+        </w:drawing>
+      </w:r>
+    </w:p>
+    <w:p>
+      <w:r>
+        <w:t>El orden de este algoritmo es entonces de O(n).</w:t>
+      </w:r>
+    </w:p>
+    <w:p/>
+    <w:p>
+      <w:pPr>
+        <w:pStyle w:val="Ttulo4"/>
+        <w:spacing w:after="240"/>
+      </w:pPr>
+      <w:proofErr w:type="spellStart"/>
+      <w:r>
+        <w:t>mostrarPorISBN</w:t>
+      </w:r>
+      <w:proofErr w:type="spellEnd"/>
+    </w:p>
+    <w:p>
+      <w:pPr>
+        <w:pStyle w:val="Ttulo5"/>
+      </w:pPr>
+      <w:r>
+        <w:t>Lenguaje Natural</w:t>
+      </w:r>
+    </w:p>
+    <w:p>
+      <w:r>
+        <w:t>Busca en la lista de libros aquel que tiene el ISBN dado, y luego lo imprime.</w:t>
+      </w:r>
+    </w:p>
+    <w:p>
+      <w:pPr>
+        <w:pStyle w:val="Ttulo5"/>
+      </w:pPr>
+      <w:r>
+        <w:lastRenderedPageBreak/>
+        <w:t>Precondiciones</w:t>
+      </w:r>
+    </w:p>
+    <w:p>
+      <w:pPr>
+        <w:pStyle w:val="Prrafodelista"/>
+        <w:numPr>
+          <w:ilvl w:val="0"/>
+          <w:numId w:val="40"/>
+        </w:numPr>
+      </w:pPr>
+      <w:r>
+        <w:t>La lista contiene una n cantidad de nodos, cada nodo contiene un libro y su etiqueta es el ISBN del libro.</w:t>
+      </w:r>
+    </w:p>
+    <w:p>
+      <w:pPr>
+        <w:pStyle w:val="Ttulo5"/>
+      </w:pPr>
+      <w:r>
+        <w:t>Postcondiciones</w:t>
+      </w:r>
+    </w:p>
+    <w:p>
+      <w:pPr>
+        <w:pStyle w:val="Prrafodelista"/>
+        <w:numPr>
+          <w:ilvl w:val="0"/>
+          <w:numId w:val="40"/>
+        </w:numPr>
+      </w:pPr>
+      <w:r>
+        <w:t>La lista no se modificó</w:t>
+      </w:r>
+    </w:p>
+    <w:p>
+      <w:pPr>
+        <w:pStyle w:val="Prrafodelista"/>
+        <w:numPr>
+          <w:ilvl w:val="0"/>
+          <w:numId w:val="40"/>
+        </w:numPr>
+      </w:pPr>
+      <w:r>
+        <w:t>Se imprimió en pantalla el libro que coincide con el criterio, en caso de haberlo</w:t>
+      </w:r>
+    </w:p>
+    <w:p>
+      <w:pPr>
+        <w:pStyle w:val="Ttulo5"/>
+      </w:pPr>
+      <w:r>
+        <w:t>Seudocódigo</w:t>
+      </w:r>
+    </w:p>
+    <w:p>
+      <w:pPr>
+        <w:jc w:val="center"/>
+      </w:pPr>
+      <w:r>
+        <w:rPr>
+          <w:noProof/>
+        </w:rPr>
+        <w:drawing>
+          <wp:inline distT="0" distB="0" distL="0" distR="0" wp14:anchorId="067BF534" wp14:editId="60BD3E9B">
+            <wp:extent cx="4238095" cy="1514286"/>
+            <wp:effectExtent l="0" t="0" r="0" b="0"/>
+            <wp:docPr id="18" name="Imagen 18"/>
+            <wp:cNvGraphicFramePr>
+              <a:graphicFrameLocks xmlns:a="http://schemas.openxmlformats.org/drawingml/2006/main" noChangeAspect="1"/>
+            </wp:cNvGraphicFramePr>
+            <a:graphic xmlns:a="http://schemas.openxmlformats.org/drawingml/2006/main">
+              <a:graphicData uri="http://schemas.openxmlformats.org/drawingml/2006/picture">
+                <pic:pic xmlns:pic="http://schemas.openxmlformats.org/drawingml/2006/picture">
+                  <pic:nvPicPr>
+                    <pic:cNvPr id="18" name="mostrarPorISBN - Copy.PNG"/>
+                    <pic:cNvPicPr/>
+                  </pic:nvPicPr>
+                  <pic:blipFill>
+                    <a:blip r:embed="rId14">
+                      <a:extLst>
+                        <a:ext uri="{28A0092B-C50C-407E-A947-70E740481C1C}">
+                          <a14:useLocalDpi xmlns:a14="http://schemas.microsoft.com/office/drawing/2010/main" val="0"/>
+                        </a:ext>
+                      </a:extLst>
+                    </a:blip>
+                    <a:stretch>
+                      <a:fillRect/>
+                    </a:stretch>
+                  </pic:blipFill>
+                  <pic:spPr>
+                    <a:xfrm>
+                      <a:off x="0" y="0"/>
+                      <a:ext cx="4238095" cy="1514286"/>
+                    </a:xfrm>
+                    <a:prstGeom prst="rect">
+                      <a:avLst/>
+                    </a:prstGeom>
+                  </pic:spPr>
+                </pic:pic>
+              </a:graphicData>
+            </a:graphic>
+          </wp:inline>
+        </w:drawing>
+      </w:r>
+    </w:p>
+    <w:p>
+      <w:r>
+        <w:t>El orden de este algoritmo es entonces de O(n).</w:t>
+      </w:r>
+    </w:p>
+    <w:p/>
+    <w:p>
+      <w:pPr>
+        <w:pStyle w:val="Ttulo4"/>
+        <w:spacing w:after="240"/>
+      </w:pPr>
+      <w:proofErr w:type="spellStart"/>
+      <w:r>
+        <w:t>mostrarPorAutor</w:t>
+      </w:r>
+      <w:proofErr w:type="spellEnd"/>
+    </w:p>
+    <w:p>
+      <w:pPr>
+        <w:pStyle w:val="Ttulo5"/>
+      </w:pPr>
+      <w:r>
+        <w:t>Lenguaje Natural</w:t>
+      </w:r>
+    </w:p>
+    <w:p>
+      <w:r>
+        <w:t xml:space="preserve">Busca en la lista de </w:t>
+      </w:r>
+      <w:r>
+        <w:t>autores</w:t>
+      </w:r>
+      <w:r>
+        <w:t xml:space="preserve"> aquel que tiene el </w:t>
+      </w:r>
+      <w:r>
+        <w:t>nombre</w:t>
+      </w:r>
+      <w:r>
+        <w:t xml:space="preserve"> dado, y luego </w:t>
+      </w:r>
+      <w:r>
+        <w:t>imprime la lista de libros escritos por él.</w:t>
+      </w:r>
+    </w:p>
+    <w:p>
+      <w:pPr>
+        <w:pStyle w:val="Ttulo5"/>
+      </w:pPr>
+      <w:r>
+        <w:t>Precondiciones</w:t>
+      </w:r>
+    </w:p>
+    <w:p>
+      <w:pPr>
+        <w:pStyle w:val="Prrafodelista"/>
+        <w:numPr>
+          <w:ilvl w:val="0"/>
+          <w:numId w:val="40"/>
+        </w:numPr>
+      </w:pPr>
+      <w:r>
+        <w:t>La lista</w:t>
+      </w:r>
+      <w:r>
+        <w:t xml:space="preserve"> de autores</w:t>
+      </w:r>
+      <w:r>
+        <w:t xml:space="preserve"> contiene una </w:t>
+      </w:r>
+      <w:r>
+        <w:t>m</w:t>
+      </w:r>
+      <w:r>
+        <w:t xml:space="preserve"> cantidad de nodos, cada nodo contiene un </w:t>
+      </w:r>
+      <w:r>
+        <w:t>autor</w:t>
+      </w:r>
+      <w:r>
+        <w:t xml:space="preserve"> que a su vez contiene u</w:t>
+      </w:r>
+      <w:r>
+        <w:t>na lista con las referencias a los libros que escribió</w:t>
+      </w:r>
+      <w:r>
+        <w:t xml:space="preserve"> (y la etiqueta del nodo es el nombre del autor mismo)</w:t>
+      </w:r>
+      <w:r>
+        <w:t>.</w:t>
+      </w:r>
+    </w:p>
+    <w:p>
+      <w:pPr>
+        <w:pStyle w:val="Prrafodelista"/>
+        <w:numPr>
+          <w:ilvl w:val="0"/>
+          <w:numId w:val="40"/>
+        </w:numPr>
+      </w:pPr>
+      <w:r>
+        <w:t>El autor que se busca existe en la biblioteca.</w:t>
+      </w:r>
+    </w:p>
+    <w:p>
+      <w:pPr>
+        <w:pStyle w:val="Ttulo5"/>
+      </w:pPr>
+      <w:r>
+        <w:t>Postcondiciones</w:t>
+      </w:r>
+    </w:p>
+    <w:p>
+      <w:pPr>
+        <w:pStyle w:val="Prrafodelista"/>
+        <w:numPr>
+          <w:ilvl w:val="0"/>
+          <w:numId w:val="40"/>
+        </w:numPr>
+      </w:pPr>
+      <w:r>
+        <w:t xml:space="preserve">Ninguna de las listas </w:t>
+      </w:r>
+      <w:r>
+        <w:t>se modificó</w:t>
+      </w:r>
+    </w:p>
+    <w:p>
+      <w:pPr>
+        <w:pStyle w:val="Prrafodelista"/>
+        <w:numPr>
+          <w:ilvl w:val="0"/>
+          <w:numId w:val="40"/>
+        </w:numPr>
+      </w:pPr>
+      <w:r>
+        <w:t>Se imprimió en pantalla los libros que coinciden con el criterio, en caso de haberlos</w:t>
+      </w:r>
+    </w:p>
+    <w:p>
+      <w:pPr>
+        <w:pStyle w:val="Ttulo5"/>
+      </w:pPr>
+      <w:r>
+        <w:t>Seudocódigo</w:t>
+      </w:r>
+    </w:p>
+    <w:p>
+      <w:pPr>
+        <w:jc w:val="center"/>
+      </w:pPr>
+      <w:r>
+        <w:rPr>
+          <w:noProof/>
+        </w:rPr>
+        <w:drawing>
+          <wp:inline distT="0" distB="0" distL="0" distR="0" wp14:anchorId="75E5CE1B" wp14:editId="6197AA04">
+            <wp:extent cx="4342857" cy="1380952"/>
+            <wp:effectExtent l="0" t="0" r="635" b="0"/>
+            <wp:docPr id="19" name="Imagen 19"/>
+            <wp:cNvGraphicFramePr>
+              <a:graphicFrameLocks xmlns:a="http://schemas.openxmlformats.org/drawingml/2006/main" noChangeAspect="1"/>
+            </wp:cNvGraphicFramePr>
+            <a:graphic xmlns:a="http://schemas.openxmlformats.org/drawingml/2006/main">
+              <a:graphicData uri="http://schemas.openxmlformats.org/drawingml/2006/picture">
+                <pic:pic xmlns:pic="http://schemas.openxmlformats.org/drawingml/2006/picture">
+                  <pic:nvPicPr>
+                    <pic:cNvPr id="19" name="mostrarPorAutor - Copy.PNG"/>
+                    <pic:cNvPicPr/>
+                  </pic:nvPicPr>
+                  <pic:blipFill>
+                    <a:blip r:embed="rId15">
+                      <a:extLst>
+                        <a:ext uri="{28A0092B-C50C-407E-A947-70E740481C1C}">
+                          <a14:useLocalDpi xmlns:a14="http://schemas.microsoft.com/office/drawing/2010/main" val="0"/>
+                        </a:ext>
+                      </a:extLst>
+                    </a:blip>
+                    <a:stretch>
+                      <a:fillRect/>
+                    </a:stretch>
+                  </pic:blipFill>
+                  <pic:spPr>
+                    <a:xfrm>
+                      <a:off x="0" y="0"/>
+                      <a:ext cx="4342857" cy="1380952"/>
+                    </a:xfrm>
+                    <a:prstGeom prst="rect">
+                      <a:avLst/>
+                    </a:prstGeom>
+                  </pic:spPr>
+                </pic:pic>
+              </a:graphicData>
+            </a:graphic>
+          </wp:inline>
+        </w:drawing>
+      </w:r>
+    </w:p>
+    <w:p>
+      <w:r>
+        <w:t>El orden de este algoritmo es entonces de O(m).</w:t>
+      </w:r>
+    </w:p>
+    <w:p/>
+    <w:p>
+      <w:pPr>
+        <w:pStyle w:val="Ttulo4"/>
+        <w:spacing w:after="240"/>
+      </w:pPr>
+      <w:proofErr w:type="spellStart"/>
+      <w:r>
+        <w:lastRenderedPageBreak/>
+        <w:t>mostrarPorTag</w:t>
+      </w:r>
+      <w:proofErr w:type="spellEnd"/>
+    </w:p>
+    <w:p>
+      <w:pPr>
+        <w:pStyle w:val="Ttulo5"/>
+      </w:pPr>
+      <w:r>
+        <w:t>Lenguaje Natural</w:t>
+      </w:r>
+    </w:p>
+    <w:p>
+      <w:r>
+        <w:t>Busca en la lista de tags aquel que tiene el nombre dado, y luego imprime la lista de libros que llevan ese tag.</w:t>
+      </w:r>
+    </w:p>
+    <w:p>
+      <w:pPr>
+        <w:pStyle w:val="Ttulo5"/>
+      </w:pPr>
+      <w:r>
+        <w:t>Precondiciones</w:t>
+      </w:r>
+    </w:p>
+    <w:p>
+      <w:pPr>
+        <w:pStyle w:val="Prrafodelista"/>
+        <w:numPr>
+          <w:ilvl w:val="0"/>
+          <w:numId w:val="40"/>
+        </w:numPr>
+      </w:pPr>
+      <w:r>
+        <w:t>La lista de tags contiene una t cantidad de nodos, cada nodo contiene un tag que a su vez contiene una lista con las referencias a los libros que llevan ese tag</w:t>
+      </w:r>
+      <w:r>
+        <w:t xml:space="preserve"> (y la etiqueta del tag es el </w:t>
+      </w:r>
+      <w:proofErr w:type="spellStart"/>
+      <w:r>
+        <w:t>String</w:t>
+      </w:r>
+      <w:proofErr w:type="spellEnd"/>
+      <w:r>
+        <w:t xml:space="preserve"> tag mismo)</w:t>
+      </w:r>
+      <w:r>
+        <w:t>.</w:t>
+      </w:r>
+    </w:p>
+    <w:p>
+      <w:pPr>
+        <w:pStyle w:val="Prrafodelista"/>
+        <w:numPr>
+          <w:ilvl w:val="0"/>
+          <w:numId w:val="40"/>
+        </w:numPr>
+      </w:pPr>
+      <w:r>
+        <w:t>El tag que se busca existe en la biblioteca.</w:t>
+      </w:r>
+    </w:p>
+    <w:p>
+      <w:pPr>
+        <w:pStyle w:val="Ttulo5"/>
+      </w:pPr>
+      <w:r>
+        <w:t>Postcondiciones</w:t>
+      </w:r>
+    </w:p>
+    <w:p>
+      <w:pPr>
+        <w:pStyle w:val="Prrafodelista"/>
+        <w:numPr>
+          <w:ilvl w:val="0"/>
+          <w:numId w:val="40"/>
+        </w:numPr>
+      </w:pPr>
+      <w:r>
+        <w:t>Ninguna de las listas se modificó</w:t>
+      </w:r>
+    </w:p>
+    <w:p>
+      <w:pPr>
+        <w:pStyle w:val="Prrafodelista"/>
+        <w:numPr>
+          <w:ilvl w:val="0"/>
+          <w:numId w:val="40"/>
+        </w:numPr>
+      </w:pPr>
+      <w:r>
+        <w:t>Se imprimió en pantalla los libros que coinciden con el criterio, en caso de haberlos</w:t>
+      </w:r>
+    </w:p>
+    <w:p>
+      <w:pPr>
+        <w:pStyle w:val="Ttulo5"/>
+      </w:pPr>
+      <w:r>
+        <w:t>Seudocódigo</w:t>
+      </w:r>
+    </w:p>
+    <w:p>
+      <w:pPr>
+        <w:jc w:val="center"/>
+      </w:pPr>
+      <w:r>
+        <w:rPr>
+          <w:noProof/>
+        </w:rPr>
+        <w:drawing>
+          <wp:inline distT="0" distB="0" distL="0" distR="0" wp14:anchorId="7C095B7D" wp14:editId="5A9E301E">
+            <wp:extent cx="3933333" cy="1333333"/>
+            <wp:effectExtent l="0" t="0" r="0" b="635"/>
+            <wp:docPr id="20" name="Imagen 20"/>
+            <wp:cNvGraphicFramePr>
+              <a:graphicFrameLocks xmlns:a="http://schemas.openxmlformats.org/drawingml/2006/main" noChangeAspect="1"/>
+            </wp:cNvGraphicFramePr>
+            <a:graphic xmlns:a="http://schemas.openxmlformats.org/drawingml/2006/main">
+              <a:graphicData uri="http://schemas.openxmlformats.org/drawingml/2006/picture">
+                <pic:pic xmlns:pic="http://schemas.openxmlformats.org/drawingml/2006/picture">
+                  <pic:nvPicPr>
+                    <pic:cNvPr id="20" name="mostrarPorTag - Copy.PNG"/>
+                    <pic:cNvPicPr/>
+                  </pic:nvPicPr>
+                  <pic:blipFill>
+                    <a:blip r:embed="rId16">
+                      <a:extLst>
+                        <a:ext uri="{28A0092B-C50C-407E-A947-70E740481C1C}">
+                          <a14:useLocalDpi xmlns:a14="http://schemas.microsoft.com/office/drawing/2010/main" val="0"/>
+                        </a:ext>
+                      </a:extLst>
+                    </a:blip>
+                    <a:stretch>
+                      <a:fillRect/>
+                    </a:stretch>
+                  </pic:blipFill>
+                  <pic:spPr>
+                    <a:xfrm>
+                      <a:off x="0" y="0"/>
+                      <a:ext cx="3933333" cy="1333333"/>
+                    </a:xfrm>
+                    <a:prstGeom prst="rect">
+                      <a:avLst/>
+                    </a:prstGeom>
+                  </pic:spPr>
+                </pic:pic>
+              </a:graphicData>
+            </a:graphic>
+          </wp:inline>
+        </w:drawing>
+      </w:r>
+    </w:p>
+    <w:p>
+      <w:r>
+        <w:t xml:space="preserve">El orden de este </w:t>
+      </w:r>
+      <w:proofErr w:type="spellStart"/>
+      <w:r>
+        <w:t>algorimo</w:t>
+      </w:r>
+      <w:proofErr w:type="spellEnd"/>
+      <w:r>
+        <w:t xml:space="preserve"> es entonces de O(t).</w:t>
+      </w:r>
+    </w:p>
+    <w:p/>
+    <w:p>
+      <w:pPr>
+        <w:pStyle w:val="Ttulo4"/>
+        <w:spacing w:after="240"/>
+      </w:pPr>
+      <w:proofErr w:type="spellStart"/>
+      <w:r>
+        <w:t>mostrarDetalles</w:t>
+      </w:r>
+      <w:proofErr w:type="spellEnd"/>
+    </w:p>
+    <w:p>
+      <w:pPr>
+        <w:pStyle w:val="Ttulo5"/>
+      </w:pPr>
+      <w:r>
+        <w:t>Lenguaje Natural</w:t>
+      </w:r>
+    </w:p>
+    <w:p>
+      <w:r>
+        <w:t>Busca en la lista de libros aquel que tiene el ISBN dado, y luego imprime sus detalles (todos sus datos con autores y tags).</w:t>
+      </w:r>
+    </w:p>
+    <w:p>
+      <w:pPr>
+        <w:pStyle w:val="Ttulo5"/>
+      </w:pPr>
+      <w:r>
+        <w:t>Precondiciones</w:t>
+      </w:r>
+    </w:p>
+    <w:p>
+      <w:pPr>
+        <w:pStyle w:val="Prrafodelista"/>
+        <w:numPr>
+          <w:ilvl w:val="0"/>
+          <w:numId w:val="40"/>
+        </w:numPr>
+      </w:pPr>
+      <w:r>
+        <w:t>La lista contiene una n cantidad de nodos, cada nodo contiene un libro y su etiqueta es el ISBN del libro.</w:t>
+      </w:r>
+    </w:p>
+    <w:p>
+      <w:pPr>
+        <w:pStyle w:val="Ttulo5"/>
+      </w:pPr>
+      <w:r>
+        <w:t>Postcondiciones</w:t>
+      </w:r>
+    </w:p>
+    <w:p>
+      <w:pPr>
+        <w:pStyle w:val="Prrafodelista"/>
+        <w:numPr>
+          <w:ilvl w:val="0"/>
+          <w:numId w:val="40"/>
+        </w:numPr>
+      </w:pPr>
+      <w:r>
+        <w:t>La lista no se modificó</w:t>
+      </w:r>
+    </w:p>
+    <w:p>
+      <w:pPr>
+        <w:pStyle w:val="Prrafodelista"/>
+        <w:numPr>
+          <w:ilvl w:val="0"/>
+          <w:numId w:val="40"/>
+        </w:numPr>
+      </w:pPr>
+      <w:r>
+        <w:t>Se imprimió en pantalla el libro que coincide con el criterio, en caso de haberlo</w:t>
+      </w:r>
+    </w:p>
+    <w:p>
+      <w:pPr>
+        <w:pStyle w:val="Ttulo5"/>
+      </w:pPr>
+      <w:r>
+        <w:lastRenderedPageBreak/>
+        <w:t>Seudocódigo</w:t>
+      </w:r>
+    </w:p>
+    <w:p>
+      <w:pPr>
+        <w:jc w:val="center"/>
+      </w:pPr>
+      <w:r>
+        <w:rPr>
+          <w:noProof/>
+        </w:rPr>
+        <w:drawing>
+          <wp:inline distT="0" distB="0" distL="0" distR="0" wp14:anchorId="5E671D3D" wp14:editId="436D7A5E">
+            <wp:extent cx="4857143" cy="1600000"/>
+            <wp:effectExtent l="0" t="0" r="635" b="635"/>
+            <wp:docPr id="24" name="Imagen 24"/>
+            <wp:cNvGraphicFramePr>
+              <a:graphicFrameLocks xmlns:a="http://schemas.openxmlformats.org/drawingml/2006/main" noChangeAspect="1"/>
+            </wp:cNvGraphicFramePr>
+            <a:graphic xmlns:a="http://schemas.openxmlformats.org/drawingml/2006/main">
+              <a:graphicData uri="http://schemas.openxmlformats.org/drawingml/2006/picture">
+                <pic:pic xmlns:pic="http://schemas.openxmlformats.org/drawingml/2006/picture">
+                  <pic:nvPicPr>
+                    <pic:cNvPr id="24" name="mostrarDetalles2.PNG"/>
+                    <pic:cNvPicPr/>
+                  </pic:nvPicPr>
+                  <pic:blipFill>
+                    <a:blip r:embed="rId17">
+                      <a:extLst>
+                        <a:ext uri="{28A0092B-C50C-407E-A947-70E740481C1C}">
+                          <a14:useLocalDpi xmlns:a14="http://schemas.microsoft.com/office/drawing/2010/main" val="0"/>
+                        </a:ext>
+                      </a:extLst>
+                    </a:blip>
+                    <a:stretch>
+                      <a:fillRect/>
+                    </a:stretch>
+                  </pic:blipFill>
+                  <pic:spPr>
+                    <a:xfrm>
+                      <a:off x="0" y="0"/>
+                      <a:ext cx="4857143" cy="1600000"/>
+                    </a:xfrm>
+                    <a:prstGeom prst="rect">
+                      <a:avLst/>
+                    </a:prstGeom>
+                  </pic:spPr>
+                </pic:pic>
+              </a:graphicData>
+            </a:graphic>
+          </wp:inline>
+        </w:drawing>
+      </w:r>
+    </w:p>
+    <w:p>
+      <w:r>
+        <w:t>El orden de este algoritmo es entonces de O(n).</w:t>
+      </w:r>
+    </w:p>
+    <w:p/>
+    <w:p>
+      <w:pPr>
+        <w:pStyle w:val="Ttulo4"/>
+        <w:spacing w:after="240"/>
+      </w:pPr>
+      <w:proofErr w:type="spellStart"/>
+      <w:r>
+        <w:t>eliminarAutor</w:t>
+      </w:r>
+      <w:proofErr w:type="spellEnd"/>
+    </w:p>
+    <w:p>
+      <w:pPr>
+        <w:pStyle w:val="Ttulo5"/>
+      </w:pPr>
+      <w:r>
+        <w:t>Lenguaje Natural</w:t>
+      </w:r>
+    </w:p>
+    <w:p>
+      <w:r>
+        <w:t>Busca en la lista de autores el autor dado y luego recorre su lista de libros escritos. Para cada uno de los libros que escribió, vamos a la lista de libros y lo eliminamos. Finalmente eliminamos al autor de la lista de autores.</w:t>
+      </w:r>
+    </w:p>
+    <w:p>
+      <w:pPr>
+        <w:pStyle w:val="Ttulo5"/>
+      </w:pPr>
+      <w:r>
+        <w:t>Precondiciones</w:t>
+      </w:r>
+    </w:p>
+    <w:p>
+      <w:pPr>
+        <w:pStyle w:val="Prrafodelista"/>
+        <w:numPr>
+          <w:ilvl w:val="0"/>
+          <w:numId w:val="40"/>
+        </w:numPr>
+      </w:pPr>
+      <w:r>
+        <w:t>La lista</w:t>
+      </w:r>
+      <w:r>
+        <w:t xml:space="preserve"> de autores</w:t>
+      </w:r>
+      <w:r>
+        <w:t xml:space="preserve"> contiene una n cantidad de nodos, cada nodo contiene un libro y su etiqueta es el ISBN del libro.</w:t>
+      </w:r>
+    </w:p>
+    <w:p>
+      <w:pPr>
+        <w:pStyle w:val="Prrafodelista"/>
+        <w:numPr>
+          <w:ilvl w:val="0"/>
+          <w:numId w:val="40"/>
+        </w:numPr>
+      </w:pPr>
+      <w:r>
+        <w:t>La lista de autores contiene una m cantidad de nodos, cada nodo contiene un autor que a su vez contiene una lista con las referencias a los libros que escribió (y la etiqueta del nodo es el nombre del autor mismo).</w:t>
+      </w:r>
+    </w:p>
+    <w:p>
+      <w:pPr>
+        <w:pStyle w:val="Prrafodelista"/>
+        <w:numPr>
+          <w:ilvl w:val="0"/>
+          <w:numId w:val="40"/>
+        </w:numPr>
+      </w:pPr>
+      <w:r>
+        <w:t>El autor a eliminar existe en la biblioteca.</w:t>
+      </w:r>
+    </w:p>
+    <w:p>
+      <w:pPr>
+        <w:pStyle w:val="Ttulo5"/>
+      </w:pPr>
+      <w:r>
+        <w:t>Postcondiciones</w:t>
+      </w:r>
+    </w:p>
+    <w:p>
+      <w:pPr>
+        <w:pStyle w:val="Prrafodelista"/>
+        <w:numPr>
+          <w:ilvl w:val="0"/>
+          <w:numId w:val="40"/>
+        </w:numPr>
+      </w:pPr>
+      <w:r>
+        <w:t>Se eliminó al autor dado por parámetro y la lista de autores ahora contiene un elemento menos.</w:t>
+      </w:r>
+    </w:p>
+    <w:p>
+      <w:pPr>
+        <w:pStyle w:val="Prrafodelista"/>
+        <w:numPr>
+          <w:ilvl w:val="0"/>
+          <w:numId w:val="40"/>
+        </w:numPr>
+      </w:pPr>
+      <w:r>
+        <w:t>Se eliminaron todos los libros del autor en la lista de libros.</w:t>
+      </w:r>
+    </w:p>
+    <w:p>
+      <w:pPr>
+        <w:pStyle w:val="Ttulo5"/>
+      </w:pPr>
+      <w:r>
+        <w:t>Seudocódigo</w:t>
+      </w:r>
+    </w:p>
+    <w:p>
+      <w:pPr>
+        <w:jc w:val="center"/>
+      </w:pPr>
+      <w:r>
+        <w:rPr>
+          <w:noProof/>
+        </w:rPr>
+        <w:drawing>
+          <wp:inline distT="0" distB="0" distL="0" distR="0" wp14:anchorId="7124490C" wp14:editId="6017A338">
+            <wp:extent cx="5466667" cy="2619048"/>
+            <wp:effectExtent l="0" t="0" r="1270" b="0"/>
+            <wp:docPr id="22" name="Imagen 22"/>
+            <wp:cNvGraphicFramePr>
+              <a:graphicFrameLocks xmlns:a="http://schemas.openxmlformats.org/drawingml/2006/main" noChangeAspect="1"/>
+            </wp:cNvGraphicFramePr>
+            <a:graphic xmlns:a="http://schemas.openxmlformats.org/drawingml/2006/main">
+              <a:graphicData uri="http://schemas.openxmlformats.org/drawingml/2006/picture">
+                <pic:pic xmlns:pic="http://schemas.openxmlformats.org/drawingml/2006/picture">
+                  <pic:nvPicPr>
+                    <pic:cNvPr id="22" name="eliminarAutor - Copy.PNG"/>
+                    <pic:cNvPicPr/>
+                  </pic:nvPicPr>
+                  <pic:blipFill>
+                    <a:blip r:embed="rId18">
+                      <a:extLst>
+                        <a:ext uri="{28A0092B-C50C-407E-A947-70E740481C1C}">
+                          <a14:useLocalDpi xmlns:a14="http://schemas.microsoft.com/office/drawing/2010/main" val="0"/>
+                        </a:ext>
+                      </a:extLst>
+                    </a:blip>
+                    <a:stretch>
+                      <a:fillRect/>
+                    </a:stretch>
+                  </pic:blipFill>
+                  <pic:spPr>
+                    <a:xfrm>
+                      <a:off x="0" y="0"/>
+                      <a:ext cx="5466667" cy="2619048"/>
+                    </a:xfrm>
+                    <a:prstGeom prst="rect">
+                      <a:avLst/>
+                    </a:prstGeom>
+                  </pic:spPr>
+                </pic:pic>
+              </a:graphicData>
+            </a:graphic>
+          </wp:inline>
+        </w:drawing>
+      </w:r>
+    </w:p>
+    <w:p>
+      <w:r>
         <w:lastRenderedPageBreak/>
         <w:t>Se le llamo “x” a la cantidad de libros a ser eliminados. Dado que esta cantidad es muy pequeña en comparación a los tamaños de las listas que se manejan, se puede considerar al “mientras” como de orden O(n). Entonces por la regla de la suma el orden de todo el algoritmo es O(n) (Dado que n es mayor a m).</w:t>
       </w:r>
@@ -7869,7 +7998,7 @@
                     <pic:cNvPicPr/>
                   </pic:nvPicPr>
                   <pic:blipFill>
-                    <a:blip r:embed="rId27">
+                    <a:blip r:embed="rId21">
                       <a:extLst>
                         <a:ext uri="{28A0092B-C50C-407E-A947-70E740481C1C}">
                           <a14:useLocalDpi xmlns:a14="http://schemas.microsoft.com/office/drawing/2010/main" val="0"/>
@@ -8088,7 +8217,7 @@
                     <pic:cNvPicPr/>
                   </pic:nvPicPr>
                   <pic:blipFill>
-                    <a:blip r:embed="rId28">
+                    <a:blip r:embed="rId22">
                       <a:extLst>
                         <a:ext uri="{28A0092B-C50C-407E-A947-70E740481C1C}">
                           <a14:useLocalDpi xmlns:a14="http://schemas.microsoft.com/office/drawing/2010/main" val="0"/>
@@ -14489,7 +14618,7 @@
 </file>
 
 <file path=customXml/itemProps1.xml><?xml version="1.0" encoding="utf-8"?>
-<ds:datastoreItem xmlns:ds="http://schemas.openxmlformats.org/officeDocument/2006/customXml" ds:itemID="{3CD21E29-A477-414B-AAFE-95D5AD3B486C}">
+<ds:datastoreItem xmlns:ds="http://schemas.openxmlformats.org/officeDocument/2006/customXml" ds:itemID="{6C701A71-3B42-4EBD-B2C8-B45FF9047DBB}">
   <ds:schemaRefs>
     <ds:schemaRef ds:uri="http://schemas.openxmlformats.org/officeDocument/2006/bibliography"/>
   </ds:schemaRefs>

</xml_diff>